<commit_message>
feat: add movies data file
</commit_message>
<xml_diff>
--- a/31RP Rozrobka Prykladnyh-program/1/KNT-122_Onyshchenko_Variant-19_PR1.docx
+++ b/31RP Rozrobka Prykladnyh-program/1/KNT-122_Onyshchenko_Variant-19_PR1.docx
@@ -378,7 +378,7 @@
     </w:p>
     <w:p>
       <w:pPr>
-        <w:pStyle w:val="H2"/>
+        <w:pStyle w:val="H1"/>
       </w:pPr>
       <w:r>
         <w:lastRenderedPageBreak/>
@@ -408,6 +408,20 @@
     </w:p>
     <w:p>
       <w:pPr>
+        <w:pStyle w:val="H1"/>
+        <w:rPr>
+          <w:lang w:val="en-US"/>
+        </w:rPr>
+      </w:pPr>
+      <w:r>
+        <w:rPr>
+          <w:lang w:val="en-US"/>
+        </w:rPr>
+        <w:t>Контрольні питання</w:t>
+      </w:r>
+    </w:p>
+    <w:p>
+      <w:pPr>
         <w:pStyle w:val="H2"/>
         <w:rPr>
           <w:lang w:val="en-US"/>
@@ -417,580 +431,544 @@
         <w:rPr>
           <w:lang w:val="en-US"/>
         </w:rPr>
-        <w:t>Контрольні питання</w:t>
-      </w:r>
+        <w:t>Що таке модуль та пакет?</w:t>
+      </w:r>
+    </w:p>
+    <w:p>
+      <w:pPr>
+        <w:pStyle w:val="P"/>
+        <w:rPr>
+          <w:lang w:val="en-US"/>
+        </w:rPr>
+      </w:pPr>
+    </w:p>
+    <w:p>
+      <w:pPr>
+        <w:pStyle w:val="P"/>
+        <w:rPr>
+          <w:lang w:val="en-US"/>
+        </w:rPr>
+      </w:pPr>
+      <w:r>
+        <w:rPr>
+          <w:lang w:val="en-US"/>
+        </w:rPr>
+        <w:t xml:space="preserve">Модуль це окремий файл з кодом. </w:t>
+      </w:r>
+    </w:p>
+    <w:p>
+      <w:pPr>
+        <w:pStyle w:val="P"/>
+        <w:rPr>
+          <w:lang w:val="en-US"/>
+        </w:rPr>
+      </w:pPr>
+      <w:r>
+        <w:rPr>
+          <w:lang w:val="en-US"/>
+        </w:rPr>
+        <w:t>Пакет це тека з файлом __init__.py і кількома модулями всередині.</w:t>
+      </w:r>
+    </w:p>
+    <w:p>
+      <w:pPr>
+        <w:pStyle w:val="P"/>
+        <w:rPr>
+          <w:lang w:val="en-US"/>
+        </w:rPr>
+      </w:pPr>
+    </w:p>
+    <w:p>
+      <w:pPr>
+        <w:pStyle w:val="H2"/>
+        <w:rPr>
+          <w:lang w:val="en-US"/>
+        </w:rPr>
+      </w:pPr>
+      <w:r>
+        <w:rPr>
+          <w:lang w:val="en-US"/>
+        </w:rPr>
+        <w:t>Яким чином файли трансформуються в простори імен?</w:t>
+      </w:r>
+    </w:p>
+    <w:p>
+      <w:pPr>
+        <w:pStyle w:val="P"/>
+        <w:rPr>
+          <w:lang w:val="en-US"/>
+        </w:rPr>
+      </w:pPr>
+    </w:p>
+    <w:p>
+      <w:pPr>
+        <w:pStyle w:val="P"/>
+        <w:rPr>
+          <w:lang w:val="en-US"/>
+        </w:rPr>
+      </w:pPr>
+      <w:r>
+        <w:rPr>
+          <w:lang w:val="en-US"/>
+        </w:rPr>
+        <w:t xml:space="preserve">При імпортуванні його до іншого файлу. Тоді до простору імен можна мати доступ через назваФайлу.назваФункції. </w:t>
+      </w:r>
+    </w:p>
+    <w:p>
+      <w:pPr>
+        <w:pStyle w:val="P"/>
+        <w:rPr>
+          <w:lang w:val="en-US"/>
+        </w:rPr>
+      </w:pPr>
+      <w:r>
+        <w:rPr>
+          <w:lang w:val="en-US"/>
+        </w:rPr>
+        <w:t xml:space="preserve">Назву простору імен можна змінити якщо додати до рядку імпорту параметер as. Наприклад: для імпортування модулю math з назвою m можна використати такий код: import math as m. Тоді для доступу до функції sqrt використовуємо наступний: </w:t>
+      </w:r>
+      <w:proofErr w:type="gramStart"/>
+      <w:r>
+        <w:rPr>
+          <w:lang w:val="en-US"/>
+        </w:rPr>
+        <w:t>m.sqrt</w:t>
+      </w:r>
+      <w:proofErr w:type="gramEnd"/>
+      <w:r>
+        <w:rPr>
+          <w:lang w:val="en-US"/>
+        </w:rPr>
+        <w:t>(7)</w:t>
+      </w:r>
+    </w:p>
+    <w:p>
+      <w:pPr>
+        <w:pStyle w:val="P"/>
+        <w:rPr>
+          <w:lang w:val="en-US"/>
+        </w:rPr>
+      </w:pPr>
+    </w:p>
+    <w:p>
+      <w:pPr>
+        <w:pStyle w:val="H2"/>
+        <w:rPr>
+          <w:lang w:val="en-US"/>
+        </w:rPr>
+      </w:pPr>
+      <w:r>
+        <w:rPr>
+          <w:lang w:val="en-US"/>
+        </w:rPr>
+        <w:t>Які пакети використовуються для побудови графічних інтерфейсів у python?</w:t>
+      </w:r>
+    </w:p>
+    <w:p>
+      <w:pPr>
+        <w:pStyle w:val="P"/>
+        <w:rPr>
+          <w:lang w:val="en-US"/>
+        </w:rPr>
+      </w:pPr>
+    </w:p>
+    <w:p>
+      <w:pPr>
+        <w:pStyle w:val="P"/>
+        <w:rPr>
+          <w:lang w:val="en-US"/>
+        </w:rPr>
+      </w:pPr>
+      <w:r>
+        <w:rPr>
+          <w:lang w:val="en-US"/>
+        </w:rPr>
+        <w:t>Tkinter досить розповсюджений і простий у використанні. На його основі є гарний пакет customtkinter який додає вбудовані стилі до елементів.</w:t>
+      </w:r>
+    </w:p>
+    <w:p>
+      <w:pPr>
+        <w:pStyle w:val="P"/>
+        <w:rPr>
+          <w:lang w:val="en-US"/>
+        </w:rPr>
+      </w:pPr>
+      <w:r>
+        <w:rPr>
+          <w:lang w:val="en-US"/>
+        </w:rPr>
+        <w:lastRenderedPageBreak/>
+        <w:t>PyQT кажуть ще люди використовують. Можемо припустити що цей пакет якось пов’язаний з програмною розробки QT.</w:t>
+      </w:r>
+    </w:p>
+    <w:p>
+      <w:pPr>
+        <w:pStyle w:val="P"/>
+        <w:rPr>
+          <w:lang w:val="en-US"/>
+        </w:rPr>
+      </w:pPr>
+      <w:r>
+        <w:rPr>
+          <w:lang w:val="en-US"/>
+        </w:rPr>
+        <w:t>Kivy наче як кросплатформний фреймворк, теж люди використовують.</w:t>
+      </w:r>
+    </w:p>
+    <w:p>
+      <w:pPr>
+        <w:pStyle w:val="P"/>
+        <w:rPr>
+          <w:lang w:val="en-US"/>
+        </w:rPr>
+      </w:pPr>
+    </w:p>
+    <w:p>
+      <w:pPr>
+        <w:pStyle w:val="H2"/>
+        <w:rPr>
+          <w:lang w:val="en-US"/>
+        </w:rPr>
+      </w:pPr>
+      <w:r>
+        <w:rPr>
+          <w:lang w:val="en-US"/>
+        </w:rPr>
+        <w:t>Які засоби має бібліотека tkinter?</w:t>
+      </w:r>
+    </w:p>
+    <w:p>
+      <w:pPr>
+        <w:pStyle w:val="P"/>
+        <w:rPr>
+          <w:lang w:val="en-US"/>
+        </w:rPr>
+      </w:pPr>
+    </w:p>
+    <w:p>
+      <w:pPr>
+        <w:pStyle w:val="P"/>
+        <w:rPr>
+          <w:lang w:val="en-US"/>
+        </w:rPr>
+      </w:pPr>
+      <w:r>
+        <w:rPr>
+          <w:lang w:val="en-US"/>
+        </w:rPr>
+        <w:t>Серед віджетів має Button, Label, Entry, Checkbox, Combobox, Menu, Scale, … більше віджетів за посиланням</w:t>
+      </w:r>
+    </w:p>
+    <w:p>
+      <w:pPr>
+        <w:pStyle w:val="P"/>
+        <w:rPr>
+          <w:lang w:val="en-US"/>
+        </w:rPr>
+      </w:pPr>
+      <w:r>
+        <w:rPr>
+          <w:lang w:val="en-US"/>
+        </w:rPr>
+        <w:t>Серед контейнерів має Toplevel, Frame, Notebook, …</w:t>
+      </w:r>
+    </w:p>
+    <w:p>
+      <w:pPr>
+        <w:pStyle w:val="P"/>
+        <w:rPr>
+          <w:lang w:val="en-US"/>
+        </w:rPr>
+      </w:pPr>
+      <w:r>
+        <w:rPr>
+          <w:lang w:val="en-US"/>
+        </w:rPr>
+        <w:t xml:space="preserve">Серед засобів розміщення є </w:t>
+      </w:r>
+      <w:proofErr w:type="gramStart"/>
+      <w:r>
+        <w:rPr>
+          <w:lang w:val="en-US"/>
+        </w:rPr>
+        <w:t>pack(</w:t>
+      </w:r>
+      <w:proofErr w:type="gramEnd"/>
+      <w:r>
+        <w:rPr>
+          <w:lang w:val="en-US"/>
+        </w:rPr>
+        <w:t>), grid(), place()</w:t>
+      </w:r>
+    </w:p>
+    <w:p>
+      <w:pPr>
+        <w:pStyle w:val="P"/>
+        <w:rPr>
+          <w:lang w:val="en-US"/>
+        </w:rPr>
+      </w:pPr>
+      <w:r>
+        <w:rPr>
+          <w:lang w:val="en-US"/>
+        </w:rPr>
+        <w:t>Повна документацію бібліотеки tkinter за посиланням</w:t>
+      </w:r>
+    </w:p>
+    <w:p>
+      <w:pPr>
+        <w:pStyle w:val="P"/>
+        <w:rPr>
+          <w:lang w:val="en-US"/>
+        </w:rPr>
+      </w:pPr>
+    </w:p>
+    <w:p>
+      <w:pPr>
+        <w:pStyle w:val="H2"/>
+        <w:rPr>
+          <w:lang w:val="en-US"/>
+        </w:rPr>
+      </w:pPr>
+      <w:r>
+        <w:rPr>
+          <w:lang w:val="en-US"/>
+        </w:rPr>
+        <w:t>Яким чином визначається клас у python?</w:t>
+      </w:r>
+    </w:p>
+    <w:p>
+      <w:pPr>
+        <w:pStyle w:val="P"/>
+        <w:rPr>
+          <w:lang w:val="en-US"/>
+        </w:rPr>
+      </w:pPr>
+    </w:p>
+    <w:p>
+      <w:pPr>
+        <w:pStyle w:val="P"/>
+        <w:rPr>
+          <w:lang w:val="en-US"/>
+        </w:rPr>
+      </w:pPr>
+      <w:r>
+        <w:rPr>
+          <w:lang w:val="en-US"/>
+        </w:rPr>
+        <w:t>Клас визначається за допомогою ключового слова class. Після нього йде назва класу, за конвенціями у форматі PascalCase.</w:t>
+      </w:r>
+    </w:p>
+    <w:p>
+      <w:pPr>
+        <w:pStyle w:val="P"/>
+        <w:rPr>
+          <w:lang w:val="en-US"/>
+        </w:rPr>
+      </w:pPr>
+      <w:r>
+        <w:rPr>
+          <w:lang w:val="en-US"/>
+        </w:rPr>
+        <w:t>PascalCase пише кожне слово з великої літери і не розділяє слова жодними знаками, але поєднує всі слова в одне. Наприклад: PlaneSeat</w:t>
+      </w:r>
+    </w:p>
+    <w:p>
+      <w:pPr>
+        <w:pStyle w:val="P"/>
+        <w:rPr>
+          <w:lang w:val="en-US"/>
+        </w:rPr>
+      </w:pPr>
+      <w:r>
+        <w:rPr>
+          <w:lang w:val="en-US"/>
+        </w:rPr>
+        <w:t xml:space="preserve">Для додавання спадкування до оголошення класу додаємо дужки з назвою класу (або кількох класів) від яких будемо успадковувати. Наприклад: class </w:t>
+      </w:r>
+      <w:proofErr w:type="gramStart"/>
+      <w:r>
+        <w:rPr>
+          <w:lang w:val="en-US"/>
+        </w:rPr>
+        <w:t>PlaneSeat(</w:t>
+      </w:r>
+      <w:proofErr w:type="gramEnd"/>
+      <w:r>
+        <w:rPr>
+          <w:lang w:val="en-US"/>
+        </w:rPr>
+        <w:t>Seat)</w:t>
+      </w:r>
+    </w:p>
+    <w:p>
+      <w:pPr>
+        <w:pStyle w:val="P"/>
+        <w:rPr>
+          <w:lang w:val="en-US"/>
+        </w:rPr>
+      </w:pPr>
+      <w:r>
+        <w:rPr>
+          <w:lang w:val="en-US"/>
+        </w:rPr>
+        <w:t xml:space="preserve">Конструктор класу визначається назвою методу __init__. </w:t>
+      </w:r>
+    </w:p>
+    <w:p>
+      <w:pPr>
+        <w:pStyle w:val="P"/>
+        <w:rPr>
+          <w:lang w:val="en-US"/>
+        </w:rPr>
+      </w:pPr>
+      <w:r>
+        <w:rPr>
+          <w:lang w:val="en-US"/>
+        </w:rPr>
+        <w:t>Для кожного методу класу як перший параметр додається self для доступу до полів.</w:t>
+      </w:r>
+    </w:p>
+    <w:p>
+      <w:pPr>
+        <w:pStyle w:val="P"/>
+        <w:rPr>
+          <w:lang w:val="en-US"/>
+        </w:rPr>
+      </w:pPr>
+      <w:r>
+        <w:rPr>
+          <w:lang w:val="en-US"/>
+        </w:rPr>
+        <w:t>Для оголошення статичного методу класу використовується декоратор @staticmethod перед рядком оголошення методу.</w:t>
+      </w:r>
+    </w:p>
+    <w:p>
+      <w:pPr>
+        <w:pStyle w:val="P"/>
+        <w:rPr>
+          <w:lang w:val="en-US"/>
+        </w:rPr>
+      </w:pPr>
+    </w:p>
+    <w:p>
+      <w:pPr>
+        <w:pStyle w:val="H2"/>
+        <w:rPr>
+          <w:lang w:val="en-US"/>
+        </w:rPr>
+      </w:pPr>
+      <w:r>
+        <w:rPr>
+          <w:lang w:val="en-US"/>
+        </w:rPr>
+        <w:lastRenderedPageBreak/>
+        <w:t>Яким чином реалізуються принципи об’єктно-орієнтованого програмування в python?</w:t>
+      </w:r>
+    </w:p>
+    <w:p>
+      <w:pPr>
+        <w:pStyle w:val="P"/>
+        <w:rPr>
+          <w:lang w:val="en-US"/>
+        </w:rPr>
+      </w:pPr>
+    </w:p>
+    <w:p>
+      <w:pPr>
+        <w:pStyle w:val="P"/>
+        <w:rPr>
+          <w:lang w:val="en-US"/>
+        </w:rPr>
+      </w:pPr>
+      <w:r>
+        <w:rPr>
+          <w:lang w:val="en-US"/>
+        </w:rPr>
+        <w:t xml:space="preserve">Статуси полів класу у пайтоні не передбачені, але згідно конвенцій можна позначити приватне поле додавши нижнє підкреслення перед назвою поля. Наприклад: </w:t>
+      </w:r>
+      <w:proofErr w:type="gramStart"/>
+      <w:r>
+        <w:rPr>
+          <w:lang w:val="en-US"/>
+        </w:rPr>
+        <w:t>self._</w:t>
+      </w:r>
+      <w:proofErr w:type="gramEnd"/>
+      <w:r>
+        <w:rPr>
+          <w:lang w:val="en-US"/>
+        </w:rPr>
+        <w:t>seatNumber</w:t>
+      </w:r>
+    </w:p>
+    <w:p>
+      <w:pPr>
+        <w:pStyle w:val="P"/>
+        <w:rPr>
+          <w:lang w:val="en-US"/>
+        </w:rPr>
+      </w:pPr>
+      <w:r>
+        <w:rPr>
+          <w:lang w:val="en-US"/>
+        </w:rPr>
+        <w:t xml:space="preserve">Наслідування класів, як зазначено вище, реалізується через додавання назв бажаних класів у дужки після назви класу під час його декларації. Приклад: class </w:t>
+      </w:r>
+      <w:proofErr w:type="gramStart"/>
+      <w:r>
+        <w:rPr>
+          <w:lang w:val="en-US"/>
+        </w:rPr>
+        <w:t>Plane(</w:t>
+      </w:r>
+      <w:proofErr w:type="gramEnd"/>
+      <w:r>
+        <w:rPr>
+          <w:lang w:val="en-US"/>
+        </w:rPr>
+        <w:t>Transport)</w:t>
+      </w:r>
+    </w:p>
+    <w:p>
+      <w:pPr>
+        <w:pStyle w:val="P"/>
+        <w:rPr>
+          <w:lang w:val="en-US"/>
+        </w:rPr>
+      </w:pPr>
+      <w:r>
+        <w:rPr>
+          <w:lang w:val="en-US"/>
+        </w:rPr>
+        <w:t>Поліморфізм можна реалізувати через використання зовнішньої функції. Приклад дивитися нижче.</w:t>
+      </w:r>
+    </w:p>
+    <w:p>
+      <w:pPr>
+        <w:pStyle w:val="P"/>
+        <w:rPr>
+          <w:lang w:val="en-US"/>
+        </w:rPr>
+      </w:pPr>
+      <w:r>
+        <w:rPr>
+          <w:lang w:val="en-US"/>
+        </w:rPr>
+        <w:t>Абстракцію реалізуємо використанням декоратора @abstractmethod. Приклад використання абстракції нижче.</w:t>
+      </w:r>
+    </w:p>
+    <w:p>
+      <w:pPr>
+        <w:pStyle w:val="P"/>
+        <w:rPr>
+          <w:lang w:val="en-US"/>
+        </w:rPr>
+      </w:pPr>
     </w:p>
     <w:p>
       <w:pPr>
         <w:pStyle w:val="H3"/>
-        <w:rPr>
-          <w:lang w:val="en-US"/>
-        </w:rPr>
-      </w:pPr>
-      <w:r>
-        <w:rPr>
-          <w:lang w:val="en-US"/>
-        </w:rPr>
-        <w:t>Що таке модуль та пакет?</w:t>
-      </w:r>
-    </w:p>
-    <w:p>
-      <w:pPr>
-        <w:pStyle w:val="P"/>
-        <w:rPr>
-          <w:lang w:val="en-US"/>
-        </w:rPr>
-      </w:pPr>
-    </w:p>
-    <w:p>
-      <w:pPr>
-        <w:pStyle w:val="P"/>
-        <w:rPr>
-          <w:lang w:val="en-US"/>
-        </w:rPr>
-      </w:pPr>
-      <w:r>
-        <w:rPr>
-          <w:lang w:val="en-US"/>
-        </w:rPr>
-        <w:t xml:space="preserve">Модуль це окремий файл з кодом. </w:t>
-      </w:r>
-    </w:p>
-    <w:p>
-      <w:pPr>
-        <w:pStyle w:val="P"/>
-        <w:rPr>
-          <w:lang w:val="en-US"/>
-        </w:rPr>
-      </w:pPr>
-      <w:r>
-        <w:rPr>
-          <w:lang w:val="en-US"/>
-        </w:rPr>
-        <w:t>Пакет це тека з файлом __init__.py і кількома модулями всередині.</w:t>
-      </w:r>
-    </w:p>
-    <w:p>
-      <w:pPr>
-        <w:pStyle w:val="P"/>
-        <w:rPr>
-          <w:lang w:val="en-US"/>
-        </w:rPr>
-      </w:pPr>
-    </w:p>
-    <w:p>
-      <w:pPr>
-        <w:pStyle w:val="H3"/>
-        <w:rPr>
-          <w:lang w:val="en-US"/>
-        </w:rPr>
-      </w:pPr>
-      <w:r>
-        <w:rPr>
-          <w:lang w:val="en-US"/>
-        </w:rPr>
-        <w:t>Яким чином файли трансформуються в простори імен?</w:t>
-      </w:r>
-    </w:p>
-    <w:p>
-      <w:pPr>
-        <w:pStyle w:val="P"/>
-        <w:rPr>
-          <w:lang w:val="en-US"/>
-        </w:rPr>
-      </w:pPr>
-    </w:p>
-    <w:p>
-      <w:pPr>
-        <w:pStyle w:val="P"/>
-        <w:rPr>
-          <w:lang w:val="en-US"/>
-        </w:rPr>
-      </w:pPr>
-      <w:r>
-        <w:rPr>
-          <w:lang w:val="en-US"/>
-        </w:rPr>
-        <w:t xml:space="preserve">При імпортуванні його до іншого файлу. Тоді до простору імен можна мати доступ через назваФайлу.назваФункції. </w:t>
-      </w:r>
-    </w:p>
-    <w:p>
-      <w:pPr>
-        <w:pStyle w:val="P"/>
-        <w:rPr>
-          <w:lang w:val="en-US"/>
-        </w:rPr>
-      </w:pPr>
-      <w:r>
-        <w:rPr>
-          <w:lang w:val="en-US"/>
-        </w:rPr>
-        <w:t xml:space="preserve">Назву простору імен можна змінити якщо додати до рядку імпорту параметер as. Наприклад: для імпортування модулю math з назвою m можна використати такий код: import math as m. Тоді для доступу до функції sqrt використовуємо наступний: </w:t>
-      </w:r>
-      <w:proofErr w:type="gramStart"/>
-      <w:r>
-        <w:rPr>
-          <w:lang w:val="en-US"/>
-        </w:rPr>
-        <w:t>m.sqrt</w:t>
-      </w:r>
-      <w:proofErr w:type="gramEnd"/>
-      <w:r>
-        <w:rPr>
-          <w:lang w:val="en-US"/>
-        </w:rPr>
-        <w:t>(7)</w:t>
-      </w:r>
-    </w:p>
-    <w:p>
-      <w:pPr>
-        <w:pStyle w:val="P"/>
-        <w:rPr>
-          <w:lang w:val="en-US"/>
-        </w:rPr>
-      </w:pPr>
-    </w:p>
-    <w:p>
-      <w:pPr>
-        <w:pStyle w:val="H3"/>
-        <w:rPr>
-          <w:lang w:val="en-US"/>
-        </w:rPr>
-      </w:pPr>
-      <w:r>
-        <w:rPr>
-          <w:lang w:val="en-US"/>
-        </w:rPr>
-        <w:t>Які існують шаблони проєктування?</w:t>
-      </w:r>
-    </w:p>
-    <w:p>
-      <w:pPr>
-        <w:pStyle w:val="P"/>
-        <w:rPr>
-          <w:lang w:val="en-US"/>
-        </w:rPr>
-      </w:pPr>
-    </w:p>
-    <w:p>
-      <w:pPr>
-        <w:pStyle w:val="H3"/>
-        <w:rPr>
-          <w:lang w:val="en-US"/>
-        </w:rPr>
-      </w:pPr>
-      <w:r>
-        <w:rPr>
-          <w:lang w:val="en-US"/>
-        </w:rPr>
-        <w:t>Які пакети використовуються для побудови графічних інтерфейсів у python?</w:t>
-      </w:r>
-    </w:p>
-    <w:p>
-      <w:pPr>
-        <w:pStyle w:val="P"/>
-        <w:rPr>
-          <w:lang w:val="en-US"/>
-        </w:rPr>
-      </w:pPr>
-    </w:p>
-    <w:p>
-      <w:pPr>
-        <w:pStyle w:val="P"/>
-        <w:rPr>
-          <w:lang w:val="en-US"/>
-        </w:rPr>
-      </w:pPr>
-      <w:r>
-        <w:rPr>
-          <w:lang w:val="en-US"/>
-        </w:rPr>
-        <w:lastRenderedPageBreak/>
-        <w:t>Tkinter досить розповсюджений і простий у використанні. На його основі є гарний пакет customtkinter який додає вбудовані стилі до елементів.</w:t>
-      </w:r>
-    </w:p>
-    <w:p>
-      <w:pPr>
-        <w:pStyle w:val="P"/>
-        <w:rPr>
-          <w:lang w:val="en-US"/>
-        </w:rPr>
-      </w:pPr>
-      <w:r>
-        <w:rPr>
-          <w:lang w:val="en-US"/>
-        </w:rPr>
-        <w:t>PyQT кажуть ще люди використовують. Можемо припустити що цей пакет якось пов’язаний з програмною розробки QT.</w:t>
-      </w:r>
-    </w:p>
-    <w:p>
-      <w:pPr>
-        <w:pStyle w:val="P"/>
-        <w:rPr>
-          <w:lang w:val="en-US"/>
-        </w:rPr>
-      </w:pPr>
-      <w:r>
-        <w:rPr>
-          <w:lang w:val="en-US"/>
-        </w:rPr>
-        <w:t>Kivy наче як кросплатформний фреймворк, теж люди використовують.</w:t>
-      </w:r>
-    </w:p>
-    <w:p>
-      <w:pPr>
-        <w:pStyle w:val="P"/>
-        <w:rPr>
-          <w:lang w:val="en-US"/>
-        </w:rPr>
-      </w:pPr>
-    </w:p>
-    <w:p>
-      <w:pPr>
-        <w:pStyle w:val="H3"/>
-        <w:rPr>
-          <w:lang w:val="en-US"/>
-        </w:rPr>
-      </w:pPr>
-      <w:r>
-        <w:rPr>
-          <w:lang w:val="en-US"/>
-        </w:rPr>
-        <w:t>Які засоби має бібліотека tkinter?</w:t>
-      </w:r>
-    </w:p>
-    <w:p>
-      <w:pPr>
-        <w:pStyle w:val="P"/>
-        <w:rPr>
-          <w:lang w:val="en-US"/>
-        </w:rPr>
-      </w:pPr>
-    </w:p>
-    <w:p>
-      <w:pPr>
-        <w:pStyle w:val="P"/>
-        <w:rPr>
-          <w:lang w:val="en-US"/>
-        </w:rPr>
-      </w:pPr>
-      <w:r>
-        <w:rPr>
-          <w:lang w:val="en-US"/>
-        </w:rPr>
-        <w:t>Серед віджетів має Button, Label, Entry, Checkbox, Combobox, Menu, Scale, … більше віджетів за посиланням</w:t>
-      </w:r>
-    </w:p>
-    <w:p>
-      <w:pPr>
-        <w:pStyle w:val="P"/>
-        <w:rPr>
-          <w:lang w:val="en-US"/>
-        </w:rPr>
-      </w:pPr>
-      <w:r>
-        <w:rPr>
-          <w:lang w:val="en-US"/>
-        </w:rPr>
-        <w:t>Серед контейнерів має Toplevel, Frame, Notebook, …</w:t>
-      </w:r>
-    </w:p>
-    <w:p>
-      <w:pPr>
-        <w:pStyle w:val="P"/>
-        <w:rPr>
-          <w:lang w:val="en-US"/>
-        </w:rPr>
-      </w:pPr>
-      <w:r>
-        <w:rPr>
-          <w:lang w:val="en-US"/>
-        </w:rPr>
-        <w:t xml:space="preserve">Серед засобів розміщення є </w:t>
-      </w:r>
-      <w:proofErr w:type="gramStart"/>
-      <w:r>
-        <w:rPr>
-          <w:lang w:val="en-US"/>
-        </w:rPr>
-        <w:t>pack(</w:t>
-      </w:r>
-      <w:proofErr w:type="gramEnd"/>
-      <w:r>
-        <w:rPr>
-          <w:lang w:val="en-US"/>
-        </w:rPr>
-        <w:t>), grid(), place()</w:t>
-      </w:r>
-    </w:p>
-    <w:p>
-      <w:pPr>
-        <w:pStyle w:val="P"/>
-        <w:rPr>
-          <w:lang w:val="en-US"/>
-        </w:rPr>
-      </w:pPr>
-      <w:r>
-        <w:rPr>
-          <w:lang w:val="en-US"/>
-        </w:rPr>
-        <w:t>Повна документацію бібліотеки tkinter за посиланням</w:t>
-      </w:r>
-    </w:p>
-    <w:p>
-      <w:pPr>
-        <w:pStyle w:val="P"/>
-        <w:rPr>
-          <w:lang w:val="en-US"/>
-        </w:rPr>
-      </w:pPr>
-    </w:p>
-    <w:p>
-      <w:pPr>
-        <w:pStyle w:val="H3"/>
-        <w:rPr>
-          <w:lang w:val="en-US"/>
-        </w:rPr>
-      </w:pPr>
-      <w:r>
-        <w:rPr>
-          <w:lang w:val="en-US"/>
-        </w:rPr>
-        <w:t>Яким чином визначається клас у python?</w:t>
-      </w:r>
-    </w:p>
-    <w:p>
-      <w:pPr>
-        <w:pStyle w:val="P"/>
-        <w:rPr>
-          <w:lang w:val="en-US"/>
-        </w:rPr>
-      </w:pPr>
-    </w:p>
-    <w:p>
-      <w:pPr>
-        <w:pStyle w:val="P"/>
-        <w:rPr>
-          <w:lang w:val="en-US"/>
-        </w:rPr>
-      </w:pPr>
-      <w:r>
-        <w:rPr>
-          <w:lang w:val="en-US"/>
-        </w:rPr>
-        <w:t>Клас визначається за допомогою ключового слова class. Після нього йде назва класу, за конвенціями у форматі PascalCase.</w:t>
-      </w:r>
-    </w:p>
-    <w:p>
-      <w:pPr>
-        <w:pStyle w:val="P"/>
-        <w:rPr>
-          <w:lang w:val="en-US"/>
-        </w:rPr>
-      </w:pPr>
-      <w:r>
-        <w:rPr>
-          <w:lang w:val="en-US"/>
-        </w:rPr>
-        <w:t>PascalCase пише кожне слово з великої літери і не розділяє слова жодними знаками, але поєднує всі слова в одне. Наприклад: PlaneSeat</w:t>
-      </w:r>
-    </w:p>
-    <w:p>
-      <w:pPr>
-        <w:pStyle w:val="P"/>
-        <w:rPr>
-          <w:lang w:val="en-US"/>
-        </w:rPr>
-      </w:pPr>
-      <w:r>
-        <w:rPr>
-          <w:lang w:val="en-US"/>
-        </w:rPr>
-        <w:t xml:space="preserve">Для додавання спадкування до оголошення класу додаємо дужки з назвою класу (або кількох класів) від яких будемо успадковувати. Наприклад: class </w:t>
-      </w:r>
-      <w:proofErr w:type="gramStart"/>
-      <w:r>
-        <w:rPr>
-          <w:lang w:val="en-US"/>
-        </w:rPr>
-        <w:t>PlaneSeat(</w:t>
-      </w:r>
-      <w:proofErr w:type="gramEnd"/>
-      <w:r>
-        <w:rPr>
-          <w:lang w:val="en-US"/>
-        </w:rPr>
-        <w:t>Seat)</w:t>
-      </w:r>
-    </w:p>
-    <w:p>
-      <w:pPr>
-        <w:pStyle w:val="P"/>
-        <w:rPr>
-          <w:lang w:val="en-US"/>
-        </w:rPr>
-      </w:pPr>
-      <w:r>
-        <w:rPr>
-          <w:lang w:val="en-US"/>
-        </w:rPr>
-        <w:t xml:space="preserve">Конструктор класу визначається назвою методу __init__. </w:t>
-      </w:r>
-    </w:p>
-    <w:p>
-      <w:pPr>
-        <w:pStyle w:val="P"/>
-        <w:rPr>
-          <w:lang w:val="en-US"/>
-        </w:rPr>
-      </w:pPr>
-      <w:r>
-        <w:rPr>
-          <w:lang w:val="en-US"/>
-        </w:rPr>
-        <w:t>Для кожного методу класу як перший параметр додається self для доступу до полів.</w:t>
-      </w:r>
-    </w:p>
-    <w:p>
-      <w:pPr>
-        <w:pStyle w:val="P"/>
-        <w:rPr>
-          <w:lang w:val="en-US"/>
-        </w:rPr>
-      </w:pPr>
-      <w:r>
-        <w:rPr>
-          <w:lang w:val="en-US"/>
-        </w:rPr>
-        <w:lastRenderedPageBreak/>
-        <w:t>Для оголошення статичного методу класу використовується декоратор @staticmethod перед рядком оголошення методу.</w:t>
-      </w:r>
-    </w:p>
-    <w:p>
-      <w:pPr>
-        <w:pStyle w:val="P"/>
-        <w:rPr>
-          <w:lang w:val="en-US"/>
-        </w:rPr>
-      </w:pPr>
-    </w:p>
-    <w:p>
-      <w:pPr>
-        <w:pStyle w:val="H3"/>
-        <w:rPr>
-          <w:lang w:val="en-US"/>
-        </w:rPr>
-      </w:pPr>
-      <w:r>
-        <w:rPr>
-          <w:lang w:val="en-US"/>
-        </w:rPr>
-        <w:t>Яким чином реалізуються принципи об’єктно-орієнтованого програмування в python?</w:t>
-      </w:r>
-    </w:p>
-    <w:p>
-      <w:pPr>
-        <w:pStyle w:val="P"/>
-        <w:rPr>
-          <w:lang w:val="en-US"/>
-        </w:rPr>
-      </w:pPr>
-    </w:p>
-    <w:p>
-      <w:pPr>
-        <w:pStyle w:val="P"/>
-        <w:rPr>
-          <w:lang w:val="en-US"/>
-        </w:rPr>
-      </w:pPr>
-      <w:r>
-        <w:rPr>
-          <w:lang w:val="en-US"/>
-        </w:rPr>
-        <w:t xml:space="preserve">Статуси полів класу у пайтоні не передбачені, але згідно конвенцій можна позначити приватне поле додавши нижнє підкреслення перед назвою поля. Наприклад: </w:t>
-      </w:r>
-      <w:proofErr w:type="gramStart"/>
-      <w:r>
-        <w:rPr>
-          <w:lang w:val="en-US"/>
-        </w:rPr>
-        <w:t>self._</w:t>
-      </w:r>
-      <w:proofErr w:type="gramEnd"/>
-      <w:r>
-        <w:rPr>
-          <w:lang w:val="en-US"/>
-        </w:rPr>
-        <w:t>seatNumber</w:t>
-      </w:r>
-    </w:p>
-    <w:p>
-      <w:pPr>
-        <w:pStyle w:val="P"/>
-        <w:rPr>
-          <w:lang w:val="en-US"/>
-        </w:rPr>
-      </w:pPr>
-      <w:r>
-        <w:rPr>
-          <w:lang w:val="en-US"/>
-        </w:rPr>
-        <w:t xml:space="preserve">Наслідування класів, як зазначено вище, реалізується через додавання назв бажаних класів у дужки після назви класу під час його декларації. Приклад: class </w:t>
-      </w:r>
-      <w:proofErr w:type="gramStart"/>
-      <w:r>
-        <w:rPr>
-          <w:lang w:val="en-US"/>
-        </w:rPr>
-        <w:t>Plane(</w:t>
-      </w:r>
-      <w:proofErr w:type="gramEnd"/>
-      <w:r>
-        <w:rPr>
-          <w:lang w:val="en-US"/>
-        </w:rPr>
-        <w:t>Transport)</w:t>
-      </w:r>
-    </w:p>
-    <w:p>
-      <w:pPr>
-        <w:pStyle w:val="P"/>
-        <w:rPr>
-          <w:lang w:val="en-US"/>
-        </w:rPr>
-      </w:pPr>
-      <w:r>
-        <w:rPr>
-          <w:lang w:val="en-US"/>
-        </w:rPr>
-        <w:t>Поліморфізм можна реалізувати через використання зовнішньої функції. Приклад дивитися нижче.</w:t>
-      </w:r>
-    </w:p>
-    <w:p>
-      <w:pPr>
-        <w:pStyle w:val="P"/>
-        <w:rPr>
-          <w:lang w:val="en-US"/>
-        </w:rPr>
-      </w:pPr>
-      <w:r>
-        <w:rPr>
-          <w:lang w:val="en-US"/>
-        </w:rPr>
-        <w:t>Абстракцію реалізуємо використанням декоратора @abstractmethod. Приклад використання абстракції нижче.</w:t>
-      </w:r>
-    </w:p>
-    <w:p>
-      <w:pPr>
-        <w:pStyle w:val="P"/>
-        <w:rPr>
-          <w:lang w:val="en-US"/>
-        </w:rPr>
-      </w:pPr>
-    </w:p>
-    <w:p>
-      <w:pPr>
-        <w:pStyle w:val="H4"/>
         <w:rPr>
           <w:i/>
           <w:iCs/>
@@ -1007,22 +985,18 @@
     </w:p>
     <w:p>
       <w:pPr>
-        <w:pStyle w:val="H5"/>
-        <w:rPr>
-          <w:b w:val="0"/>
-          <w:bCs w:val="0"/>
-          <w:i/>
-          <w:iCs/>
-        </w:rPr>
-      </w:pPr>
-      <w:r>
-        <w:rPr>
-          <w:b w:val="0"/>
-          <w:bCs w:val="0"/>
-          <w:i/>
-          <w:iCs/>
-        </w:rPr>
+        <w:pStyle w:val="P"/>
+      </w:pPr>
+    </w:p>
+    <w:p>
+      <w:pPr>
+        <w:pStyle w:val="P"/>
+      </w:pPr>
+      <w:r>
         <w:t>Код</w:t>
+      </w:r>
+      <w:r>
+        <w:t>:</w:t>
       </w:r>
     </w:p>
     <w:p>
@@ -1225,35 +1199,26 @@
     </w:p>
     <w:p>
       <w:pPr>
-        <w:pStyle w:val="H5"/>
-        <w:rPr>
-          <w:b w:val="0"/>
-          <w:bCs w:val="0"/>
-          <w:i/>
-          <w:iCs/>
-        </w:rPr>
-      </w:pPr>
-      <w:r>
-        <w:rPr>
-          <w:b w:val="0"/>
-          <w:bCs w:val="0"/>
-          <w:i/>
-          <w:iCs/>
-        </w:rPr>
+        <w:pStyle w:val="P"/>
+      </w:pPr>
+      <w:r>
+        <w:t>Консоль</w:t>
+      </w:r>
+      <w:r>
+        <w:t>:</w:t>
+      </w:r>
+    </w:p>
+    <w:p>
+      <w:pPr>
+        <w:pStyle w:val="P"/>
+      </w:pPr>
+    </w:p>
+    <w:p>
+      <w:pPr>
+        <w:pStyle w:val="Code"/>
+      </w:pPr>
+      <w:r>
         <w:lastRenderedPageBreak/>
-        <w:t>Консоль</w:t>
-      </w:r>
-    </w:p>
-    <w:p>
-      <w:pPr>
-        <w:pStyle w:val="P"/>
-      </w:pPr>
-    </w:p>
-    <w:p>
-      <w:pPr>
-        <w:pStyle w:val="Code"/>
-      </w:pPr>
-      <w:r>
         <w:t>Голубка каже: ІСУС - ГОСПОДЬ</w:t>
       </w:r>
     </w:p>

</xml_diff>

<commit_message>
feat: RP1 finishing report, create abstraction example file
</commit_message>
<xml_diff>
--- a/31RP Rozrobka Prykladnyh-program/1/KNT-122_Onyshchenko_Variant-19_PR1.docx
+++ b/31RP Rozrobka Prykladnyh-program/1/KNT-122_Onyshchenko_Variant-19_PR1.docx
@@ -383,8 +383,8 @@
       <w:sdtPr>
         <w:rPr>
           <w:rFonts w:ascii="Times New Roman" w:hAnsi="Times New Roman" w:cs="Times New Roman"/>
-          <w:sz w:val="28"/>
-          <w:szCs w:val="28"/>
+          <w:sz w:val="24"/>
+          <w:szCs w:val="24"/>
         </w:rPr>
         <w:id w:val="-1426262421"/>
         <w:docPartObj>
@@ -406,8 +406,8 @@
             <w:pStyle w:val="a3"/>
             <w:rPr>
               <w:rFonts w:ascii="Times New Roman" w:hAnsi="Times New Roman" w:cs="Times New Roman"/>
-              <w:sz w:val="28"/>
-              <w:szCs w:val="28"/>
+              <w:sz w:val="24"/>
+              <w:szCs w:val="24"/>
             </w:rPr>
           </w:pPr>
         </w:p>
@@ -421,43 +421,43 @@
               <w:rFonts w:ascii="Times New Roman" w:hAnsi="Times New Roman"/>
               <w:noProof/>
               <w:kern w:val="2"/>
-              <w:sz w:val="28"/>
-              <w:szCs w:val="28"/>
+              <w:sz w:val="24"/>
+              <w:szCs w:val="24"/>
               <w14:ligatures w14:val="standardContextual"/>
             </w:rPr>
           </w:pPr>
           <w:r>
             <w:rPr>
               <w:rFonts w:ascii="Times New Roman" w:hAnsi="Times New Roman"/>
-              <w:sz w:val="28"/>
-              <w:szCs w:val="28"/>
+              <w:sz w:val="24"/>
+              <w:szCs w:val="24"/>
             </w:rPr>
             <w:fldChar w:fldCharType="begin"/>
           </w:r>
           <w:r>
             <w:rPr>
               <w:rFonts w:ascii="Times New Roman" w:hAnsi="Times New Roman"/>
-              <w:sz w:val="28"/>
-              <w:szCs w:val="28"/>
+              <w:sz w:val="24"/>
+              <w:szCs w:val="24"/>
             </w:rPr>
             <w:instrText xml:space="preserve"> TOC \o "1-3" \h \z \u </w:instrText>
           </w:r>
           <w:r>
             <w:rPr>
               <w:rFonts w:ascii="Times New Roman" w:hAnsi="Times New Roman"/>
-              <w:sz w:val="28"/>
-              <w:szCs w:val="28"/>
+              <w:sz w:val="24"/>
+              <w:szCs w:val="24"/>
             </w:rPr>
             <w:fldChar w:fldCharType="separate"/>
           </w:r>
-          <w:hyperlink w:anchor="_Toc180045356" w:history="1">
+          <w:hyperlink w:anchor="_Toc180046256" w:history="1">
             <w:r>
               <w:rPr>
                 <w:rStyle w:val="a4"/>
                 <w:rFonts w:ascii="Times New Roman" w:hAnsi="Times New Roman"/>
                 <w:noProof/>
-                <w:sz w:val="28"/>
-                <w:szCs w:val="28"/>
+                <w:sz w:val="24"/>
+                <w:szCs w:val="24"/>
               </w:rPr>
               <w:t>Мета роботи</w:t>
             </w:r>
@@ -466,8 +466,8 @@
                 <w:rFonts w:ascii="Times New Roman" w:hAnsi="Times New Roman"/>
                 <w:noProof/>
                 <w:webHidden/>
-                <w:sz w:val="28"/>
-                <w:szCs w:val="28"/>
+                <w:sz w:val="24"/>
+                <w:szCs w:val="24"/>
               </w:rPr>
               <w:tab/>
             </w:r>
@@ -476,8 +476,8 @@
                 <w:rFonts w:ascii="Times New Roman" w:hAnsi="Times New Roman"/>
                 <w:noProof/>
                 <w:webHidden/>
-                <w:sz w:val="28"/>
-                <w:szCs w:val="28"/>
+                <w:sz w:val="24"/>
+                <w:szCs w:val="24"/>
               </w:rPr>
               <w:fldChar w:fldCharType="begin"/>
             </w:r>
@@ -486,27 +486,27 @@
                 <w:rFonts w:ascii="Times New Roman" w:hAnsi="Times New Roman"/>
                 <w:noProof/>
                 <w:webHidden/>
-                <w:sz w:val="28"/>
-                <w:szCs w:val="28"/>
-              </w:rPr>
-              <w:instrText xml:space="preserve"> PAGEREF _Toc180045356 \h </w:instrText>
-            </w:r>
-            <w:r>
-              <w:rPr>
-                <w:rFonts w:ascii="Times New Roman" w:hAnsi="Times New Roman"/>
-                <w:noProof/>
-                <w:webHidden/>
-                <w:sz w:val="28"/>
-                <w:szCs w:val="28"/>
-              </w:rPr>
-            </w:r>
-            <w:r>
-              <w:rPr>
-                <w:rFonts w:ascii="Times New Roman" w:hAnsi="Times New Roman"/>
-                <w:noProof/>
-                <w:webHidden/>
-                <w:sz w:val="28"/>
-                <w:szCs w:val="28"/>
+                <w:sz w:val="24"/>
+                <w:szCs w:val="24"/>
+              </w:rPr>
+              <w:instrText xml:space="preserve"> PAGEREF _Toc180046256 \h </w:instrText>
+            </w:r>
+            <w:r>
+              <w:rPr>
+                <w:rFonts w:ascii="Times New Roman" w:hAnsi="Times New Roman"/>
+                <w:noProof/>
+                <w:webHidden/>
+                <w:sz w:val="24"/>
+                <w:szCs w:val="24"/>
+              </w:rPr>
+            </w:r>
+            <w:r>
+              <w:rPr>
+                <w:rFonts w:ascii="Times New Roman" w:hAnsi="Times New Roman"/>
+                <w:noProof/>
+                <w:webHidden/>
+                <w:sz w:val="24"/>
+                <w:szCs w:val="24"/>
               </w:rPr>
               <w:fldChar w:fldCharType="separate"/>
             </w:r>
@@ -515,8 +515,8 @@
                 <w:rFonts w:ascii="Times New Roman" w:hAnsi="Times New Roman"/>
                 <w:noProof/>
                 <w:webHidden/>
-                <w:sz w:val="28"/>
-                <w:szCs w:val="28"/>
+                <w:sz w:val="24"/>
+                <w:szCs w:val="24"/>
               </w:rPr>
               <w:t>3</w:t>
             </w:r>
@@ -525,8 +525,8 @@
                 <w:rFonts w:ascii="Times New Roman" w:hAnsi="Times New Roman"/>
                 <w:noProof/>
                 <w:webHidden/>
-                <w:sz w:val="28"/>
-                <w:szCs w:val="28"/>
+                <w:sz w:val="24"/>
+                <w:szCs w:val="24"/>
               </w:rPr>
               <w:fldChar w:fldCharType="end"/>
             </w:r>
@@ -542,19 +542,19 @@
               <w:rFonts w:ascii="Times New Roman" w:hAnsi="Times New Roman"/>
               <w:noProof/>
               <w:kern w:val="2"/>
-              <w:sz w:val="28"/>
-              <w:szCs w:val="28"/>
+              <w:sz w:val="24"/>
+              <w:szCs w:val="24"/>
               <w14:ligatures w14:val="standardContextual"/>
             </w:rPr>
           </w:pPr>
-          <w:hyperlink w:anchor="_Toc180045357" w:history="1">
+          <w:hyperlink w:anchor="_Toc180046257" w:history="1">
             <w:r>
               <w:rPr>
                 <w:rStyle w:val="a4"/>
                 <w:rFonts w:ascii="Times New Roman" w:hAnsi="Times New Roman"/>
                 <w:noProof/>
-                <w:sz w:val="28"/>
-                <w:szCs w:val="28"/>
+                <w:sz w:val="24"/>
+                <w:szCs w:val="24"/>
               </w:rPr>
               <w:t>Індивідуальне завдання</w:t>
             </w:r>
@@ -563,8 +563,8 @@
                 <w:rFonts w:ascii="Times New Roman" w:hAnsi="Times New Roman"/>
                 <w:noProof/>
                 <w:webHidden/>
-                <w:sz w:val="28"/>
-                <w:szCs w:val="28"/>
+                <w:sz w:val="24"/>
+                <w:szCs w:val="24"/>
               </w:rPr>
               <w:tab/>
             </w:r>
@@ -573,8 +573,8 @@
                 <w:rFonts w:ascii="Times New Roman" w:hAnsi="Times New Roman"/>
                 <w:noProof/>
                 <w:webHidden/>
-                <w:sz w:val="28"/>
-                <w:szCs w:val="28"/>
+                <w:sz w:val="24"/>
+                <w:szCs w:val="24"/>
               </w:rPr>
               <w:fldChar w:fldCharType="begin"/>
             </w:r>
@@ -583,27 +583,27 @@
                 <w:rFonts w:ascii="Times New Roman" w:hAnsi="Times New Roman"/>
                 <w:noProof/>
                 <w:webHidden/>
-                <w:sz w:val="28"/>
-                <w:szCs w:val="28"/>
-              </w:rPr>
-              <w:instrText xml:space="preserve"> PAGEREF _Toc180045357 \h </w:instrText>
-            </w:r>
-            <w:r>
-              <w:rPr>
-                <w:rFonts w:ascii="Times New Roman" w:hAnsi="Times New Roman"/>
-                <w:noProof/>
-                <w:webHidden/>
-                <w:sz w:val="28"/>
-                <w:szCs w:val="28"/>
-              </w:rPr>
-            </w:r>
-            <w:r>
-              <w:rPr>
-                <w:rFonts w:ascii="Times New Roman" w:hAnsi="Times New Roman"/>
-                <w:noProof/>
-                <w:webHidden/>
-                <w:sz w:val="28"/>
-                <w:szCs w:val="28"/>
+                <w:sz w:val="24"/>
+                <w:szCs w:val="24"/>
+              </w:rPr>
+              <w:instrText xml:space="preserve"> PAGEREF _Toc180046257 \h </w:instrText>
+            </w:r>
+            <w:r>
+              <w:rPr>
+                <w:rFonts w:ascii="Times New Roman" w:hAnsi="Times New Roman"/>
+                <w:noProof/>
+                <w:webHidden/>
+                <w:sz w:val="24"/>
+                <w:szCs w:val="24"/>
+              </w:rPr>
+            </w:r>
+            <w:r>
+              <w:rPr>
+                <w:rFonts w:ascii="Times New Roman" w:hAnsi="Times New Roman"/>
+                <w:noProof/>
+                <w:webHidden/>
+                <w:sz w:val="24"/>
+                <w:szCs w:val="24"/>
               </w:rPr>
               <w:fldChar w:fldCharType="separate"/>
             </w:r>
@@ -612,8 +612,8 @@
                 <w:rFonts w:ascii="Times New Roman" w:hAnsi="Times New Roman"/>
                 <w:noProof/>
                 <w:webHidden/>
-                <w:sz w:val="28"/>
-                <w:szCs w:val="28"/>
+                <w:sz w:val="24"/>
+                <w:szCs w:val="24"/>
               </w:rPr>
               <w:t>3</w:t>
             </w:r>
@@ -622,8 +622,8 @@
                 <w:rFonts w:ascii="Times New Roman" w:hAnsi="Times New Roman"/>
                 <w:noProof/>
                 <w:webHidden/>
-                <w:sz w:val="28"/>
-                <w:szCs w:val="28"/>
+                <w:sz w:val="24"/>
+                <w:szCs w:val="24"/>
               </w:rPr>
               <w:fldChar w:fldCharType="end"/>
             </w:r>
@@ -639,19 +639,19 @@
               <w:rFonts w:ascii="Times New Roman" w:hAnsi="Times New Roman"/>
               <w:noProof/>
               <w:kern w:val="2"/>
-              <w:sz w:val="28"/>
-              <w:szCs w:val="28"/>
+              <w:sz w:val="24"/>
+              <w:szCs w:val="24"/>
               <w14:ligatures w14:val="standardContextual"/>
             </w:rPr>
           </w:pPr>
-          <w:hyperlink w:anchor="_Toc180045358" w:history="1">
+          <w:hyperlink w:anchor="_Toc180046258" w:history="1">
             <w:r>
               <w:rPr>
                 <w:rStyle w:val="a4"/>
                 <w:rFonts w:ascii="Times New Roman" w:hAnsi="Times New Roman"/>
                 <w:noProof/>
-                <w:sz w:val="28"/>
-                <w:szCs w:val="28"/>
+                <w:sz w:val="24"/>
+                <w:szCs w:val="24"/>
               </w:rPr>
               <w:t>Тексти файлів</w:t>
             </w:r>
@@ -660,8 +660,8 @@
                 <w:rFonts w:ascii="Times New Roman" w:hAnsi="Times New Roman"/>
                 <w:noProof/>
                 <w:webHidden/>
-                <w:sz w:val="28"/>
-                <w:szCs w:val="28"/>
+                <w:sz w:val="24"/>
+                <w:szCs w:val="24"/>
               </w:rPr>
               <w:tab/>
             </w:r>
@@ -670,8 +670,8 @@
                 <w:rFonts w:ascii="Times New Roman" w:hAnsi="Times New Roman"/>
                 <w:noProof/>
                 <w:webHidden/>
-                <w:sz w:val="28"/>
-                <w:szCs w:val="28"/>
+                <w:sz w:val="24"/>
+                <w:szCs w:val="24"/>
               </w:rPr>
               <w:fldChar w:fldCharType="begin"/>
             </w:r>
@@ -680,27 +680,27 @@
                 <w:rFonts w:ascii="Times New Roman" w:hAnsi="Times New Roman"/>
                 <w:noProof/>
                 <w:webHidden/>
-                <w:sz w:val="28"/>
-                <w:szCs w:val="28"/>
-              </w:rPr>
-              <w:instrText xml:space="preserve"> PAGEREF _Toc180045358 \h </w:instrText>
-            </w:r>
-            <w:r>
-              <w:rPr>
-                <w:rFonts w:ascii="Times New Roman" w:hAnsi="Times New Roman"/>
-                <w:noProof/>
-                <w:webHidden/>
-                <w:sz w:val="28"/>
-                <w:szCs w:val="28"/>
-              </w:rPr>
-            </w:r>
-            <w:r>
-              <w:rPr>
-                <w:rFonts w:ascii="Times New Roman" w:hAnsi="Times New Roman"/>
-                <w:noProof/>
-                <w:webHidden/>
-                <w:sz w:val="28"/>
-                <w:szCs w:val="28"/>
+                <w:sz w:val="24"/>
+                <w:szCs w:val="24"/>
+              </w:rPr>
+              <w:instrText xml:space="preserve"> PAGEREF _Toc180046258 \h </w:instrText>
+            </w:r>
+            <w:r>
+              <w:rPr>
+                <w:rFonts w:ascii="Times New Roman" w:hAnsi="Times New Roman"/>
+                <w:noProof/>
+                <w:webHidden/>
+                <w:sz w:val="24"/>
+                <w:szCs w:val="24"/>
+              </w:rPr>
+            </w:r>
+            <w:r>
+              <w:rPr>
+                <w:rFonts w:ascii="Times New Roman" w:hAnsi="Times New Roman"/>
+                <w:noProof/>
+                <w:webHidden/>
+                <w:sz w:val="24"/>
+                <w:szCs w:val="24"/>
               </w:rPr>
               <w:fldChar w:fldCharType="separate"/>
             </w:r>
@@ -709,8 +709,8 @@
                 <w:rFonts w:ascii="Times New Roman" w:hAnsi="Times New Roman"/>
                 <w:noProof/>
                 <w:webHidden/>
-                <w:sz w:val="28"/>
-                <w:szCs w:val="28"/>
+                <w:sz w:val="24"/>
+                <w:szCs w:val="24"/>
               </w:rPr>
               <w:t>3</w:t>
             </w:r>
@@ -719,8 +719,8 @@
                 <w:rFonts w:ascii="Times New Roman" w:hAnsi="Times New Roman"/>
                 <w:noProof/>
                 <w:webHidden/>
-                <w:sz w:val="28"/>
-                <w:szCs w:val="28"/>
+                <w:sz w:val="24"/>
+                <w:szCs w:val="24"/>
               </w:rPr>
               <w:fldChar w:fldCharType="end"/>
             </w:r>
@@ -736,19 +736,19 @@
               <w:rFonts w:ascii="Times New Roman" w:hAnsi="Times New Roman"/>
               <w:noProof/>
               <w:kern w:val="2"/>
-              <w:sz w:val="28"/>
-              <w:szCs w:val="28"/>
+              <w:sz w:val="24"/>
+              <w:szCs w:val="24"/>
               <w14:ligatures w14:val="standardContextual"/>
             </w:rPr>
           </w:pPr>
-          <w:hyperlink w:anchor="_Toc180045359" w:history="1">
+          <w:hyperlink w:anchor="_Toc180046259" w:history="1">
             <w:r>
               <w:rPr>
                 <w:rStyle w:val="a4"/>
                 <w:rFonts w:ascii="Times New Roman" w:hAnsi="Times New Roman"/>
                 <w:noProof/>
-                <w:sz w:val="28"/>
-                <w:szCs w:val="28"/>
+                <w:sz w:val="24"/>
+                <w:szCs w:val="24"/>
                 <w:lang w:val="en-US"/>
               </w:rPr>
               <w:t>constants.py</w:t>
@@ -758,8 +758,8 @@
                 <w:rFonts w:ascii="Times New Roman" w:hAnsi="Times New Roman"/>
                 <w:noProof/>
                 <w:webHidden/>
-                <w:sz w:val="28"/>
-                <w:szCs w:val="28"/>
+                <w:sz w:val="24"/>
+                <w:szCs w:val="24"/>
               </w:rPr>
               <w:tab/>
             </w:r>
@@ -768,8 +768,8 @@
                 <w:rFonts w:ascii="Times New Roman" w:hAnsi="Times New Roman"/>
                 <w:noProof/>
                 <w:webHidden/>
-                <w:sz w:val="28"/>
-                <w:szCs w:val="28"/>
+                <w:sz w:val="24"/>
+                <w:szCs w:val="24"/>
               </w:rPr>
               <w:fldChar w:fldCharType="begin"/>
             </w:r>
@@ -778,27 +778,27 @@
                 <w:rFonts w:ascii="Times New Roman" w:hAnsi="Times New Roman"/>
                 <w:noProof/>
                 <w:webHidden/>
-                <w:sz w:val="28"/>
-                <w:szCs w:val="28"/>
-              </w:rPr>
-              <w:instrText xml:space="preserve"> PAGEREF _Toc180045359 \h </w:instrText>
-            </w:r>
-            <w:r>
-              <w:rPr>
-                <w:rFonts w:ascii="Times New Roman" w:hAnsi="Times New Roman"/>
-                <w:noProof/>
-                <w:webHidden/>
-                <w:sz w:val="28"/>
-                <w:szCs w:val="28"/>
-              </w:rPr>
-            </w:r>
-            <w:r>
-              <w:rPr>
-                <w:rFonts w:ascii="Times New Roman" w:hAnsi="Times New Roman"/>
-                <w:noProof/>
-                <w:webHidden/>
-                <w:sz w:val="28"/>
-                <w:szCs w:val="28"/>
+                <w:sz w:val="24"/>
+                <w:szCs w:val="24"/>
+              </w:rPr>
+              <w:instrText xml:space="preserve"> PAGEREF _Toc180046259 \h </w:instrText>
+            </w:r>
+            <w:r>
+              <w:rPr>
+                <w:rFonts w:ascii="Times New Roman" w:hAnsi="Times New Roman"/>
+                <w:noProof/>
+                <w:webHidden/>
+                <w:sz w:val="24"/>
+                <w:szCs w:val="24"/>
+              </w:rPr>
+            </w:r>
+            <w:r>
+              <w:rPr>
+                <w:rFonts w:ascii="Times New Roman" w:hAnsi="Times New Roman"/>
+                <w:noProof/>
+                <w:webHidden/>
+                <w:sz w:val="24"/>
+                <w:szCs w:val="24"/>
               </w:rPr>
               <w:fldChar w:fldCharType="separate"/>
             </w:r>
@@ -807,8 +807,8 @@
                 <w:rFonts w:ascii="Times New Roman" w:hAnsi="Times New Roman"/>
                 <w:noProof/>
                 <w:webHidden/>
-                <w:sz w:val="28"/>
-                <w:szCs w:val="28"/>
+                <w:sz w:val="24"/>
+                <w:szCs w:val="24"/>
               </w:rPr>
               <w:t>3</w:t>
             </w:r>
@@ -817,8 +817,8 @@
                 <w:rFonts w:ascii="Times New Roman" w:hAnsi="Times New Roman"/>
                 <w:noProof/>
                 <w:webHidden/>
-                <w:sz w:val="28"/>
-                <w:szCs w:val="28"/>
+                <w:sz w:val="24"/>
+                <w:szCs w:val="24"/>
               </w:rPr>
               <w:fldChar w:fldCharType="end"/>
             </w:r>
@@ -834,19 +834,19 @@
               <w:rFonts w:ascii="Times New Roman" w:hAnsi="Times New Roman"/>
               <w:noProof/>
               <w:kern w:val="2"/>
-              <w:sz w:val="28"/>
-              <w:szCs w:val="28"/>
+              <w:sz w:val="24"/>
+              <w:szCs w:val="24"/>
               <w14:ligatures w14:val="standardContextual"/>
             </w:rPr>
           </w:pPr>
-          <w:hyperlink w:anchor="_Toc180045360" w:history="1">
+          <w:hyperlink w:anchor="_Toc180046260" w:history="1">
             <w:r>
               <w:rPr>
                 <w:rStyle w:val="a4"/>
                 <w:rFonts w:ascii="Times New Roman" w:hAnsi="Times New Roman"/>
                 <w:noProof/>
-                <w:sz w:val="28"/>
-                <w:szCs w:val="28"/>
+                <w:sz w:val="24"/>
+                <w:szCs w:val="24"/>
                 <w:lang w:val="en-US"/>
               </w:rPr>
               <w:t>movies.json</w:t>
@@ -856,8 +856,8 @@
                 <w:rFonts w:ascii="Times New Roman" w:hAnsi="Times New Roman"/>
                 <w:noProof/>
                 <w:webHidden/>
-                <w:sz w:val="28"/>
-                <w:szCs w:val="28"/>
+                <w:sz w:val="24"/>
+                <w:szCs w:val="24"/>
               </w:rPr>
               <w:tab/>
             </w:r>
@@ -866,8 +866,8 @@
                 <w:rFonts w:ascii="Times New Roman" w:hAnsi="Times New Roman"/>
                 <w:noProof/>
                 <w:webHidden/>
-                <w:sz w:val="28"/>
-                <w:szCs w:val="28"/>
+                <w:sz w:val="24"/>
+                <w:szCs w:val="24"/>
               </w:rPr>
               <w:fldChar w:fldCharType="begin"/>
             </w:r>
@@ -876,27 +876,27 @@
                 <w:rFonts w:ascii="Times New Roman" w:hAnsi="Times New Roman"/>
                 <w:noProof/>
                 <w:webHidden/>
-                <w:sz w:val="28"/>
-                <w:szCs w:val="28"/>
-              </w:rPr>
-              <w:instrText xml:space="preserve"> PAGEREF _Toc180045360 \h </w:instrText>
-            </w:r>
-            <w:r>
-              <w:rPr>
-                <w:rFonts w:ascii="Times New Roman" w:hAnsi="Times New Roman"/>
-                <w:noProof/>
-                <w:webHidden/>
-                <w:sz w:val="28"/>
-                <w:szCs w:val="28"/>
-              </w:rPr>
-            </w:r>
-            <w:r>
-              <w:rPr>
-                <w:rFonts w:ascii="Times New Roman" w:hAnsi="Times New Roman"/>
-                <w:noProof/>
-                <w:webHidden/>
-                <w:sz w:val="28"/>
-                <w:szCs w:val="28"/>
+                <w:sz w:val="24"/>
+                <w:szCs w:val="24"/>
+              </w:rPr>
+              <w:instrText xml:space="preserve"> PAGEREF _Toc180046260 \h </w:instrText>
+            </w:r>
+            <w:r>
+              <w:rPr>
+                <w:rFonts w:ascii="Times New Roman" w:hAnsi="Times New Roman"/>
+                <w:noProof/>
+                <w:webHidden/>
+                <w:sz w:val="24"/>
+                <w:szCs w:val="24"/>
+              </w:rPr>
+            </w:r>
+            <w:r>
+              <w:rPr>
+                <w:rFonts w:ascii="Times New Roman" w:hAnsi="Times New Roman"/>
+                <w:noProof/>
+                <w:webHidden/>
+                <w:sz w:val="24"/>
+                <w:szCs w:val="24"/>
               </w:rPr>
               <w:fldChar w:fldCharType="separate"/>
             </w:r>
@@ -905,8 +905,8 @@
                 <w:rFonts w:ascii="Times New Roman" w:hAnsi="Times New Roman"/>
                 <w:noProof/>
                 <w:webHidden/>
-                <w:sz w:val="28"/>
-                <w:szCs w:val="28"/>
+                <w:sz w:val="24"/>
+                <w:szCs w:val="24"/>
               </w:rPr>
               <w:t>3</w:t>
             </w:r>
@@ -915,8 +915,8 @@
                 <w:rFonts w:ascii="Times New Roman" w:hAnsi="Times New Roman"/>
                 <w:noProof/>
                 <w:webHidden/>
-                <w:sz w:val="28"/>
-                <w:szCs w:val="28"/>
+                <w:sz w:val="24"/>
+                <w:szCs w:val="24"/>
               </w:rPr>
               <w:fldChar w:fldCharType="end"/>
             </w:r>
@@ -932,19 +932,19 @@
               <w:rFonts w:ascii="Times New Roman" w:hAnsi="Times New Roman"/>
               <w:noProof/>
               <w:kern w:val="2"/>
-              <w:sz w:val="28"/>
-              <w:szCs w:val="28"/>
+              <w:sz w:val="24"/>
+              <w:szCs w:val="24"/>
               <w14:ligatures w14:val="standardContextual"/>
             </w:rPr>
           </w:pPr>
-          <w:hyperlink w:anchor="_Toc180045361" w:history="1">
+          <w:hyperlink w:anchor="_Toc180046261" w:history="1">
             <w:r>
               <w:rPr>
                 <w:rStyle w:val="a4"/>
                 <w:rFonts w:ascii="Times New Roman" w:hAnsi="Times New Roman"/>
                 <w:noProof/>
-                <w:sz w:val="28"/>
-                <w:szCs w:val="28"/>
+                <w:sz w:val="24"/>
+                <w:szCs w:val="24"/>
                 <w:lang w:val="en-US"/>
               </w:rPr>
               <w:t>objects.py</w:t>
@@ -954,8 +954,8 @@
                 <w:rFonts w:ascii="Times New Roman" w:hAnsi="Times New Roman"/>
                 <w:noProof/>
                 <w:webHidden/>
-                <w:sz w:val="28"/>
-                <w:szCs w:val="28"/>
+                <w:sz w:val="24"/>
+                <w:szCs w:val="24"/>
               </w:rPr>
               <w:tab/>
             </w:r>
@@ -964,8 +964,8 @@
                 <w:rFonts w:ascii="Times New Roman" w:hAnsi="Times New Roman"/>
                 <w:noProof/>
                 <w:webHidden/>
-                <w:sz w:val="28"/>
-                <w:szCs w:val="28"/>
+                <w:sz w:val="24"/>
+                <w:szCs w:val="24"/>
               </w:rPr>
               <w:fldChar w:fldCharType="begin"/>
             </w:r>
@@ -974,27 +974,27 @@
                 <w:rFonts w:ascii="Times New Roman" w:hAnsi="Times New Roman"/>
                 <w:noProof/>
                 <w:webHidden/>
-                <w:sz w:val="28"/>
-                <w:szCs w:val="28"/>
-              </w:rPr>
-              <w:instrText xml:space="preserve"> PAGEREF _Toc180045361 \h </w:instrText>
-            </w:r>
-            <w:r>
-              <w:rPr>
-                <w:rFonts w:ascii="Times New Roman" w:hAnsi="Times New Roman"/>
-                <w:noProof/>
-                <w:webHidden/>
-                <w:sz w:val="28"/>
-                <w:szCs w:val="28"/>
-              </w:rPr>
-            </w:r>
-            <w:r>
-              <w:rPr>
-                <w:rFonts w:ascii="Times New Roman" w:hAnsi="Times New Roman"/>
-                <w:noProof/>
-                <w:webHidden/>
-                <w:sz w:val="28"/>
-                <w:szCs w:val="28"/>
+                <w:sz w:val="24"/>
+                <w:szCs w:val="24"/>
+              </w:rPr>
+              <w:instrText xml:space="preserve"> PAGEREF _Toc180046261 \h </w:instrText>
+            </w:r>
+            <w:r>
+              <w:rPr>
+                <w:rFonts w:ascii="Times New Roman" w:hAnsi="Times New Roman"/>
+                <w:noProof/>
+                <w:webHidden/>
+                <w:sz w:val="24"/>
+                <w:szCs w:val="24"/>
+              </w:rPr>
+            </w:r>
+            <w:r>
+              <w:rPr>
+                <w:rFonts w:ascii="Times New Roman" w:hAnsi="Times New Roman"/>
+                <w:noProof/>
+                <w:webHidden/>
+                <w:sz w:val="24"/>
+                <w:szCs w:val="24"/>
               </w:rPr>
               <w:fldChar w:fldCharType="separate"/>
             </w:r>
@@ -1003,8 +1003,8 @@
                 <w:rFonts w:ascii="Times New Roman" w:hAnsi="Times New Roman"/>
                 <w:noProof/>
                 <w:webHidden/>
-                <w:sz w:val="28"/>
-                <w:szCs w:val="28"/>
+                <w:sz w:val="24"/>
+                <w:szCs w:val="24"/>
               </w:rPr>
               <w:t>4</w:t>
             </w:r>
@@ -1013,8 +1013,8 @@
                 <w:rFonts w:ascii="Times New Roman" w:hAnsi="Times New Roman"/>
                 <w:noProof/>
                 <w:webHidden/>
-                <w:sz w:val="28"/>
-                <w:szCs w:val="28"/>
+                <w:sz w:val="24"/>
+                <w:szCs w:val="24"/>
               </w:rPr>
               <w:fldChar w:fldCharType="end"/>
             </w:r>
@@ -1030,19 +1030,19 @@
               <w:rFonts w:ascii="Times New Roman" w:hAnsi="Times New Roman"/>
               <w:noProof/>
               <w:kern w:val="2"/>
-              <w:sz w:val="28"/>
-              <w:szCs w:val="28"/>
+              <w:sz w:val="24"/>
+              <w:szCs w:val="24"/>
               <w14:ligatures w14:val="standardContextual"/>
             </w:rPr>
           </w:pPr>
-          <w:hyperlink w:anchor="_Toc180045362" w:history="1">
+          <w:hyperlink w:anchor="_Toc180046262" w:history="1">
             <w:r>
               <w:rPr>
                 <w:rStyle w:val="a4"/>
                 <w:rFonts w:ascii="Times New Roman" w:hAnsi="Times New Roman"/>
                 <w:noProof/>
-                <w:sz w:val="28"/>
-                <w:szCs w:val="28"/>
+                <w:sz w:val="24"/>
+                <w:szCs w:val="24"/>
                 <w:lang w:val="en-US"/>
               </w:rPr>
               <w:t>run.py</w:t>
@@ -1052,8 +1052,8 @@
                 <w:rFonts w:ascii="Times New Roman" w:hAnsi="Times New Roman"/>
                 <w:noProof/>
                 <w:webHidden/>
-                <w:sz w:val="28"/>
-                <w:szCs w:val="28"/>
+                <w:sz w:val="24"/>
+                <w:szCs w:val="24"/>
               </w:rPr>
               <w:tab/>
             </w:r>
@@ -1062,8 +1062,8 @@
                 <w:rFonts w:ascii="Times New Roman" w:hAnsi="Times New Roman"/>
                 <w:noProof/>
                 <w:webHidden/>
-                <w:sz w:val="28"/>
-                <w:szCs w:val="28"/>
+                <w:sz w:val="24"/>
+                <w:szCs w:val="24"/>
               </w:rPr>
               <w:fldChar w:fldCharType="begin"/>
             </w:r>
@@ -1072,27 +1072,27 @@
                 <w:rFonts w:ascii="Times New Roman" w:hAnsi="Times New Roman"/>
                 <w:noProof/>
                 <w:webHidden/>
-                <w:sz w:val="28"/>
-                <w:szCs w:val="28"/>
-              </w:rPr>
-              <w:instrText xml:space="preserve"> PAGEREF _Toc180045362 \h </w:instrText>
-            </w:r>
-            <w:r>
-              <w:rPr>
-                <w:rFonts w:ascii="Times New Roman" w:hAnsi="Times New Roman"/>
-                <w:noProof/>
-                <w:webHidden/>
-                <w:sz w:val="28"/>
-                <w:szCs w:val="28"/>
-              </w:rPr>
-            </w:r>
-            <w:r>
-              <w:rPr>
-                <w:rFonts w:ascii="Times New Roman" w:hAnsi="Times New Roman"/>
-                <w:noProof/>
-                <w:webHidden/>
-                <w:sz w:val="28"/>
-                <w:szCs w:val="28"/>
+                <w:sz w:val="24"/>
+                <w:szCs w:val="24"/>
+              </w:rPr>
+              <w:instrText xml:space="preserve"> PAGEREF _Toc180046262 \h </w:instrText>
+            </w:r>
+            <w:r>
+              <w:rPr>
+                <w:rFonts w:ascii="Times New Roman" w:hAnsi="Times New Roman"/>
+                <w:noProof/>
+                <w:webHidden/>
+                <w:sz w:val="24"/>
+                <w:szCs w:val="24"/>
+              </w:rPr>
+            </w:r>
+            <w:r>
+              <w:rPr>
+                <w:rFonts w:ascii="Times New Roman" w:hAnsi="Times New Roman"/>
+                <w:noProof/>
+                <w:webHidden/>
+                <w:sz w:val="24"/>
+                <w:szCs w:val="24"/>
               </w:rPr>
               <w:fldChar w:fldCharType="separate"/>
             </w:r>
@@ -1101,8 +1101,8 @@
                 <w:rFonts w:ascii="Times New Roman" w:hAnsi="Times New Roman"/>
                 <w:noProof/>
                 <w:webHidden/>
-                <w:sz w:val="28"/>
-                <w:szCs w:val="28"/>
+                <w:sz w:val="24"/>
+                <w:szCs w:val="24"/>
               </w:rPr>
               <w:t>4</w:t>
             </w:r>
@@ -1111,8 +1111,8 @@
                 <w:rFonts w:ascii="Times New Roman" w:hAnsi="Times New Roman"/>
                 <w:noProof/>
                 <w:webHidden/>
-                <w:sz w:val="28"/>
-                <w:szCs w:val="28"/>
+                <w:sz w:val="24"/>
+                <w:szCs w:val="24"/>
               </w:rPr>
               <w:fldChar w:fldCharType="end"/>
             </w:r>
@@ -1128,19 +1128,19 @@
               <w:rFonts w:ascii="Times New Roman" w:hAnsi="Times New Roman"/>
               <w:noProof/>
               <w:kern w:val="2"/>
-              <w:sz w:val="28"/>
-              <w:szCs w:val="28"/>
+              <w:sz w:val="24"/>
+              <w:szCs w:val="24"/>
               <w14:ligatures w14:val="standardContextual"/>
             </w:rPr>
           </w:pPr>
-          <w:hyperlink w:anchor="_Toc180045363" w:history="1">
+          <w:hyperlink w:anchor="_Toc180046263" w:history="1">
             <w:r>
               <w:rPr>
                 <w:rStyle w:val="a4"/>
                 <w:rFonts w:ascii="Times New Roman" w:hAnsi="Times New Roman"/>
                 <w:noProof/>
-                <w:sz w:val="28"/>
-                <w:szCs w:val="28"/>
+                <w:sz w:val="24"/>
+                <w:szCs w:val="24"/>
               </w:rPr>
               <w:t>Результати виконання</w:t>
             </w:r>
@@ -1149,8 +1149,8 @@
                 <w:rFonts w:ascii="Times New Roman" w:hAnsi="Times New Roman"/>
                 <w:noProof/>
                 <w:webHidden/>
-                <w:sz w:val="28"/>
-                <w:szCs w:val="28"/>
+                <w:sz w:val="24"/>
+                <w:szCs w:val="24"/>
               </w:rPr>
               <w:tab/>
             </w:r>
@@ -1159,8 +1159,8 @@
                 <w:rFonts w:ascii="Times New Roman" w:hAnsi="Times New Roman"/>
                 <w:noProof/>
                 <w:webHidden/>
-                <w:sz w:val="28"/>
-                <w:szCs w:val="28"/>
+                <w:sz w:val="24"/>
+                <w:szCs w:val="24"/>
               </w:rPr>
               <w:fldChar w:fldCharType="begin"/>
             </w:r>
@@ -1169,27 +1169,27 @@
                 <w:rFonts w:ascii="Times New Roman" w:hAnsi="Times New Roman"/>
                 <w:noProof/>
                 <w:webHidden/>
-                <w:sz w:val="28"/>
-                <w:szCs w:val="28"/>
-              </w:rPr>
-              <w:instrText xml:space="preserve"> PAGEREF _Toc180045363 \h </w:instrText>
-            </w:r>
-            <w:r>
-              <w:rPr>
-                <w:rFonts w:ascii="Times New Roman" w:hAnsi="Times New Roman"/>
-                <w:noProof/>
-                <w:webHidden/>
-                <w:sz w:val="28"/>
-                <w:szCs w:val="28"/>
-              </w:rPr>
-            </w:r>
-            <w:r>
-              <w:rPr>
-                <w:rFonts w:ascii="Times New Roman" w:hAnsi="Times New Roman"/>
-                <w:noProof/>
-                <w:webHidden/>
-                <w:sz w:val="28"/>
-                <w:szCs w:val="28"/>
+                <w:sz w:val="24"/>
+                <w:szCs w:val="24"/>
+              </w:rPr>
+              <w:instrText xml:space="preserve"> PAGEREF _Toc180046263 \h </w:instrText>
+            </w:r>
+            <w:r>
+              <w:rPr>
+                <w:rFonts w:ascii="Times New Roman" w:hAnsi="Times New Roman"/>
+                <w:noProof/>
+                <w:webHidden/>
+                <w:sz w:val="24"/>
+                <w:szCs w:val="24"/>
+              </w:rPr>
+            </w:r>
+            <w:r>
+              <w:rPr>
+                <w:rFonts w:ascii="Times New Roman" w:hAnsi="Times New Roman"/>
+                <w:noProof/>
+                <w:webHidden/>
+                <w:sz w:val="24"/>
+                <w:szCs w:val="24"/>
               </w:rPr>
               <w:fldChar w:fldCharType="separate"/>
             </w:r>
@@ -1198,8 +1198,8 @@
                 <w:rFonts w:ascii="Times New Roman" w:hAnsi="Times New Roman"/>
                 <w:noProof/>
                 <w:webHidden/>
-                <w:sz w:val="28"/>
-                <w:szCs w:val="28"/>
+                <w:sz w:val="24"/>
+                <w:szCs w:val="24"/>
               </w:rPr>
               <w:t>7</w:t>
             </w:r>
@@ -1208,8 +1208,8 @@
                 <w:rFonts w:ascii="Times New Roman" w:hAnsi="Times New Roman"/>
                 <w:noProof/>
                 <w:webHidden/>
-                <w:sz w:val="28"/>
-                <w:szCs w:val="28"/>
+                <w:sz w:val="24"/>
+                <w:szCs w:val="24"/>
               </w:rPr>
               <w:fldChar w:fldCharType="end"/>
             </w:r>
@@ -1225,19 +1225,19 @@
               <w:rFonts w:ascii="Times New Roman" w:hAnsi="Times New Roman"/>
               <w:noProof/>
               <w:kern w:val="2"/>
-              <w:sz w:val="28"/>
-              <w:szCs w:val="28"/>
+              <w:sz w:val="24"/>
+              <w:szCs w:val="24"/>
               <w14:ligatures w14:val="standardContextual"/>
             </w:rPr>
           </w:pPr>
-          <w:hyperlink w:anchor="_Toc180045364" w:history="1">
+          <w:hyperlink w:anchor="_Toc180046264" w:history="1">
             <w:r>
               <w:rPr>
                 <w:rStyle w:val="a4"/>
                 <w:rFonts w:ascii="Times New Roman" w:hAnsi="Times New Roman"/>
                 <w:noProof/>
-                <w:sz w:val="28"/>
-                <w:szCs w:val="28"/>
+                <w:sz w:val="24"/>
+                <w:szCs w:val="24"/>
                 <w:lang w:val="en-US"/>
               </w:rPr>
               <w:t>Контрольні питання</w:t>
@@ -1247,8 +1247,8 @@
                 <w:rFonts w:ascii="Times New Roman" w:hAnsi="Times New Roman"/>
                 <w:noProof/>
                 <w:webHidden/>
-                <w:sz w:val="28"/>
-                <w:szCs w:val="28"/>
+                <w:sz w:val="24"/>
+                <w:szCs w:val="24"/>
               </w:rPr>
               <w:tab/>
             </w:r>
@@ -1257,8 +1257,8 @@
                 <w:rFonts w:ascii="Times New Roman" w:hAnsi="Times New Roman"/>
                 <w:noProof/>
                 <w:webHidden/>
-                <w:sz w:val="28"/>
-                <w:szCs w:val="28"/>
+                <w:sz w:val="24"/>
+                <w:szCs w:val="24"/>
               </w:rPr>
               <w:fldChar w:fldCharType="begin"/>
             </w:r>
@@ -1267,27 +1267,27 @@
                 <w:rFonts w:ascii="Times New Roman" w:hAnsi="Times New Roman"/>
                 <w:noProof/>
                 <w:webHidden/>
-                <w:sz w:val="28"/>
-                <w:szCs w:val="28"/>
-              </w:rPr>
-              <w:instrText xml:space="preserve"> PAGEREF _Toc180045364 \h </w:instrText>
-            </w:r>
-            <w:r>
-              <w:rPr>
-                <w:rFonts w:ascii="Times New Roman" w:hAnsi="Times New Roman"/>
-                <w:noProof/>
-                <w:webHidden/>
-                <w:sz w:val="28"/>
-                <w:szCs w:val="28"/>
-              </w:rPr>
-            </w:r>
-            <w:r>
-              <w:rPr>
-                <w:rFonts w:ascii="Times New Roman" w:hAnsi="Times New Roman"/>
-                <w:noProof/>
-                <w:webHidden/>
-                <w:sz w:val="28"/>
-                <w:szCs w:val="28"/>
+                <w:sz w:val="24"/>
+                <w:szCs w:val="24"/>
+              </w:rPr>
+              <w:instrText xml:space="preserve"> PAGEREF _Toc180046264 \h </w:instrText>
+            </w:r>
+            <w:r>
+              <w:rPr>
+                <w:rFonts w:ascii="Times New Roman" w:hAnsi="Times New Roman"/>
+                <w:noProof/>
+                <w:webHidden/>
+                <w:sz w:val="24"/>
+                <w:szCs w:val="24"/>
+              </w:rPr>
+            </w:r>
+            <w:r>
+              <w:rPr>
+                <w:rFonts w:ascii="Times New Roman" w:hAnsi="Times New Roman"/>
+                <w:noProof/>
+                <w:webHidden/>
+                <w:sz w:val="24"/>
+                <w:szCs w:val="24"/>
               </w:rPr>
               <w:fldChar w:fldCharType="separate"/>
             </w:r>
@@ -1296,8 +1296,8 @@
                 <w:rFonts w:ascii="Times New Roman" w:hAnsi="Times New Roman"/>
                 <w:noProof/>
                 <w:webHidden/>
-                <w:sz w:val="28"/>
-                <w:szCs w:val="28"/>
+                <w:sz w:val="24"/>
+                <w:szCs w:val="24"/>
               </w:rPr>
               <w:t>8</w:t>
             </w:r>
@@ -1306,8 +1306,8 @@
                 <w:rFonts w:ascii="Times New Roman" w:hAnsi="Times New Roman"/>
                 <w:noProof/>
                 <w:webHidden/>
-                <w:sz w:val="28"/>
-                <w:szCs w:val="28"/>
+                <w:sz w:val="24"/>
+                <w:szCs w:val="24"/>
               </w:rPr>
               <w:fldChar w:fldCharType="end"/>
             </w:r>
@@ -1323,30 +1323,29 @@
               <w:rFonts w:ascii="Times New Roman" w:hAnsi="Times New Roman"/>
               <w:noProof/>
               <w:kern w:val="2"/>
-              <w:sz w:val="28"/>
-              <w:szCs w:val="28"/>
+              <w:sz w:val="24"/>
+              <w:szCs w:val="24"/>
               <w14:ligatures w14:val="standardContextual"/>
             </w:rPr>
           </w:pPr>
-          <w:hyperlink w:anchor="_Toc180045365" w:history="1">
+          <w:hyperlink w:anchor="_Toc180046265" w:history="1">
             <w:r>
               <w:rPr>
                 <w:rStyle w:val="a4"/>
                 <w:rFonts w:ascii="Times New Roman" w:hAnsi="Times New Roman"/>
                 <w:noProof/>
-                <w:sz w:val="28"/>
-                <w:szCs w:val="28"/>
-                <w:lang w:val="en-US"/>
-              </w:rPr>
-              <w:t>Що таке модуль та пакет?</w:t>
-            </w:r>
-            <w:r>
-              <w:rPr>
-                <w:rFonts w:ascii="Times New Roman" w:hAnsi="Times New Roman"/>
-                <w:noProof/>
-                <w:webHidden/>
-                <w:sz w:val="28"/>
-                <w:szCs w:val="28"/>
+                <w:sz w:val="24"/>
+                <w:szCs w:val="24"/>
+              </w:rPr>
+              <w:t>Поняття модулю та пакету</w:t>
+            </w:r>
+            <w:r>
+              <w:rPr>
+                <w:rFonts w:ascii="Times New Roman" w:hAnsi="Times New Roman"/>
+                <w:noProof/>
+                <w:webHidden/>
+                <w:sz w:val="24"/>
+                <w:szCs w:val="24"/>
               </w:rPr>
               <w:tab/>
             </w:r>
@@ -1355,8 +1354,8 @@
                 <w:rFonts w:ascii="Times New Roman" w:hAnsi="Times New Roman"/>
                 <w:noProof/>
                 <w:webHidden/>
-                <w:sz w:val="28"/>
-                <w:szCs w:val="28"/>
+                <w:sz w:val="24"/>
+                <w:szCs w:val="24"/>
               </w:rPr>
               <w:fldChar w:fldCharType="begin"/>
             </w:r>
@@ -1365,27 +1364,27 @@
                 <w:rFonts w:ascii="Times New Roman" w:hAnsi="Times New Roman"/>
                 <w:noProof/>
                 <w:webHidden/>
-                <w:sz w:val="28"/>
-                <w:szCs w:val="28"/>
-              </w:rPr>
-              <w:instrText xml:space="preserve"> PAGEREF _Toc180045365 \h </w:instrText>
-            </w:r>
-            <w:r>
-              <w:rPr>
-                <w:rFonts w:ascii="Times New Roman" w:hAnsi="Times New Roman"/>
-                <w:noProof/>
-                <w:webHidden/>
-                <w:sz w:val="28"/>
-                <w:szCs w:val="28"/>
-              </w:rPr>
-            </w:r>
-            <w:r>
-              <w:rPr>
-                <w:rFonts w:ascii="Times New Roman" w:hAnsi="Times New Roman"/>
-                <w:noProof/>
-                <w:webHidden/>
-                <w:sz w:val="28"/>
-                <w:szCs w:val="28"/>
+                <w:sz w:val="24"/>
+                <w:szCs w:val="24"/>
+              </w:rPr>
+              <w:instrText xml:space="preserve"> PAGEREF _Toc180046265 \h </w:instrText>
+            </w:r>
+            <w:r>
+              <w:rPr>
+                <w:rFonts w:ascii="Times New Roman" w:hAnsi="Times New Roman"/>
+                <w:noProof/>
+                <w:webHidden/>
+                <w:sz w:val="24"/>
+                <w:szCs w:val="24"/>
+              </w:rPr>
+            </w:r>
+            <w:r>
+              <w:rPr>
+                <w:rFonts w:ascii="Times New Roman" w:hAnsi="Times New Roman"/>
+                <w:noProof/>
+                <w:webHidden/>
+                <w:sz w:val="24"/>
+                <w:szCs w:val="24"/>
               </w:rPr>
               <w:fldChar w:fldCharType="separate"/>
             </w:r>
@@ -1394,8 +1393,8 @@
                 <w:rFonts w:ascii="Times New Roman" w:hAnsi="Times New Roman"/>
                 <w:noProof/>
                 <w:webHidden/>
-                <w:sz w:val="28"/>
-                <w:szCs w:val="28"/>
+                <w:sz w:val="24"/>
+                <w:szCs w:val="24"/>
               </w:rPr>
               <w:t>8</w:t>
             </w:r>
@@ -1404,8 +1403,8 @@
                 <w:rFonts w:ascii="Times New Roman" w:hAnsi="Times New Roman"/>
                 <w:noProof/>
                 <w:webHidden/>
-                <w:sz w:val="28"/>
-                <w:szCs w:val="28"/>
+                <w:sz w:val="24"/>
+                <w:szCs w:val="24"/>
               </w:rPr>
               <w:fldChar w:fldCharType="end"/>
             </w:r>
@@ -1421,30 +1420,61 @@
               <w:rFonts w:ascii="Times New Roman" w:hAnsi="Times New Roman"/>
               <w:noProof/>
               <w:kern w:val="2"/>
-              <w:sz w:val="28"/>
-              <w:szCs w:val="28"/>
+              <w:sz w:val="24"/>
+              <w:szCs w:val="24"/>
               <w14:ligatures w14:val="standardContextual"/>
             </w:rPr>
           </w:pPr>
-          <w:hyperlink w:anchor="_Toc180045366" w:history="1">
+          <w:hyperlink w:anchor="_Toc180046266" w:history="1">
             <w:r>
               <w:rPr>
                 <w:rStyle w:val="a4"/>
                 <w:rFonts w:ascii="Times New Roman" w:hAnsi="Times New Roman"/>
                 <w:noProof/>
-                <w:sz w:val="28"/>
-                <w:szCs w:val="28"/>
+                <w:sz w:val="24"/>
+                <w:szCs w:val="24"/>
+              </w:rPr>
+              <w:t>З</w:t>
+            </w:r>
+            <w:r>
+              <w:rPr>
+                <w:rStyle w:val="a4"/>
+                <w:rFonts w:ascii="Times New Roman" w:hAnsi="Times New Roman"/>
+                <w:noProof/>
+                <w:sz w:val="24"/>
+                <w:szCs w:val="24"/>
                 <w:lang w:val="en-US"/>
               </w:rPr>
-              <w:t>Яким чином файли трансформуються в простори імен?</w:t>
-            </w:r>
-            <w:r>
-              <w:rPr>
-                <w:rFonts w:ascii="Times New Roman" w:hAnsi="Times New Roman"/>
-                <w:noProof/>
-                <w:webHidden/>
-                <w:sz w:val="28"/>
-                <w:szCs w:val="28"/>
+              <w:t>асоби бібліотек</w:t>
+            </w:r>
+            <w:r>
+              <w:rPr>
+                <w:rStyle w:val="a4"/>
+                <w:rFonts w:ascii="Times New Roman" w:hAnsi="Times New Roman"/>
+                <w:noProof/>
+                <w:sz w:val="24"/>
+                <w:szCs w:val="24"/>
+              </w:rPr>
+              <w:t>и</w:t>
+            </w:r>
+            <w:r>
+              <w:rPr>
+                <w:rStyle w:val="a4"/>
+                <w:rFonts w:ascii="Times New Roman" w:hAnsi="Times New Roman"/>
+                <w:noProof/>
+                <w:sz w:val="24"/>
+                <w:szCs w:val="24"/>
+                <w:lang w:val="en-US"/>
+              </w:rPr>
+              <w:t xml:space="preserve"> tkinter</w:t>
+            </w:r>
+            <w:r>
+              <w:rPr>
+                <w:rFonts w:ascii="Times New Roman" w:hAnsi="Times New Roman"/>
+                <w:noProof/>
+                <w:webHidden/>
+                <w:sz w:val="24"/>
+                <w:szCs w:val="24"/>
               </w:rPr>
               <w:tab/>
             </w:r>
@@ -1453,8 +1483,8 @@
                 <w:rFonts w:ascii="Times New Roman" w:hAnsi="Times New Roman"/>
                 <w:noProof/>
                 <w:webHidden/>
-                <w:sz w:val="28"/>
-                <w:szCs w:val="28"/>
+                <w:sz w:val="24"/>
+                <w:szCs w:val="24"/>
               </w:rPr>
               <w:fldChar w:fldCharType="begin"/>
             </w:r>
@@ -1463,27 +1493,27 @@
                 <w:rFonts w:ascii="Times New Roman" w:hAnsi="Times New Roman"/>
                 <w:noProof/>
                 <w:webHidden/>
-                <w:sz w:val="28"/>
-                <w:szCs w:val="28"/>
-              </w:rPr>
-              <w:instrText xml:space="preserve"> PAGEREF _Toc180045366 \h </w:instrText>
-            </w:r>
-            <w:r>
-              <w:rPr>
-                <w:rFonts w:ascii="Times New Roman" w:hAnsi="Times New Roman"/>
-                <w:noProof/>
-                <w:webHidden/>
-                <w:sz w:val="28"/>
-                <w:szCs w:val="28"/>
-              </w:rPr>
-            </w:r>
-            <w:r>
-              <w:rPr>
-                <w:rFonts w:ascii="Times New Roman" w:hAnsi="Times New Roman"/>
-                <w:noProof/>
-                <w:webHidden/>
-                <w:sz w:val="28"/>
-                <w:szCs w:val="28"/>
+                <w:sz w:val="24"/>
+                <w:szCs w:val="24"/>
+              </w:rPr>
+              <w:instrText xml:space="preserve"> PAGEREF _Toc180046266 \h </w:instrText>
+            </w:r>
+            <w:r>
+              <w:rPr>
+                <w:rFonts w:ascii="Times New Roman" w:hAnsi="Times New Roman"/>
+                <w:noProof/>
+                <w:webHidden/>
+                <w:sz w:val="24"/>
+                <w:szCs w:val="24"/>
+              </w:rPr>
+            </w:r>
+            <w:r>
+              <w:rPr>
+                <w:rFonts w:ascii="Times New Roman" w:hAnsi="Times New Roman"/>
+                <w:noProof/>
+                <w:webHidden/>
+                <w:sz w:val="24"/>
+                <w:szCs w:val="24"/>
               </w:rPr>
               <w:fldChar w:fldCharType="separate"/>
             </w:r>
@@ -1492,8 +1522,8 @@
                 <w:rFonts w:ascii="Times New Roman" w:hAnsi="Times New Roman"/>
                 <w:noProof/>
                 <w:webHidden/>
-                <w:sz w:val="28"/>
-                <w:szCs w:val="28"/>
+                <w:sz w:val="24"/>
+                <w:szCs w:val="24"/>
               </w:rPr>
               <w:t>9</w:t>
             </w:r>
@@ -1502,8 +1532,8 @@
                 <w:rFonts w:ascii="Times New Roman" w:hAnsi="Times New Roman"/>
                 <w:noProof/>
                 <w:webHidden/>
-                <w:sz w:val="28"/>
-                <w:szCs w:val="28"/>
+                <w:sz w:val="24"/>
+                <w:szCs w:val="24"/>
               </w:rPr>
               <w:fldChar w:fldCharType="end"/>
             </w:r>
@@ -1519,30 +1549,40 @@
               <w:rFonts w:ascii="Times New Roman" w:hAnsi="Times New Roman"/>
               <w:noProof/>
               <w:kern w:val="2"/>
-              <w:sz w:val="28"/>
-              <w:szCs w:val="28"/>
+              <w:sz w:val="24"/>
+              <w:szCs w:val="24"/>
               <w14:ligatures w14:val="standardContextual"/>
             </w:rPr>
           </w:pPr>
-          <w:hyperlink w:anchor="_Toc180045367" w:history="1">
+          <w:hyperlink w:anchor="_Toc180046267" w:history="1">
             <w:r>
               <w:rPr>
                 <w:rStyle w:val="a4"/>
                 <w:rFonts w:ascii="Times New Roman" w:hAnsi="Times New Roman"/>
                 <w:noProof/>
-                <w:sz w:val="28"/>
-                <w:szCs w:val="28"/>
+                <w:sz w:val="24"/>
+                <w:szCs w:val="24"/>
+              </w:rPr>
+              <w:t xml:space="preserve">Оголошення класу </w:t>
+            </w:r>
+            <w:r>
+              <w:rPr>
+                <w:rStyle w:val="a4"/>
+                <w:rFonts w:ascii="Times New Roman" w:hAnsi="Times New Roman"/>
+                <w:noProof/>
+                <w:sz w:val="24"/>
+                <w:szCs w:val="24"/>
                 <w:lang w:val="en-US"/>
               </w:rPr>
-              <w:t>Які пакети використовуються для побудови графічних інтерфейсів у python?</w:t>
-            </w:r>
-            <w:r>
-              <w:rPr>
-                <w:rFonts w:ascii="Times New Roman" w:hAnsi="Times New Roman"/>
-                <w:noProof/>
-                <w:webHidden/>
-                <w:sz w:val="28"/>
-                <w:szCs w:val="28"/>
+              <w:t>Python</w:t>
+            </w:r>
+            <w:r>
+              <w:rPr>
+                <w:rFonts w:ascii="Times New Roman" w:hAnsi="Times New Roman"/>
+                <w:noProof/>
+                <w:webHidden/>
+                <w:sz w:val="24"/>
+                <w:szCs w:val="24"/>
               </w:rPr>
               <w:tab/>
             </w:r>
@@ -1551,8 +1591,8 @@
                 <w:rFonts w:ascii="Times New Roman" w:hAnsi="Times New Roman"/>
                 <w:noProof/>
                 <w:webHidden/>
-                <w:sz w:val="28"/>
-                <w:szCs w:val="28"/>
+                <w:sz w:val="24"/>
+                <w:szCs w:val="24"/>
               </w:rPr>
               <w:fldChar w:fldCharType="begin"/>
             </w:r>
@@ -1561,27 +1601,27 @@
                 <w:rFonts w:ascii="Times New Roman" w:hAnsi="Times New Roman"/>
                 <w:noProof/>
                 <w:webHidden/>
-                <w:sz w:val="28"/>
-                <w:szCs w:val="28"/>
-              </w:rPr>
-              <w:instrText xml:space="preserve"> PAGEREF _Toc180045367 \h </w:instrText>
-            </w:r>
-            <w:r>
-              <w:rPr>
-                <w:rFonts w:ascii="Times New Roman" w:hAnsi="Times New Roman"/>
-                <w:noProof/>
-                <w:webHidden/>
-                <w:sz w:val="28"/>
-                <w:szCs w:val="28"/>
-              </w:rPr>
-            </w:r>
-            <w:r>
-              <w:rPr>
-                <w:rFonts w:ascii="Times New Roman" w:hAnsi="Times New Roman"/>
-                <w:noProof/>
-                <w:webHidden/>
-                <w:sz w:val="28"/>
-                <w:szCs w:val="28"/>
+                <w:sz w:val="24"/>
+                <w:szCs w:val="24"/>
+              </w:rPr>
+              <w:instrText xml:space="preserve"> PAGEREF _Toc180046267 \h </w:instrText>
+            </w:r>
+            <w:r>
+              <w:rPr>
+                <w:rFonts w:ascii="Times New Roman" w:hAnsi="Times New Roman"/>
+                <w:noProof/>
+                <w:webHidden/>
+                <w:sz w:val="24"/>
+                <w:szCs w:val="24"/>
+              </w:rPr>
+            </w:r>
+            <w:r>
+              <w:rPr>
+                <w:rFonts w:ascii="Times New Roman" w:hAnsi="Times New Roman"/>
+                <w:noProof/>
+                <w:webHidden/>
+                <w:sz w:val="24"/>
+                <w:szCs w:val="24"/>
               </w:rPr>
               <w:fldChar w:fldCharType="separate"/>
             </w:r>
@@ -1590,18 +1630,18 @@
                 <w:rFonts w:ascii="Times New Roman" w:hAnsi="Times New Roman"/>
                 <w:noProof/>
                 <w:webHidden/>
-                <w:sz w:val="28"/>
-                <w:szCs w:val="28"/>
-              </w:rPr>
-              <w:t>9</w:t>
-            </w:r>
-            <w:r>
-              <w:rPr>
-                <w:rFonts w:ascii="Times New Roman" w:hAnsi="Times New Roman"/>
-                <w:noProof/>
-                <w:webHidden/>
-                <w:sz w:val="28"/>
-                <w:szCs w:val="28"/>
+                <w:sz w:val="24"/>
+                <w:szCs w:val="24"/>
+              </w:rPr>
+              <w:t>10</w:t>
+            </w:r>
+            <w:r>
+              <w:rPr>
+                <w:rFonts w:ascii="Times New Roman" w:hAnsi="Times New Roman"/>
+                <w:noProof/>
+                <w:webHidden/>
+                <w:sz w:val="24"/>
+                <w:szCs w:val="24"/>
               </w:rPr>
               <w:fldChar w:fldCharType="end"/>
             </w:r>
@@ -1617,30 +1657,61 @@
               <w:rFonts w:ascii="Times New Roman" w:hAnsi="Times New Roman"/>
               <w:noProof/>
               <w:kern w:val="2"/>
-              <w:sz w:val="28"/>
-              <w:szCs w:val="28"/>
+              <w:sz w:val="24"/>
+              <w:szCs w:val="24"/>
               <w14:ligatures w14:val="standardContextual"/>
             </w:rPr>
           </w:pPr>
-          <w:hyperlink w:anchor="_Toc180045368" w:history="1">
+          <w:hyperlink w:anchor="_Toc180046268" w:history="1">
             <w:r>
               <w:rPr>
                 <w:rStyle w:val="a4"/>
                 <w:rFonts w:ascii="Times New Roman" w:hAnsi="Times New Roman"/>
                 <w:noProof/>
-                <w:sz w:val="28"/>
-                <w:szCs w:val="28"/>
+                <w:sz w:val="24"/>
+                <w:szCs w:val="24"/>
+              </w:rPr>
+              <w:t>П</w:t>
+            </w:r>
+            <w:r>
+              <w:rPr>
+                <w:rStyle w:val="a4"/>
+                <w:rFonts w:ascii="Times New Roman" w:hAnsi="Times New Roman"/>
+                <w:noProof/>
+                <w:sz w:val="24"/>
+                <w:szCs w:val="24"/>
                 <w:lang w:val="en-US"/>
               </w:rPr>
-              <w:t>Які засоби має бібліотека tkinter?</w:t>
-            </w:r>
-            <w:r>
-              <w:rPr>
-                <w:rFonts w:ascii="Times New Roman" w:hAnsi="Times New Roman"/>
-                <w:noProof/>
-                <w:webHidden/>
-                <w:sz w:val="28"/>
-                <w:szCs w:val="28"/>
+              <w:t xml:space="preserve">ринципи об’єктно-орієнтованого програмування </w:t>
+            </w:r>
+            <w:r>
+              <w:rPr>
+                <w:rStyle w:val="a4"/>
+                <w:rFonts w:ascii="Times New Roman" w:hAnsi="Times New Roman"/>
+                <w:noProof/>
+                <w:sz w:val="24"/>
+                <w:szCs w:val="24"/>
+              </w:rPr>
+              <w:t>у</w:t>
+            </w:r>
+            <w:r>
+              <w:rPr>
+                <w:rStyle w:val="a4"/>
+                <w:rFonts w:ascii="Times New Roman" w:hAnsi="Times New Roman"/>
+                <w:noProof/>
+                <w:sz w:val="24"/>
+                <w:szCs w:val="24"/>
+                <w:lang w:val="en-US"/>
+              </w:rPr>
+              <w:t xml:space="preserve"> Python</w:t>
+            </w:r>
+            <w:r>
+              <w:rPr>
+                <w:rFonts w:ascii="Times New Roman" w:hAnsi="Times New Roman"/>
+                <w:noProof/>
+                <w:webHidden/>
+                <w:sz w:val="24"/>
+                <w:szCs w:val="24"/>
               </w:rPr>
               <w:tab/>
             </w:r>
@@ -1649,8 +1720,8 @@
                 <w:rFonts w:ascii="Times New Roman" w:hAnsi="Times New Roman"/>
                 <w:noProof/>
                 <w:webHidden/>
-                <w:sz w:val="28"/>
-                <w:szCs w:val="28"/>
+                <w:sz w:val="24"/>
+                <w:szCs w:val="24"/>
               </w:rPr>
               <w:fldChar w:fldCharType="begin"/>
             </w:r>
@@ -1659,27 +1730,27 @@
                 <w:rFonts w:ascii="Times New Roman" w:hAnsi="Times New Roman"/>
                 <w:noProof/>
                 <w:webHidden/>
-                <w:sz w:val="28"/>
-                <w:szCs w:val="28"/>
-              </w:rPr>
-              <w:instrText xml:space="preserve"> PAGEREF _Toc180045368 \h </w:instrText>
-            </w:r>
-            <w:r>
-              <w:rPr>
-                <w:rFonts w:ascii="Times New Roman" w:hAnsi="Times New Roman"/>
-                <w:noProof/>
-                <w:webHidden/>
-                <w:sz w:val="28"/>
-                <w:szCs w:val="28"/>
-              </w:rPr>
-            </w:r>
-            <w:r>
-              <w:rPr>
-                <w:rFonts w:ascii="Times New Roman" w:hAnsi="Times New Roman"/>
-                <w:noProof/>
-                <w:webHidden/>
-                <w:sz w:val="28"/>
-                <w:szCs w:val="28"/>
+                <w:sz w:val="24"/>
+                <w:szCs w:val="24"/>
+              </w:rPr>
+              <w:instrText xml:space="preserve"> PAGEREF _Toc180046268 \h </w:instrText>
+            </w:r>
+            <w:r>
+              <w:rPr>
+                <w:rFonts w:ascii="Times New Roman" w:hAnsi="Times New Roman"/>
+                <w:noProof/>
+                <w:webHidden/>
+                <w:sz w:val="24"/>
+                <w:szCs w:val="24"/>
+              </w:rPr>
+            </w:r>
+            <w:r>
+              <w:rPr>
+                <w:rFonts w:ascii="Times New Roman" w:hAnsi="Times New Roman"/>
+                <w:noProof/>
+                <w:webHidden/>
+                <w:sz w:val="24"/>
+                <w:szCs w:val="24"/>
               </w:rPr>
               <w:fldChar w:fldCharType="separate"/>
             </w:r>
@@ -1688,106 +1759,8 @@
                 <w:rFonts w:ascii="Times New Roman" w:hAnsi="Times New Roman"/>
                 <w:noProof/>
                 <w:webHidden/>
-                <w:sz w:val="28"/>
-                <w:szCs w:val="28"/>
-              </w:rPr>
-              <w:t>9</w:t>
-            </w:r>
-            <w:r>
-              <w:rPr>
-                <w:rFonts w:ascii="Times New Roman" w:hAnsi="Times New Roman"/>
-                <w:noProof/>
-                <w:webHidden/>
-                <w:sz w:val="28"/>
-                <w:szCs w:val="28"/>
-              </w:rPr>
-              <w:fldChar w:fldCharType="end"/>
-            </w:r>
-          </w:hyperlink>
-        </w:p>
-        <w:p>
-          <w:pPr>
-            <w:pStyle w:val="21"/>
-            <w:tabs>
-              <w:tab w:val="right" w:leader="dot" w:pos="9016"/>
-            </w:tabs>
-            <w:rPr>
-              <w:rFonts w:ascii="Times New Roman" w:hAnsi="Times New Roman"/>
-              <w:noProof/>
-              <w:kern w:val="2"/>
-              <w:sz w:val="28"/>
-              <w:szCs w:val="28"/>
-              <w14:ligatures w14:val="standardContextual"/>
-            </w:rPr>
-          </w:pPr>
-          <w:hyperlink w:anchor="_Toc180045369" w:history="1">
-            <w:r>
-              <w:rPr>
-                <w:rStyle w:val="a4"/>
-                <w:rFonts w:ascii="Times New Roman" w:hAnsi="Times New Roman"/>
-                <w:noProof/>
-                <w:sz w:val="28"/>
-                <w:szCs w:val="28"/>
-                <w:lang w:val="en-US"/>
-              </w:rPr>
-              <w:t>Яким чином визначається клас у python?</w:t>
-            </w:r>
-            <w:r>
-              <w:rPr>
-                <w:rFonts w:ascii="Times New Roman" w:hAnsi="Times New Roman"/>
-                <w:noProof/>
-                <w:webHidden/>
-                <w:sz w:val="28"/>
-                <w:szCs w:val="28"/>
-              </w:rPr>
-              <w:tab/>
-            </w:r>
-            <w:r>
-              <w:rPr>
-                <w:rFonts w:ascii="Times New Roman" w:hAnsi="Times New Roman"/>
-                <w:noProof/>
-                <w:webHidden/>
-                <w:sz w:val="28"/>
-                <w:szCs w:val="28"/>
-              </w:rPr>
-              <w:fldChar w:fldCharType="begin"/>
-            </w:r>
-            <w:r>
-              <w:rPr>
-                <w:rFonts w:ascii="Times New Roman" w:hAnsi="Times New Roman"/>
-                <w:noProof/>
-                <w:webHidden/>
-                <w:sz w:val="28"/>
-                <w:szCs w:val="28"/>
-              </w:rPr>
-              <w:instrText xml:space="preserve"> PAGEREF _Toc180045369 \h </w:instrText>
-            </w:r>
-            <w:r>
-              <w:rPr>
-                <w:rFonts w:ascii="Times New Roman" w:hAnsi="Times New Roman"/>
-                <w:noProof/>
-                <w:webHidden/>
-                <w:sz w:val="28"/>
-                <w:szCs w:val="28"/>
-              </w:rPr>
-            </w:r>
-            <w:r>
-              <w:rPr>
-                <w:rFonts w:ascii="Times New Roman" w:hAnsi="Times New Roman"/>
-                <w:noProof/>
-                <w:webHidden/>
-                <w:sz w:val="28"/>
-                <w:szCs w:val="28"/>
-              </w:rPr>
-              <w:fldChar w:fldCharType="separate"/>
-            </w:r>
-            <w:r>
-              <w:rPr>
-                <w:rFonts w:ascii="Times New Roman" w:hAnsi="Times New Roman"/>
-                <w:noProof/>
-                <w:webHidden/>
-                <w:sz w:val="28"/>
-                <w:szCs w:val="28"/>
+                <w:sz w:val="24"/>
+                <w:szCs w:val="24"/>
               </w:rPr>
               <w:t>10</w:t>
             </w:r>
@@ -1796,106 +1769,8 @@
                 <w:rFonts w:ascii="Times New Roman" w:hAnsi="Times New Roman"/>
                 <w:noProof/>
                 <w:webHidden/>
-                <w:sz w:val="28"/>
-                <w:szCs w:val="28"/>
-              </w:rPr>
-              <w:fldChar w:fldCharType="end"/>
-            </w:r>
-          </w:hyperlink>
-        </w:p>
-        <w:p>
-          <w:pPr>
-            <w:pStyle w:val="21"/>
-            <w:tabs>
-              <w:tab w:val="right" w:leader="dot" w:pos="9016"/>
-            </w:tabs>
-            <w:rPr>
-              <w:rFonts w:ascii="Times New Roman" w:hAnsi="Times New Roman"/>
-              <w:noProof/>
-              <w:kern w:val="2"/>
-              <w:sz w:val="28"/>
-              <w:szCs w:val="28"/>
-              <w14:ligatures w14:val="standardContextual"/>
-            </w:rPr>
-          </w:pPr>
-          <w:hyperlink w:anchor="_Toc180045370" w:history="1">
-            <w:r>
-              <w:rPr>
-                <w:rStyle w:val="a4"/>
-                <w:rFonts w:ascii="Times New Roman" w:hAnsi="Times New Roman"/>
-                <w:noProof/>
-                <w:sz w:val="28"/>
-                <w:szCs w:val="28"/>
-                <w:lang w:val="en-US"/>
-              </w:rPr>
-              <w:t>Яким чином реалізуються принципи об’єктно-орієнтованого програмування в python?</w:t>
-            </w:r>
-            <w:r>
-              <w:rPr>
-                <w:rFonts w:ascii="Times New Roman" w:hAnsi="Times New Roman"/>
-                <w:noProof/>
-                <w:webHidden/>
-                <w:sz w:val="28"/>
-                <w:szCs w:val="28"/>
-              </w:rPr>
-              <w:tab/>
-            </w:r>
-            <w:r>
-              <w:rPr>
-                <w:rFonts w:ascii="Times New Roman" w:hAnsi="Times New Roman"/>
-                <w:noProof/>
-                <w:webHidden/>
-                <w:sz w:val="28"/>
-                <w:szCs w:val="28"/>
-              </w:rPr>
-              <w:fldChar w:fldCharType="begin"/>
-            </w:r>
-            <w:r>
-              <w:rPr>
-                <w:rFonts w:ascii="Times New Roman" w:hAnsi="Times New Roman"/>
-                <w:noProof/>
-                <w:webHidden/>
-                <w:sz w:val="28"/>
-                <w:szCs w:val="28"/>
-              </w:rPr>
-              <w:instrText xml:space="preserve"> PAGEREF _Toc180045370 \h </w:instrText>
-            </w:r>
-            <w:r>
-              <w:rPr>
-                <w:rFonts w:ascii="Times New Roman" w:hAnsi="Times New Roman"/>
-                <w:noProof/>
-                <w:webHidden/>
-                <w:sz w:val="28"/>
-                <w:szCs w:val="28"/>
-              </w:rPr>
-            </w:r>
-            <w:r>
-              <w:rPr>
-                <w:rFonts w:ascii="Times New Roman" w:hAnsi="Times New Roman"/>
-                <w:noProof/>
-                <w:webHidden/>
-                <w:sz w:val="28"/>
-                <w:szCs w:val="28"/>
-              </w:rPr>
-              <w:fldChar w:fldCharType="separate"/>
-            </w:r>
-            <w:r>
-              <w:rPr>
-                <w:rFonts w:ascii="Times New Roman" w:hAnsi="Times New Roman"/>
-                <w:noProof/>
-                <w:webHidden/>
-                <w:sz w:val="28"/>
-                <w:szCs w:val="28"/>
-              </w:rPr>
-              <w:t>10</w:t>
-            </w:r>
-            <w:r>
-              <w:rPr>
-                <w:rFonts w:ascii="Times New Roman" w:hAnsi="Times New Roman"/>
-                <w:noProof/>
-                <w:webHidden/>
-                <w:sz w:val="28"/>
-                <w:szCs w:val="28"/>
+                <w:sz w:val="24"/>
+                <w:szCs w:val="24"/>
               </w:rPr>
               <w:fldChar w:fldCharType="end"/>
             </w:r>
@@ -1911,12 +1786,12 @@
               <w:rFonts w:ascii="Times New Roman" w:hAnsi="Times New Roman"/>
               <w:noProof/>
               <w:kern w:val="2"/>
-              <w:sz w:val="28"/>
-              <w:szCs w:val="28"/>
+              <w:sz w:val="24"/>
+              <w:szCs w:val="24"/>
               <w14:ligatures w14:val="standardContextual"/>
             </w:rPr>
           </w:pPr>
-          <w:hyperlink w:anchor="_Toc180045371" w:history="1">
+          <w:hyperlink w:anchor="_Toc180046269" w:history="1">
             <w:r>
               <w:rPr>
                 <w:rStyle w:val="a4"/>
@@ -1924,8 +1799,8 @@
                 <w:i/>
                 <w:iCs/>
                 <w:noProof/>
-                <w:sz w:val="28"/>
-                <w:szCs w:val="28"/>
+                <w:sz w:val="24"/>
+                <w:szCs w:val="24"/>
                 <w:lang w:val="en-US"/>
               </w:rPr>
               <w:t>Приклад поліморфізму</w:t>
@@ -1935,8 +1810,8 @@
                 <w:rFonts w:ascii="Times New Roman" w:hAnsi="Times New Roman"/>
                 <w:noProof/>
                 <w:webHidden/>
-                <w:sz w:val="28"/>
-                <w:szCs w:val="28"/>
+                <w:sz w:val="24"/>
+                <w:szCs w:val="24"/>
               </w:rPr>
               <w:tab/>
             </w:r>
@@ -1945,8 +1820,8 @@
                 <w:rFonts w:ascii="Times New Roman" w:hAnsi="Times New Roman"/>
                 <w:noProof/>
                 <w:webHidden/>
-                <w:sz w:val="28"/>
-                <w:szCs w:val="28"/>
+                <w:sz w:val="24"/>
+                <w:szCs w:val="24"/>
               </w:rPr>
               <w:fldChar w:fldCharType="begin"/>
             </w:r>
@@ -1955,27 +1830,27 @@
                 <w:rFonts w:ascii="Times New Roman" w:hAnsi="Times New Roman"/>
                 <w:noProof/>
                 <w:webHidden/>
-                <w:sz w:val="28"/>
-                <w:szCs w:val="28"/>
-              </w:rPr>
-              <w:instrText xml:space="preserve"> PAGEREF _Toc180045371 \h </w:instrText>
-            </w:r>
-            <w:r>
-              <w:rPr>
-                <w:rFonts w:ascii="Times New Roman" w:hAnsi="Times New Roman"/>
-                <w:noProof/>
-                <w:webHidden/>
-                <w:sz w:val="28"/>
-                <w:szCs w:val="28"/>
-              </w:rPr>
-            </w:r>
-            <w:r>
-              <w:rPr>
-                <w:rFonts w:ascii="Times New Roman" w:hAnsi="Times New Roman"/>
-                <w:noProof/>
-                <w:webHidden/>
-                <w:sz w:val="28"/>
-                <w:szCs w:val="28"/>
+                <w:sz w:val="24"/>
+                <w:szCs w:val="24"/>
+              </w:rPr>
+              <w:instrText xml:space="preserve"> PAGEREF _Toc180046269 \h </w:instrText>
+            </w:r>
+            <w:r>
+              <w:rPr>
+                <w:rFonts w:ascii="Times New Roman" w:hAnsi="Times New Roman"/>
+                <w:noProof/>
+                <w:webHidden/>
+                <w:sz w:val="24"/>
+                <w:szCs w:val="24"/>
+              </w:rPr>
+            </w:r>
+            <w:r>
+              <w:rPr>
+                <w:rFonts w:ascii="Times New Roman" w:hAnsi="Times New Roman"/>
+                <w:noProof/>
+                <w:webHidden/>
+                <w:sz w:val="24"/>
+                <w:szCs w:val="24"/>
               </w:rPr>
               <w:fldChar w:fldCharType="separate"/>
             </w:r>
@@ -1984,8 +1859,8 @@
                 <w:rFonts w:ascii="Times New Roman" w:hAnsi="Times New Roman"/>
                 <w:noProof/>
                 <w:webHidden/>
-                <w:sz w:val="28"/>
-                <w:szCs w:val="28"/>
+                <w:sz w:val="24"/>
+                <w:szCs w:val="24"/>
               </w:rPr>
               <w:t>11</w:t>
             </w:r>
@@ -1994,18 +1869,125 @@
                 <w:rFonts w:ascii="Times New Roman" w:hAnsi="Times New Roman"/>
                 <w:noProof/>
                 <w:webHidden/>
-                <w:sz w:val="28"/>
-                <w:szCs w:val="28"/>
+                <w:sz w:val="24"/>
+                <w:szCs w:val="24"/>
               </w:rPr>
               <w:fldChar w:fldCharType="end"/>
             </w:r>
           </w:hyperlink>
         </w:p>
         <w:p>
+          <w:pPr>
+            <w:pStyle w:val="31"/>
+            <w:tabs>
+              <w:tab w:val="right" w:leader="dot" w:pos="9016"/>
+            </w:tabs>
+            <w:rPr>
+              <w:rFonts w:ascii="Times New Roman" w:hAnsi="Times New Roman"/>
+              <w:noProof/>
+              <w:kern w:val="2"/>
+              <w:sz w:val="24"/>
+              <w:szCs w:val="24"/>
+              <w14:ligatures w14:val="standardContextual"/>
+            </w:rPr>
+          </w:pPr>
+          <w:hyperlink w:anchor="_Toc180046270" w:history="1">
+            <w:r>
+              <w:rPr>
+                <w:rStyle w:val="a4"/>
+                <w:rFonts w:ascii="Times New Roman" w:hAnsi="Times New Roman"/>
+                <w:i/>
+                <w:iCs/>
+                <w:noProof/>
+                <w:sz w:val="24"/>
+                <w:szCs w:val="24"/>
+              </w:rPr>
+              <w:t>Приклад абстракції</w:t>
+            </w:r>
+            <w:r>
+              <w:rPr>
+                <w:rFonts w:ascii="Times New Roman" w:hAnsi="Times New Roman"/>
+                <w:noProof/>
+                <w:webHidden/>
+                <w:sz w:val="24"/>
+                <w:szCs w:val="24"/>
+              </w:rPr>
+              <w:tab/>
+            </w:r>
+            <w:r>
+              <w:rPr>
+                <w:rFonts w:ascii="Times New Roman" w:hAnsi="Times New Roman"/>
+                <w:noProof/>
+                <w:webHidden/>
+                <w:sz w:val="24"/>
+                <w:szCs w:val="24"/>
+              </w:rPr>
+              <w:fldChar w:fldCharType="begin"/>
+            </w:r>
+            <w:r>
+              <w:rPr>
+                <w:rFonts w:ascii="Times New Roman" w:hAnsi="Times New Roman"/>
+                <w:noProof/>
+                <w:webHidden/>
+                <w:sz w:val="24"/>
+                <w:szCs w:val="24"/>
+              </w:rPr>
+              <w:instrText xml:space="preserve"> PAGEREF _Toc180046270 \h </w:instrText>
+            </w:r>
+            <w:r>
+              <w:rPr>
+                <w:rFonts w:ascii="Times New Roman" w:hAnsi="Times New Roman"/>
+                <w:noProof/>
+                <w:webHidden/>
+                <w:sz w:val="24"/>
+                <w:szCs w:val="24"/>
+              </w:rPr>
+            </w:r>
+            <w:r>
+              <w:rPr>
+                <w:rFonts w:ascii="Times New Roman" w:hAnsi="Times New Roman"/>
+                <w:noProof/>
+                <w:webHidden/>
+                <w:sz w:val="24"/>
+                <w:szCs w:val="24"/>
+              </w:rPr>
+              <w:fldChar w:fldCharType="separate"/>
+            </w:r>
+            <w:r>
+              <w:rPr>
+                <w:rFonts w:ascii="Times New Roman" w:hAnsi="Times New Roman"/>
+                <w:noProof/>
+                <w:webHidden/>
+                <w:sz w:val="24"/>
+                <w:szCs w:val="24"/>
+              </w:rPr>
+              <w:t>11</w:t>
+            </w:r>
+            <w:r>
+              <w:rPr>
+                <w:rFonts w:ascii="Times New Roman" w:hAnsi="Times New Roman"/>
+                <w:noProof/>
+                <w:webHidden/>
+                <w:sz w:val="24"/>
+                <w:szCs w:val="24"/>
+              </w:rPr>
+              <w:fldChar w:fldCharType="end"/>
+            </w:r>
+          </w:hyperlink>
+        </w:p>
+        <w:p>
+          <w:pPr>
+            <w:rPr>
+              <w:sz w:val="24"/>
+              <w:szCs w:val="24"/>
+            </w:rPr>
+          </w:pPr>
           <w:r>
             <w:rPr>
               <w:b/>
               <w:bCs/>
+              <w:sz w:val="24"/>
+              <w:szCs w:val="24"/>
             </w:rPr>
             <w:fldChar w:fldCharType="end"/>
           </w:r>
@@ -2024,7 +2006,7 @@
       <w:pPr>
         <w:pStyle w:val="H1"/>
       </w:pPr>
-      <w:bookmarkStart w:id="1" w:name="_Toc180045356"/>
+      <w:bookmarkStart w:id="1" w:name="_Toc180046256"/>
       <w:r>
         <w:lastRenderedPageBreak/>
         <w:t>М</w:t>
@@ -2088,7 +2070,7 @@
       <w:pPr>
         <w:pStyle w:val="H1"/>
       </w:pPr>
-      <w:bookmarkStart w:id="2" w:name="_Toc180045357"/>
+      <w:bookmarkStart w:id="2" w:name="_Toc180046257"/>
       <w:r>
         <w:t>Індивідуальне завдання</w:t>
       </w:r>
@@ -2119,7 +2101,7 @@
       <w:pPr>
         <w:pStyle w:val="H1"/>
       </w:pPr>
-      <w:bookmarkStart w:id="3" w:name="_Toc180045358"/>
+      <w:bookmarkStart w:id="3" w:name="_Toc180046258"/>
       <w:r>
         <w:t>Текст</w:t>
       </w:r>
@@ -2132,7 +2114,7 @@
       <w:pPr>
         <w:pStyle w:val="H2"/>
       </w:pPr>
-      <w:bookmarkStart w:id="4" w:name="_Toc180045359"/>
+      <w:bookmarkStart w:id="4" w:name="_Toc180046259"/>
       <w:r>
         <w:rPr>
           <w:lang w:val="en-US"/>
@@ -2203,7 +2185,7 @@
       <w:pPr>
         <w:pStyle w:val="H2"/>
       </w:pPr>
-      <w:bookmarkStart w:id="5" w:name="_Toc180045360"/>
+      <w:bookmarkStart w:id="5" w:name="_Toc180046260"/>
       <w:proofErr w:type="gramStart"/>
       <w:r>
         <w:rPr>
@@ -2392,7 +2374,7 @@
       <w:pPr>
         <w:pStyle w:val="H2"/>
       </w:pPr>
-      <w:bookmarkStart w:id="6" w:name="_Toc180045361"/>
+      <w:bookmarkStart w:id="6" w:name="_Toc180046261"/>
       <w:r>
         <w:rPr>
           <w:lang w:val="en-US"/>
@@ -2495,7 +2477,7 @@
       <w:pPr>
         <w:pStyle w:val="H2"/>
       </w:pPr>
-      <w:bookmarkStart w:id="7" w:name="_Toc180045362"/>
+      <w:bookmarkStart w:id="7" w:name="_Toc180046262"/>
       <w:r>
         <w:rPr>
           <w:lang w:val="en-US"/>
@@ -3993,7 +3975,7 @@
           <w:lang w:val="en-US"/>
         </w:rPr>
       </w:pPr>
-      <w:bookmarkStart w:id="8" w:name="_Toc180045363"/>
+      <w:bookmarkStart w:id="8" w:name="_Toc180046263"/>
       <w:r>
         <w:t>Результати виконання</w:t>
       </w:r>
@@ -4208,7 +4190,7 @@
           <w:lang w:val="en-US"/>
         </w:rPr>
       </w:pPr>
-      <w:bookmarkStart w:id="9" w:name="_Toc180045364"/>
+      <w:bookmarkStart w:id="9" w:name="_Toc180046264"/>
       <w:r>
         <w:rPr>
           <w:lang w:val="en-US"/>
@@ -4221,9 +4203,11 @@
       <w:pPr>
         <w:pStyle w:val="H2"/>
       </w:pPr>
+      <w:bookmarkStart w:id="10" w:name="_Toc180046265"/>
       <w:r>
         <w:t>Поняття модулю та пакету</w:t>
       </w:r>
+      <w:bookmarkEnd w:id="10"/>
     </w:p>
     <w:p>
       <w:pPr>
@@ -4530,7 +4514,7 @@
       <w:pPr>
         <w:pStyle w:val="H2"/>
       </w:pPr>
-      <w:bookmarkStart w:id="10" w:name="_Toc180045368"/>
+      <w:bookmarkStart w:id="11" w:name="_Toc180046266"/>
       <w:r>
         <w:t>З</w:t>
       </w:r>
@@ -4549,7 +4533,7 @@
         </w:rPr>
         <w:t xml:space="preserve"> tkinter</w:t>
       </w:r>
-      <w:bookmarkEnd w:id="10"/>
+      <w:bookmarkEnd w:id="11"/>
     </w:p>
     <w:p>
       <w:pPr>
@@ -4872,6 +4856,7 @@
           <w:lang w:val="en-US"/>
         </w:rPr>
       </w:pPr>
+      <w:bookmarkStart w:id="12" w:name="_Toc180046267"/>
       <w:r>
         <w:t>Оголошення класу</w:t>
       </w:r>
@@ -4884,6 +4869,7 @@
         </w:rPr>
         <w:t>Python</w:t>
       </w:r>
+      <w:bookmarkEnd w:id="12"/>
     </w:p>
     <w:p>
       <w:pPr>
@@ -5179,7 +5165,7 @@
           <w:lang w:val="en-US"/>
         </w:rPr>
       </w:pPr>
-      <w:bookmarkStart w:id="11" w:name="_Toc180045370"/>
+      <w:bookmarkStart w:id="13" w:name="_Toc180046268"/>
       <w:r>
         <w:t>П</w:t>
       </w:r>
@@ -5210,7 +5196,7 @@
         </w:rPr>
         <w:t>ython</w:t>
       </w:r>
-      <w:bookmarkEnd w:id="11"/>
+      <w:bookmarkEnd w:id="13"/>
     </w:p>
     <w:p>
       <w:pPr>
@@ -5387,7 +5373,7 @@
           <w:iCs/>
         </w:rPr>
       </w:pPr>
-      <w:bookmarkStart w:id="12" w:name="_Toc180045371"/>
+      <w:bookmarkStart w:id="14" w:name="_Toc180046269"/>
       <w:r>
         <w:rPr>
           <w:i/>
@@ -5396,7 +5382,7 @@
         </w:rPr>
         <w:t>Приклад поліморфізму</w:t>
       </w:r>
-      <w:bookmarkEnd w:id="12"/>
+      <w:bookmarkEnd w:id="14"/>
     </w:p>
     <w:p>
       <w:pPr>
@@ -5633,23 +5619,47 @@
         <w:pStyle w:val="Code"/>
       </w:pPr>
       <w:r>
-        <w:t>Голубка каже: ІСУС - ГОСПОДЬ</w:t>
-      </w:r>
-    </w:p>
-    <w:p>
-      <w:pPr>
-        <w:pStyle w:val="Code"/>
-        <w:rPr>
+        <w:t xml:space="preserve">Голубка каже: </w:t>
+      </w:r>
+      <w:r>
+        <w:rPr>
+          <w:b/>
+          <w:bCs/>
+        </w:rPr>
+        <w:t>ІСУС - ГОСПОДЬ</w:t>
+      </w:r>
+    </w:p>
+    <w:p>
+      <w:pPr>
+        <w:pStyle w:val="Code"/>
+        <w:rPr>
+          <w:b/>
+          <w:bCs/>
           <w:lang w:val="uk-UA"/>
         </w:rPr>
       </w:pPr>
       <w:r>
-        <w:t xml:space="preserve">Лев каже: ІСУС </w:t>
-      </w:r>
-      <w:r>
+        <w:t xml:space="preserve">Лев каже: </w:t>
+      </w:r>
+      <w:r>
+        <w:rPr>
+          <w:b/>
+          <w:bCs/>
+        </w:rPr>
+        <w:t xml:space="preserve">ІСУС </w:t>
+      </w:r>
+      <w:r>
+        <w:rPr>
+          <w:b/>
+          <w:bCs/>
+        </w:rPr>
         <w:t>–</w:t>
       </w:r>
       <w:r>
+        <w:rPr>
+          <w:b/>
+          <w:bCs/>
+        </w:rPr>
         <w:t xml:space="preserve"> ГОСПОДЬ</w:t>
       </w:r>
     </w:p>
@@ -5666,6 +5676,7 @@
           <w:iCs/>
         </w:rPr>
       </w:pPr>
+      <w:bookmarkStart w:id="15" w:name="_Toc180046270"/>
       <w:r>
         <w:rPr>
           <w:i/>
@@ -5673,6 +5684,7 @@
         </w:rPr>
         <w:t>Приклад абстракції</w:t>
       </w:r>
+      <w:bookmarkEnd w:id="15"/>
     </w:p>
     <w:p>
       <w:pPr>
@@ -5682,6 +5694,9 @@
     <w:p>
       <w:pPr>
         <w:pStyle w:val="P"/>
+        <w:rPr>
+          <w:lang w:val="en-US"/>
+        </w:rPr>
       </w:pPr>
       <w:r>
         <w:t>Код:</w:t>
@@ -5690,9 +5705,244 @@
     <w:p>
       <w:pPr>
         <w:pStyle w:val="P"/>
+        <w:rPr>
+          <w:lang w:val="en-US"/>
+        </w:rPr>
+      </w:pPr>
+    </w:p>
+    <w:p>
+      <w:pPr>
+        <w:pStyle w:val="Code"/>
+      </w:pPr>
+      <w:r>
+        <w:t>from abc import abstractmethod</w:t>
+      </w:r>
+    </w:p>
+    <w:p>
+      <w:pPr>
+        <w:pStyle w:val="Code"/>
+      </w:pPr>
+    </w:p>
+    <w:p>
+      <w:pPr>
+        <w:pStyle w:val="Code"/>
+      </w:pPr>
+      <w:r>
+        <w:t>class Transport:</w:t>
+      </w:r>
+    </w:p>
+    <w:p>
+      <w:pPr>
+        <w:pStyle w:val="Code"/>
+      </w:pPr>
+      <w:r>
+        <w:t xml:space="preserve">    def __init__(</w:t>
+      </w:r>
+      <w:proofErr w:type="gramStart"/>
+      <w:r>
+        <w:t>self,name</w:t>
+      </w:r>
+      <w:proofErr w:type="gramEnd"/>
+      <w:r>
+        <w:t>:str):</w:t>
+      </w:r>
+    </w:p>
+    <w:p>
+      <w:pPr>
+        <w:pStyle w:val="Code"/>
+      </w:pPr>
+      <w:r>
+        <w:t xml:space="preserve">        self.name=name</w:t>
+      </w:r>
+    </w:p>
+    <w:p>
+      <w:pPr>
+        <w:pStyle w:val="Code"/>
+      </w:pPr>
+      <w:r>
+        <w:t xml:space="preserve">    </w:t>
+      </w:r>
+    </w:p>
+    <w:p>
+      <w:pPr>
+        <w:pStyle w:val="Code"/>
+      </w:pPr>
+      <w:r>
+        <w:t xml:space="preserve">    @abstractmethod</w:t>
+      </w:r>
+    </w:p>
+    <w:p>
+      <w:pPr>
+        <w:pStyle w:val="Code"/>
+      </w:pPr>
+      <w:r>
+        <w:t xml:space="preserve">    def show_kind(self): ...</w:t>
+      </w:r>
+    </w:p>
+    <w:p>
+      <w:pPr>
+        <w:pStyle w:val="Code"/>
+      </w:pPr>
+    </w:p>
+    <w:p>
+      <w:pPr>
+        <w:pStyle w:val="Code"/>
+      </w:pPr>
+      <w:r>
+        <w:lastRenderedPageBreak/>
+        <w:t xml:space="preserve">class </w:t>
+      </w:r>
+      <w:proofErr w:type="gramStart"/>
+      <w:r>
+        <w:t>Plane(</w:t>
+      </w:r>
+      <w:proofErr w:type="gramEnd"/>
+      <w:r>
+        <w:t>Transport):</w:t>
+      </w:r>
+    </w:p>
+    <w:p>
+      <w:pPr>
+        <w:pStyle w:val="Code"/>
+      </w:pPr>
+      <w:r>
+        <w:t xml:space="preserve">    def __init__(</w:t>
+      </w:r>
+      <w:proofErr w:type="gramStart"/>
+      <w:r>
+        <w:t>self,name</w:t>
+      </w:r>
+      <w:proofErr w:type="gramEnd"/>
+      <w:r>
+        <w:t>:str,kind:str):</w:t>
+      </w:r>
+    </w:p>
+    <w:p>
+      <w:pPr>
+        <w:pStyle w:val="Code"/>
+      </w:pPr>
+      <w:r>
+        <w:t xml:space="preserve">        super(</w:t>
+      </w:r>
+      <w:proofErr w:type="gramStart"/>
+      <w:r>
+        <w:t>)._</w:t>
+      </w:r>
+      <w:proofErr w:type="gramEnd"/>
+      <w:r>
+        <w:t>_init__(name)</w:t>
+      </w:r>
+    </w:p>
+    <w:p>
+      <w:pPr>
+        <w:pStyle w:val="Code"/>
+      </w:pPr>
+      <w:r>
+        <w:t xml:space="preserve">        </w:t>
+      </w:r>
+      <w:proofErr w:type="gramStart"/>
+      <w:r>
+        <w:t>self.kind</w:t>
+      </w:r>
+      <w:proofErr w:type="gramEnd"/>
+      <w:r>
+        <w:t>:str=kind</w:t>
+      </w:r>
+    </w:p>
+    <w:p>
+      <w:pPr>
+        <w:pStyle w:val="Code"/>
+      </w:pPr>
+      <w:r>
+        <w:t xml:space="preserve">    </w:t>
+      </w:r>
+    </w:p>
+    <w:p>
+      <w:pPr>
+        <w:pStyle w:val="Code"/>
+      </w:pPr>
+      <w:r>
+        <w:t xml:space="preserve">    def show_kind(self): </w:t>
+      </w:r>
+      <w:proofErr w:type="gramStart"/>
+      <w:r>
+        <w:t>print(</w:t>
+      </w:r>
+      <w:proofErr w:type="gramEnd"/>
+      <w:r>
+        <w:t>f"Транспорт типу {self.kind}")</w:t>
+      </w:r>
+    </w:p>
+    <w:p>
+      <w:pPr>
+        <w:pStyle w:val="Code"/>
+      </w:pPr>
+    </w:p>
+    <w:p>
+      <w:pPr>
+        <w:pStyle w:val="Code"/>
+      </w:pPr>
+      <w:r>
+        <w:t>plane_object=</w:t>
+      </w:r>
+      <w:proofErr w:type="gramStart"/>
+      <w:r>
+        <w:t>Plane(</w:t>
+      </w:r>
+      <w:proofErr w:type="gramEnd"/>
+      <w:r>
+        <w:t>"Boeing 777","літак")</w:t>
+      </w:r>
+    </w:p>
+    <w:p>
+      <w:pPr>
+        <w:pStyle w:val="Code"/>
+      </w:pPr>
+      <w:r>
+        <w:t>plane_</w:t>
+      </w:r>
+      <w:proofErr w:type="gramStart"/>
+      <w:r>
+        <w:t>object.show</w:t>
+      </w:r>
+      <w:proofErr w:type="gramEnd"/>
+      <w:r>
+        <w:t>_kind()</w:t>
+      </w:r>
+    </w:p>
+    <w:p>
+      <w:pPr>
+        <w:pStyle w:val="P"/>
+        <w:rPr>
+          <w:lang w:val="en-US"/>
+        </w:rPr>
+      </w:pPr>
+    </w:p>
+    <w:p>
+      <w:pPr>
+        <w:pStyle w:val="P"/>
+        <w:rPr>
+          <w:lang w:val="en-US"/>
+        </w:rPr>
       </w:pPr>
       <w:r>
         <w:t>Консоль:</w:t>
+      </w:r>
+    </w:p>
+    <w:p>
+      <w:pPr>
+        <w:pStyle w:val="P"/>
+        <w:rPr>
+          <w:lang w:val="en-US"/>
+        </w:rPr>
+      </w:pPr>
+    </w:p>
+    <w:p>
+      <w:pPr>
+        <w:pStyle w:val="Code"/>
+      </w:pPr>
+      <w:r>
+        <w:t>Транспорт типу літак</w:t>
       </w:r>
     </w:p>
     <w:sectPr>

</xml_diff>

<commit_message>
feat: RP1 report tweaks: JESUS THANK YOU LORD GOD ALMIGHTY KING JESUS CHRIST our HOLY LORD GOD MOST HIGH
</commit_message>
<xml_diff>
--- a/31RP Rozrobka Prykladnyh-program/1/KNT-122_Onyshchenko_Variant-19_PR1.docx
+++ b/31RP Rozrobka Prykladnyh-program/1/KNT-122_Onyshchenko_Variant-19_PR1.docx
@@ -177,7 +177,16 @@
         <w:t>«</w:t>
       </w:r>
       <w:r>
-        <w:t>Розроблення програмного забезпечення з графічним інтерфейсом на основі об’єктно-орієнтованого програмування мовою python</w:t>
+        <w:t xml:space="preserve">Розроблення програмного забезпечення з графічним інтерфейсом на основі об’єктно-орієнтованого програмування мовою </w:t>
+      </w:r>
+      <w:r>
+        <w:rPr>
+          <w:lang w:val="en-US"/>
+        </w:rPr>
+        <w:t>P</w:t>
+      </w:r>
+      <w:r>
+        <w:t>ython</w:t>
       </w:r>
       <w:r>
         <w:t>»</w:t>
@@ -1977,7 +1986,10 @@
         </w:p>
         <w:p>
           <w:pPr>
+            <w:ind w:firstLine="0"/>
             <w:rPr>
+              <w:b/>
+              <w:bCs/>
               <w:sz w:val="24"/>
               <w:szCs w:val="24"/>
             </w:rPr>
@@ -1995,6 +2007,13 @@
       </w:sdtContent>
     </w:sdt>
     <w:p>
+      <w:pPr>
+        <w:ind w:firstLine="0"/>
+        <w:rPr>
+          <w:sz w:val="24"/>
+          <w:szCs w:val="24"/>
+        </w:rPr>
+      </w:pPr>
       <w:r>
         <w:rPr>
           <w:lang w:val="en-US"/>
@@ -2186,7 +2205,6 @@
         <w:pStyle w:val="H2"/>
       </w:pPr>
       <w:bookmarkStart w:id="5" w:name="_Toc180046260"/>
-      <w:proofErr w:type="gramStart"/>
       <w:r>
         <w:rPr>
           <w:lang w:val="en-US"/>
@@ -2194,7 +2212,6 @@
         <w:t>movies.json</w:t>
       </w:r>
       <w:bookmarkEnd w:id="5"/>
-      <w:proofErr w:type="gramEnd"/>
     </w:p>
     <w:p>
       <w:pPr>
@@ -2563,15 +2580,7 @@
       </w:pPr>
       <w:r>
         <w:lastRenderedPageBreak/>
-        <w:t xml:space="preserve">    def __init_</w:t>
-      </w:r>
-      <w:proofErr w:type="gramStart"/>
-      <w:r>
-        <w:t>_(</w:t>
-      </w:r>
-      <w:proofErr w:type="gramEnd"/>
-      <w:r>
-        <w:t xml:space="preserve">self, name:str, description:str, year:int, image: str): </w:t>
+        <w:t xml:space="preserve">    def __init__(self, name:str, description:str, year:int, image: str): </w:t>
       </w:r>
     </w:p>
     <w:p>
@@ -2587,31 +2596,15 @@
         <w:pStyle w:val="Code"/>
       </w:pPr>
       <w:r>
-        <w:t xml:space="preserve">        </w:t>
-      </w:r>
-      <w:proofErr w:type="gramStart"/>
-      <w:r>
-        <w:t>self.description</w:t>
-      </w:r>
-      <w:proofErr w:type="gramEnd"/>
-      <w:r>
-        <w:t>:str=description</w:t>
-      </w:r>
-    </w:p>
-    <w:p>
-      <w:pPr>
-        <w:pStyle w:val="Code"/>
-      </w:pPr>
-      <w:r>
-        <w:t xml:space="preserve">        </w:t>
-      </w:r>
-      <w:proofErr w:type="gramStart"/>
-      <w:r>
-        <w:t>self.year</w:t>
-      </w:r>
-      <w:proofErr w:type="gramEnd"/>
-      <w:r>
-        <w:t>:int=year</w:t>
+        <w:t xml:space="preserve">        self.description:str=description</w:t>
+      </w:r>
+    </w:p>
+    <w:p>
+      <w:pPr>
+        <w:pStyle w:val="Code"/>
+      </w:pPr>
+      <w:r>
+        <w:t xml:space="preserve">        self.year:int=year</w:t>
       </w:r>
     </w:p>
     <w:p>
@@ -2627,31 +2620,15 @@
         <w:pStyle w:val="Code"/>
       </w:pPr>
       <w:r>
-        <w:t xml:space="preserve">        </w:t>
-      </w:r>
-      <w:proofErr w:type="gramStart"/>
-      <w:r>
-        <w:t>self.image</w:t>
-      </w:r>
-      <w:proofErr w:type="gramEnd"/>
-      <w:r>
-        <w:t>:str=image</w:t>
-      </w:r>
-    </w:p>
-    <w:p>
-      <w:pPr>
-        <w:pStyle w:val="Code"/>
-      </w:pPr>
-      <w:r>
-        <w:t xml:space="preserve">        </w:t>
-      </w:r>
-      <w:proofErr w:type="gramStart"/>
-      <w:r>
-        <w:t>self.rooms</w:t>
-      </w:r>
-      <w:proofErr w:type="gramEnd"/>
-      <w:r>
-        <w:t>=[</w:t>
+        <w:t xml:space="preserve">        self.image:str=image</w:t>
+      </w:r>
+    </w:p>
+    <w:p>
+      <w:pPr>
+        <w:pStyle w:val="Code"/>
+      </w:pPr>
+      <w:r>
+        <w:t xml:space="preserve">        self.rooms=[</w:t>
       </w:r>
     </w:p>
     <w:p>
@@ -2707,31 +2684,15 @@
         <w:pStyle w:val="Code"/>
       </w:pPr>
       <w:r>
-        <w:t xml:space="preserve">                    </w:t>
-      </w:r>
-      <w:proofErr w:type="gramStart"/>
-      <w:r>
-        <w:t>random.choice</w:t>
-      </w:r>
-      <w:proofErr w:type="gramEnd"/>
-      <w:r>
-        <w:t xml:space="preserve">([0,1]) </w:t>
-      </w:r>
-    </w:p>
-    <w:p>
-      <w:pPr>
-        <w:pStyle w:val="Code"/>
-      </w:pPr>
-      <w:r>
-        <w:t xml:space="preserve">                    for seat in </w:t>
-      </w:r>
-      <w:proofErr w:type="gramStart"/>
-      <w:r>
-        <w:t>range(</w:t>
-      </w:r>
-      <w:proofErr w:type="gramEnd"/>
-      <w:r>
-        <w:t>7)</w:t>
+        <w:t xml:space="preserve">                    random.choice([0,1]) </w:t>
+      </w:r>
+    </w:p>
+    <w:p>
+      <w:pPr>
+        <w:pStyle w:val="Code"/>
+      </w:pPr>
+      <w:r>
+        <w:t xml:space="preserve">                    for seat in range(7)</w:t>
       </w:r>
     </w:p>
     <w:p>
@@ -2747,15 +2708,7 @@
         <w:pStyle w:val="Code"/>
       </w:pPr>
       <w:r>
-        <w:t xml:space="preserve">                for row in </w:t>
-      </w:r>
-      <w:proofErr w:type="gramStart"/>
-      <w:r>
-        <w:t>range(</w:t>
-      </w:r>
-      <w:proofErr w:type="gramEnd"/>
-      <w:r>
-        <w:t>3)</w:t>
+        <w:t xml:space="preserve">                for row in range(3)</w:t>
       </w:r>
     </w:p>
     <w:p>
@@ -2771,15 +2724,7 @@
         <w:pStyle w:val="Code"/>
       </w:pPr>
       <w:r>
-        <w:t xml:space="preserve">            for room in </w:t>
-      </w:r>
-      <w:proofErr w:type="gramStart"/>
-      <w:r>
-        <w:t>range(</w:t>
-      </w:r>
-      <w:proofErr w:type="gramEnd"/>
-      <w:r>
-        <w:t>3)</w:t>
+        <w:t xml:space="preserve">            for room in range(3)</w:t>
       </w:r>
     </w:p>
     <w:p>
@@ -2816,15 +2761,7 @@
         <w:pStyle w:val="Code"/>
       </w:pPr>
       <w:r>
-        <w:t xml:space="preserve">    def load_</w:t>
-      </w:r>
-      <w:proofErr w:type="gramStart"/>
-      <w:r>
-        <w:t>movies(</w:t>
-      </w:r>
-      <w:proofErr w:type="gramEnd"/>
-      <w:r>
-        <w:t>) -&gt; list[Movie]:</w:t>
+        <w:t xml:space="preserve">    def load_movies() -&gt; list[Movie]:</w:t>
       </w:r>
     </w:p>
     <w:p>
@@ -2874,68 +2811,36 @@
         <w:pStyle w:val="Code"/>
       </w:pPr>
       <w:r>
-        <w:t xml:space="preserve">        current_folder:str=</w:t>
-      </w:r>
-      <w:proofErr w:type="gramStart"/>
-      <w:r>
-        <w:t>os.path</w:t>
-      </w:r>
-      <w:proofErr w:type="gramEnd"/>
-      <w:r>
-        <w:t>.dirname(os.path.abspath(__file__))</w:t>
-      </w:r>
-    </w:p>
-    <w:p>
-      <w:pPr>
-        <w:pStyle w:val="Code"/>
-      </w:pPr>
-      <w:r>
-        <w:t xml:space="preserve">        movies_data_file_path:str=</w:t>
-      </w:r>
-      <w:proofErr w:type="gramStart"/>
-      <w:r>
-        <w:t>os.path</w:t>
-      </w:r>
-      <w:proofErr w:type="gramEnd"/>
-      <w:r>
-        <w:t>.join(current_folder,"movies.json")</w:t>
-      </w:r>
-    </w:p>
-    <w:p>
-      <w:pPr>
-        <w:pStyle w:val="Code"/>
-      </w:pPr>
-      <w:r>
-        <w:t xml:space="preserve">        </w:t>
-      </w:r>
-      <w:proofErr w:type="gramStart"/>
-      <w:r>
-        <w:t>movies:list</w:t>
-      </w:r>
-      <w:proofErr w:type="gramEnd"/>
-      <w:r>
-        <w:t>[Movie]=[]</w:t>
-      </w:r>
-    </w:p>
-    <w:p>
-      <w:pPr>
-        <w:pStyle w:val="Code"/>
-      </w:pPr>
-    </w:p>
-    <w:p>
-      <w:pPr>
-        <w:pStyle w:val="Code"/>
-      </w:pPr>
-      <w:r>
-        <w:t xml:space="preserve">        with open(movies_data_file_</w:t>
-      </w:r>
-      <w:proofErr w:type="gramStart"/>
-      <w:r>
-        <w:t>path,mode</w:t>
-      </w:r>
-      <w:proofErr w:type="gramEnd"/>
-      <w:r>
-        <w:t>="r",encoding="utf-8") as f: movies_data:dict=json.load(f)</w:t>
+        <w:t xml:space="preserve">        current_folder:str=os.path.dirname(os.path.abspath(__file__))</w:t>
+      </w:r>
+    </w:p>
+    <w:p>
+      <w:pPr>
+        <w:pStyle w:val="Code"/>
+      </w:pPr>
+      <w:r>
+        <w:t xml:space="preserve">        movies_data_file_path:str=os.path.join(current_folder,"movies.json")</w:t>
+      </w:r>
+    </w:p>
+    <w:p>
+      <w:pPr>
+        <w:pStyle w:val="Code"/>
+      </w:pPr>
+      <w:r>
+        <w:t xml:space="preserve">        movies:list[Movie]=[]</w:t>
+      </w:r>
+    </w:p>
+    <w:p>
+      <w:pPr>
+        <w:pStyle w:val="Code"/>
+      </w:pPr>
+    </w:p>
+    <w:p>
+      <w:pPr>
+        <w:pStyle w:val="Code"/>
+      </w:pPr>
+      <w:r>
+        <w:t xml:space="preserve">        with open(movies_data_file_path,mode="r",encoding="utf-8") as f: movies_data:dict=json.load(f)</w:t>
       </w:r>
     </w:p>
     <w:p>
@@ -2967,31 +2872,15 @@
         <w:pStyle w:val="Code"/>
       </w:pPr>
       <w:r>
-        <w:t xml:space="preserve">            movie_</w:t>
-      </w:r>
-      <w:proofErr w:type="gramStart"/>
-      <w:r>
-        <w:t>object:Movie</w:t>
-      </w:r>
-      <w:proofErr w:type="gramEnd"/>
-      <w:r>
-        <w:t>=Movie(**movie)</w:t>
-      </w:r>
-    </w:p>
-    <w:p>
-      <w:pPr>
-        <w:pStyle w:val="Code"/>
-      </w:pPr>
-      <w:r>
-        <w:t xml:space="preserve">            </w:t>
-      </w:r>
-      <w:proofErr w:type="gramStart"/>
-      <w:r>
-        <w:t>movies.append</w:t>
-      </w:r>
-      <w:proofErr w:type="gramEnd"/>
-      <w:r>
-        <w:t>(movie_object)</w:t>
+        <w:t xml:space="preserve">            movie_object:Movie=Movie(**movie)</w:t>
+      </w:r>
+    </w:p>
+    <w:p>
+      <w:pPr>
+        <w:pStyle w:val="Code"/>
+      </w:pPr>
+      <w:r>
+        <w:t xml:space="preserve">            movies.append(movie_object)</w:t>
       </w:r>
     </w:p>
     <w:p>
@@ -3012,15 +2901,7 @@
         <w:pStyle w:val="Code"/>
       </w:pPr>
       <w:r>
-        <w:t xml:space="preserve">class </w:t>
-      </w:r>
-      <w:proofErr w:type="gramStart"/>
-      <w:r>
-        <w:t>Window(</w:t>
-      </w:r>
-      <w:proofErr w:type="gramEnd"/>
-      <w:r>
-        <w:t>Tk):</w:t>
+        <w:t>class Window(Tk):</w:t>
       </w:r>
     </w:p>
     <w:p>
@@ -3036,63 +2917,31 @@
         <w:pStyle w:val="Code"/>
       </w:pPr>
       <w:r>
-        <w:t xml:space="preserve">        super(</w:t>
-      </w:r>
-      <w:proofErr w:type="gramStart"/>
-      <w:r>
-        <w:t>)._</w:t>
-      </w:r>
-      <w:proofErr w:type="gramEnd"/>
-      <w:r>
-        <w:t>_init__()</w:t>
-      </w:r>
-    </w:p>
-    <w:p>
-      <w:pPr>
-        <w:pStyle w:val="Code"/>
-      </w:pPr>
-      <w:r>
-        <w:t xml:space="preserve">        </w:t>
-      </w:r>
-      <w:proofErr w:type="gramStart"/>
-      <w:r>
-        <w:t>self.geometry</w:t>
-      </w:r>
-      <w:proofErr w:type="gramEnd"/>
-      <w:r>
-        <w:t>("700x300")</w:t>
-      </w:r>
-    </w:p>
-    <w:p>
-      <w:pPr>
-        <w:pStyle w:val="Code"/>
-      </w:pPr>
-      <w:r>
-        <w:t xml:space="preserve">        </w:t>
-      </w:r>
-      <w:proofErr w:type="gramStart"/>
-      <w:r>
-        <w:t>self.resizable</w:t>
-      </w:r>
-      <w:proofErr w:type="gramEnd"/>
-      <w:r>
-        <w:t>(0,0)</w:t>
-      </w:r>
-    </w:p>
-    <w:p>
-      <w:pPr>
-        <w:pStyle w:val="Code"/>
-      </w:pPr>
-      <w:r>
-        <w:t xml:space="preserve">        </w:t>
-      </w:r>
-      <w:proofErr w:type="gramStart"/>
-      <w:r>
-        <w:t>self.title</w:t>
-      </w:r>
-      <w:proofErr w:type="gramEnd"/>
-      <w:r>
-        <w:t>("Кінотеатр 'ІСУСОВА Благодать'")</w:t>
+        <w:t xml:space="preserve">        super().__init__()</w:t>
+      </w:r>
+    </w:p>
+    <w:p>
+      <w:pPr>
+        <w:pStyle w:val="Code"/>
+      </w:pPr>
+      <w:r>
+        <w:t xml:space="preserve">        self.geometry("700x300")</w:t>
+      </w:r>
+    </w:p>
+    <w:p>
+      <w:pPr>
+        <w:pStyle w:val="Code"/>
+      </w:pPr>
+      <w:r>
+        <w:t xml:space="preserve">        self.resizable(0,0)</w:t>
+      </w:r>
+    </w:p>
+    <w:p>
+      <w:pPr>
+        <w:pStyle w:val="Code"/>
+      </w:pPr>
+      <w:r>
+        <w:t xml:space="preserve">        self.title("Кінотеатр 'ІСУСОВА Благодать'")</w:t>
       </w:r>
     </w:p>
     <w:p>
@@ -3108,52 +2957,28 @@
         <w:pStyle w:val="Code"/>
       </w:pPr>
       <w:r>
-        <w:t xml:space="preserve">        </w:t>
-      </w:r>
-      <w:proofErr w:type="gramStart"/>
-      <w:r>
-        <w:t>self.bind</w:t>
-      </w:r>
-      <w:proofErr w:type="gramEnd"/>
-      <w:r>
-        <w:t>("&lt;Escape&gt;",lambda _: window.destroy())</w:t>
-      </w:r>
-    </w:p>
-    <w:p>
-      <w:pPr>
-        <w:pStyle w:val="Code"/>
-      </w:pPr>
-    </w:p>
-    <w:p>
-      <w:pPr>
-        <w:pStyle w:val="Code"/>
-      </w:pPr>
-      <w:r>
-        <w:t xml:space="preserve">class </w:t>
-      </w:r>
-      <w:proofErr w:type="gramStart"/>
-      <w:r>
-        <w:t>Container(</w:t>
-      </w:r>
-      <w:proofErr w:type="gramEnd"/>
-      <w:r>
-        <w:t>Frame):</w:t>
-      </w:r>
-    </w:p>
-    <w:p>
-      <w:pPr>
-        <w:pStyle w:val="Code"/>
-      </w:pPr>
-      <w:r>
-        <w:t xml:space="preserve">    def __init__(</w:t>
-      </w:r>
-      <w:proofErr w:type="gramStart"/>
-      <w:r>
-        <w:t>self,parent</w:t>
-      </w:r>
-      <w:proofErr w:type="gramEnd"/>
-      <w:r>
-        <w:t>,expand:bool=0):</w:t>
+        <w:t xml:space="preserve">        self.bind("&lt;Escape&gt;",lambda _: window.destroy())</w:t>
+      </w:r>
+    </w:p>
+    <w:p>
+      <w:pPr>
+        <w:pStyle w:val="Code"/>
+      </w:pPr>
+    </w:p>
+    <w:p>
+      <w:pPr>
+        <w:pStyle w:val="Code"/>
+      </w:pPr>
+      <w:r>
+        <w:t>class Container(Frame):</w:t>
+      </w:r>
+    </w:p>
+    <w:p>
+      <w:pPr>
+        <w:pStyle w:val="Code"/>
+      </w:pPr>
+      <w:r>
+        <w:t xml:space="preserve">    def __init__(self,parent,expand:bool=0):</w:t>
       </w:r>
     </w:p>
     <w:p>
@@ -3162,31 +2987,15 @@
       </w:pPr>
       <w:r>
         <w:lastRenderedPageBreak/>
-        <w:t xml:space="preserve">        super(</w:t>
-      </w:r>
-      <w:proofErr w:type="gramStart"/>
-      <w:r>
-        <w:t>)._</w:t>
-      </w:r>
-      <w:proofErr w:type="gramEnd"/>
-      <w:r>
-        <w:t>_init__(parent,background="white")</w:t>
-      </w:r>
-    </w:p>
-    <w:p>
-      <w:pPr>
-        <w:pStyle w:val="Code"/>
-      </w:pPr>
-      <w:r>
-        <w:t xml:space="preserve">        </w:t>
-      </w:r>
-      <w:proofErr w:type="gramStart"/>
-      <w:r>
-        <w:t>self.pack</w:t>
-      </w:r>
-      <w:proofErr w:type="gramEnd"/>
-      <w:r>
-        <w:t>(fill=BOTH,expand=expand)</w:t>
+        <w:t xml:space="preserve">        super().__init__(parent,background="white")</w:t>
+      </w:r>
+    </w:p>
+    <w:p>
+      <w:pPr>
+        <w:pStyle w:val="Code"/>
+      </w:pPr>
+      <w:r>
+        <w:t xml:space="preserve">        self.pack(fill=BOTH,expand=expand)</w:t>
       </w:r>
     </w:p>
     <w:p>
@@ -3207,52 +3016,28 @@
         <w:pStyle w:val="Code"/>
       </w:pPr>
       <w:r>
-        <w:t xml:space="preserve">        for widget in </w:t>
-      </w:r>
-      <w:proofErr w:type="gramStart"/>
-      <w:r>
-        <w:t>self.winfo</w:t>
-      </w:r>
-      <w:proofErr w:type="gramEnd"/>
-      <w:r>
-        <w:t>_children():</w:t>
-      </w:r>
-    </w:p>
-    <w:p>
-      <w:pPr>
-        <w:pStyle w:val="Code"/>
-      </w:pPr>
-      <w:r>
-        <w:t xml:space="preserve">            </w:t>
-      </w:r>
-      <w:proofErr w:type="gramStart"/>
-      <w:r>
-        <w:t>widget.destroy</w:t>
-      </w:r>
-      <w:proofErr w:type="gramEnd"/>
-      <w:r>
-        <w:t>()</w:t>
-      </w:r>
-    </w:p>
-    <w:p>
-      <w:pPr>
-        <w:pStyle w:val="Code"/>
-      </w:pPr>
-    </w:p>
-    <w:p>
-      <w:pPr>
-        <w:pStyle w:val="Code"/>
-      </w:pPr>
-      <w:r>
-        <w:t>def place_button(button_</w:t>
-      </w:r>
-      <w:proofErr w:type="gramStart"/>
-      <w:r>
-        <w:t>object:Button</w:t>
-      </w:r>
-      <w:proofErr w:type="gramEnd"/>
-      <w:r>
-        <w:t>,command):</w:t>
+        <w:t xml:space="preserve">        for widget in self.winfo_children():</w:t>
+      </w:r>
+    </w:p>
+    <w:p>
+      <w:pPr>
+        <w:pStyle w:val="Code"/>
+      </w:pPr>
+      <w:r>
+        <w:t xml:space="preserve">            widget.destroy()</w:t>
+      </w:r>
+    </w:p>
+    <w:p>
+      <w:pPr>
+        <w:pStyle w:val="Code"/>
+      </w:pPr>
+    </w:p>
+    <w:p>
+      <w:pPr>
+        <w:pStyle w:val="Code"/>
+      </w:pPr>
+      <w:r>
+        <w:t>def place_button(button_object:Button,command):</w:t>
       </w:r>
     </w:p>
     <w:p>
@@ -3268,15 +3053,7 @@
         <w:pStyle w:val="Code"/>
       </w:pPr>
       <w:r>
-        <w:t xml:space="preserve">    button_</w:t>
-      </w:r>
-      <w:proofErr w:type="gramStart"/>
-      <w:r>
-        <w:t>object.pack</w:t>
-      </w:r>
-      <w:proofErr w:type="gramEnd"/>
-      <w:r>
-        <w:t>(side=LEFT,expand=1,fill=BOTH)</w:t>
+        <w:t xml:space="preserve">    button_object.pack(side=LEFT,expand=1,fill=BOTH)</w:t>
       </w:r>
     </w:p>
     <w:p>
@@ -3313,82 +3090,45 @@
         <w:pStyle w:val="Code"/>
       </w:pPr>
       <w:r>
-        <w:t xml:space="preserve">    build_</w:t>
-      </w:r>
-      <w:proofErr w:type="gramStart"/>
-      <w:r>
-        <w:t>rooms(</w:t>
-      </w:r>
-      <w:proofErr w:type="gramEnd"/>
-      <w:r>
-        <w:t>)</w:t>
-      </w:r>
-    </w:p>
-    <w:p>
-      <w:pPr>
-        <w:pStyle w:val="Code"/>
-      </w:pPr>
-    </w:p>
-    <w:p>
-      <w:pPr>
-        <w:pStyle w:val="Code"/>
-      </w:pPr>
-      <w:r>
-        <w:t>def build_</w:t>
-      </w:r>
-      <w:proofErr w:type="gramStart"/>
-      <w:r>
-        <w:t>movies(</w:t>
-      </w:r>
-      <w:proofErr w:type="gramEnd"/>
-      <w:r>
-        <w:t>):</w:t>
-      </w:r>
-    </w:p>
-    <w:p>
-      <w:pPr>
-        <w:pStyle w:val="Code"/>
-      </w:pPr>
-      <w:r>
-        <w:t xml:space="preserve">    movies_</w:t>
-      </w:r>
-      <w:proofErr w:type="gramStart"/>
-      <w:r>
-        <w:t>container.clear</w:t>
-      </w:r>
-      <w:proofErr w:type="gramEnd"/>
-      <w:r>
-        <w:t>()</w:t>
-      </w:r>
-    </w:p>
-    <w:p>
-      <w:pPr>
-        <w:pStyle w:val="Code"/>
-      </w:pPr>
-      <w:r>
-        <w:t xml:space="preserve">    for movie_</w:t>
-      </w:r>
-      <w:proofErr w:type="gramStart"/>
-      <w:r>
-        <w:t>index,movie</w:t>
-      </w:r>
-      <w:proofErr w:type="gramEnd"/>
-      <w:r>
-        <w:t xml:space="preserve"> in enumerate(movies):</w:t>
-      </w:r>
-    </w:p>
-    <w:p>
-      <w:pPr>
-        <w:pStyle w:val="Code"/>
-      </w:pPr>
-      <w:r>
-        <w:t xml:space="preserve">        movie_button=</w:t>
-      </w:r>
-      <w:proofErr w:type="gramStart"/>
-      <w:r>
-        <w:t>Button(</w:t>
-      </w:r>
-      <w:proofErr w:type="gramEnd"/>
+        <w:t xml:space="preserve">    build_rooms()</w:t>
+      </w:r>
+    </w:p>
+    <w:p>
+      <w:pPr>
+        <w:pStyle w:val="Code"/>
+      </w:pPr>
+    </w:p>
+    <w:p>
+      <w:pPr>
+        <w:pStyle w:val="Code"/>
+      </w:pPr>
+      <w:r>
+        <w:t>def build_movies():</w:t>
+      </w:r>
+    </w:p>
+    <w:p>
+      <w:pPr>
+        <w:pStyle w:val="Code"/>
+      </w:pPr>
+      <w:r>
+        <w:t xml:space="preserve">    movies_container.clear()</w:t>
+      </w:r>
+    </w:p>
+    <w:p>
+      <w:pPr>
+        <w:pStyle w:val="Code"/>
+      </w:pPr>
+      <w:r>
+        <w:t xml:space="preserve">    for movie_index,movie in enumerate(movies):</w:t>
+      </w:r>
+    </w:p>
+    <w:p>
+      <w:pPr>
+        <w:pStyle w:val="Code"/>
+      </w:pPr>
+      <w:r>
+        <w:t xml:space="preserve">        movie_button=Button(</w:t>
+      </w:r>
     </w:p>
     <w:p>
       <w:pPr>
@@ -3427,15 +3167,7 @@
         <w:pStyle w:val="Code"/>
       </w:pPr>
       <w:r>
-        <w:t xml:space="preserve">            background=f"{</w:t>
-      </w:r>
-      <w:proofErr w:type="gramStart"/>
-      <w:r>
-        <w:t>COLORS[</w:t>
-      </w:r>
-      <w:proofErr w:type="gramEnd"/>
-      <w:r>
-        <w:t>movie_index]}1"</w:t>
+        <w:t xml:space="preserve">            background=f"{COLORS[movie_index]}1"</w:t>
       </w:r>
     </w:p>
     <w:p>
@@ -3451,15 +3183,7 @@
         <w:pStyle w:val="Code"/>
       </w:pPr>
       <w:r>
-        <w:t xml:space="preserve">        place_</w:t>
-      </w:r>
-      <w:proofErr w:type="gramStart"/>
-      <w:r>
-        <w:t>button(</w:t>
-      </w:r>
-      <w:proofErr w:type="gramEnd"/>
-      <w:r>
-        <w:t>movie_button,lambda movie_index=movie_index:on_movie_select(movie_index))</w:t>
+        <w:t xml:space="preserve">        place_button(movie_button,lambda movie_index=movie_index:on_movie_select(movie_index))</w:t>
       </w:r>
     </w:p>
     <w:p>
@@ -3488,98 +3212,53 @@
         <w:pStyle w:val="Code"/>
       </w:pPr>
       <w:r>
-        <w:t xml:space="preserve">    room=</w:t>
-      </w:r>
-      <w:proofErr w:type="gramStart"/>
-      <w:r>
-        <w:t>movie.rooms</w:t>
-      </w:r>
-      <w:proofErr w:type="gramEnd"/>
-      <w:r>
-        <w:t>[room_index]</w:t>
-      </w:r>
-    </w:p>
-    <w:p>
-      <w:pPr>
-        <w:pStyle w:val="Code"/>
-      </w:pPr>
-      <w:r>
-        <w:t xml:space="preserve">    build_</w:t>
-      </w:r>
-      <w:proofErr w:type="gramStart"/>
-      <w:r>
-        <w:t>seats(</w:t>
-      </w:r>
-      <w:proofErr w:type="gramEnd"/>
-      <w:r>
-        <w:t>)</w:t>
-      </w:r>
-    </w:p>
-    <w:p>
-      <w:pPr>
-        <w:pStyle w:val="Code"/>
-      </w:pPr>
-    </w:p>
-    <w:p>
-      <w:pPr>
-        <w:pStyle w:val="Code"/>
-      </w:pPr>
-      <w:r>
-        <w:t>def build_</w:t>
-      </w:r>
-      <w:proofErr w:type="gramStart"/>
-      <w:r>
-        <w:t>rooms(</w:t>
-      </w:r>
-      <w:proofErr w:type="gramEnd"/>
-      <w:r>
-        <w:t>):</w:t>
-      </w:r>
-    </w:p>
-    <w:p>
-      <w:pPr>
-        <w:pStyle w:val="Code"/>
-      </w:pPr>
-      <w:r>
-        <w:t xml:space="preserve">    rooms_</w:t>
-      </w:r>
-      <w:proofErr w:type="gramStart"/>
-      <w:r>
-        <w:t>container.clear</w:t>
-      </w:r>
-      <w:proofErr w:type="gramEnd"/>
-      <w:r>
-        <w:t>()</w:t>
-      </w:r>
-    </w:p>
-    <w:p>
-      <w:pPr>
-        <w:pStyle w:val="Code"/>
-      </w:pPr>
-      <w:r>
-        <w:t xml:space="preserve">    for room_</w:t>
-      </w:r>
-      <w:proofErr w:type="gramStart"/>
-      <w:r>
-        <w:t>index,room</w:t>
-      </w:r>
-      <w:proofErr w:type="gramEnd"/>
-      <w:r>
-        <w:t xml:space="preserve"> in enumerate(movie.rooms):</w:t>
-      </w:r>
-    </w:p>
-    <w:p>
-      <w:pPr>
-        <w:pStyle w:val="Code"/>
-      </w:pPr>
-      <w:r>
-        <w:t xml:space="preserve">        room_button=</w:t>
-      </w:r>
-      <w:proofErr w:type="gramStart"/>
-      <w:r>
-        <w:t>Button(</w:t>
-      </w:r>
-      <w:proofErr w:type="gramEnd"/>
+        <w:t xml:space="preserve">    room=movie.rooms[room_index]</w:t>
+      </w:r>
+    </w:p>
+    <w:p>
+      <w:pPr>
+        <w:pStyle w:val="Code"/>
+      </w:pPr>
+      <w:r>
+        <w:t xml:space="preserve">    build_seats()</w:t>
+      </w:r>
+    </w:p>
+    <w:p>
+      <w:pPr>
+        <w:pStyle w:val="Code"/>
+      </w:pPr>
+    </w:p>
+    <w:p>
+      <w:pPr>
+        <w:pStyle w:val="Code"/>
+      </w:pPr>
+      <w:r>
+        <w:t>def build_rooms():</w:t>
+      </w:r>
+    </w:p>
+    <w:p>
+      <w:pPr>
+        <w:pStyle w:val="Code"/>
+      </w:pPr>
+      <w:r>
+        <w:t xml:space="preserve">    rooms_container.clear()</w:t>
+      </w:r>
+    </w:p>
+    <w:p>
+      <w:pPr>
+        <w:pStyle w:val="Code"/>
+      </w:pPr>
+      <w:r>
+        <w:t xml:space="preserve">    for room_index,room in enumerate(movie.rooms):</w:t>
+      </w:r>
+    </w:p>
+    <w:p>
+      <w:pPr>
+        <w:pStyle w:val="Code"/>
+      </w:pPr>
+      <w:r>
+        <w:t xml:space="preserve">        room_button=Button(</w:t>
+      </w:r>
     </w:p>
     <w:p>
       <w:pPr>
@@ -3618,15 +3297,7 @@
         <w:pStyle w:val="Code"/>
       </w:pPr>
       <w:r>
-        <w:t xml:space="preserve">            background=f"{</w:t>
-      </w:r>
-      <w:proofErr w:type="gramStart"/>
-      <w:r>
-        <w:t>COLORS[</w:t>
-      </w:r>
-      <w:proofErr w:type="gramEnd"/>
-      <w:r>
-        <w:t>movies.index(movie)]}1"</w:t>
+        <w:t xml:space="preserve">            background=f"{COLORS[movies.index(movie)]}1"</w:t>
       </w:r>
     </w:p>
     <w:p>
@@ -3642,15 +3313,7 @@
         <w:pStyle w:val="Code"/>
       </w:pPr>
       <w:r>
-        <w:t xml:space="preserve">        place_</w:t>
-      </w:r>
-      <w:proofErr w:type="gramStart"/>
-      <w:r>
-        <w:t>button(</w:t>
-      </w:r>
-      <w:proofErr w:type="gramEnd"/>
-      <w:r>
-        <w:t>room_button,lambda room_index=room_index:on_room_select(room_index))</w:t>
+        <w:t xml:space="preserve">        place_button(room_button,lambda room_index=room_index:on_room_select(room_index))</w:t>
       </w:r>
     </w:p>
     <w:p>
@@ -3676,15 +3339,7 @@
         <w:pStyle w:val="Code"/>
       </w:pPr>
       <w:r>
-        <w:t>def on_seat_select(row_</w:t>
-      </w:r>
-      <w:proofErr w:type="gramStart"/>
-      <w:r>
-        <w:t>index,seat</w:t>
-      </w:r>
-      <w:proofErr w:type="gramEnd"/>
-      <w:r>
-        <w:t>_index,button_object):</w:t>
+        <w:t>def on_seat_select(row_index,seat_index,button_object):</w:t>
       </w:r>
     </w:p>
     <w:p>
@@ -3708,15 +3363,7 @@
         <w:pStyle w:val="Code"/>
       </w:pPr>
       <w:r>
-        <w:t xml:space="preserve">    room[row_</w:t>
-      </w:r>
-      <w:proofErr w:type="gramStart"/>
-      <w:r>
-        <w:t>index][</w:t>
-      </w:r>
-      <w:proofErr w:type="gramEnd"/>
-      <w:r>
-        <w:t>seat_index]=0 if room[row_index][seat_index] else 1</w:t>
+        <w:t xml:space="preserve">    room[row_index][seat_index]=0 if room[row_index][seat_index] else 1</w:t>
       </w:r>
     </w:p>
     <w:p>
@@ -3732,52 +3379,28 @@
         <w:pStyle w:val="Code"/>
       </w:pPr>
       <w:r>
-        <w:t xml:space="preserve">    button_object.config(background=choose_button_color(room[row_</w:t>
-      </w:r>
-      <w:proofErr w:type="gramStart"/>
-      <w:r>
-        <w:t>index][</w:t>
-      </w:r>
-      <w:proofErr w:type="gramEnd"/>
-      <w:r>
-        <w:t>seat_index]))</w:t>
-      </w:r>
-    </w:p>
-    <w:p>
-      <w:pPr>
-        <w:pStyle w:val="Code"/>
-      </w:pPr>
-    </w:p>
-    <w:p>
-      <w:pPr>
-        <w:pStyle w:val="Code"/>
-      </w:pPr>
-      <w:r>
-        <w:t>def build_</w:t>
-      </w:r>
-      <w:proofErr w:type="gramStart"/>
-      <w:r>
-        <w:t>seats(</w:t>
-      </w:r>
-      <w:proofErr w:type="gramEnd"/>
-      <w:r>
-        <w:t>):</w:t>
-      </w:r>
-    </w:p>
-    <w:p>
-      <w:pPr>
-        <w:pStyle w:val="Code"/>
-      </w:pPr>
-      <w:r>
-        <w:t xml:space="preserve">    seats_</w:t>
-      </w:r>
-      <w:proofErr w:type="gramStart"/>
-      <w:r>
-        <w:t>container.clear</w:t>
-      </w:r>
-      <w:proofErr w:type="gramEnd"/>
-      <w:r>
-        <w:t>()</w:t>
+        <w:t xml:space="preserve">    button_object.config(background=choose_button_color(room[row_index][seat_index]))</w:t>
+      </w:r>
+    </w:p>
+    <w:p>
+      <w:pPr>
+        <w:pStyle w:val="Code"/>
+      </w:pPr>
+    </w:p>
+    <w:p>
+      <w:pPr>
+        <w:pStyle w:val="Code"/>
+      </w:pPr>
+      <w:r>
+        <w:t>def build_seats():</w:t>
+      </w:r>
+    </w:p>
+    <w:p>
+      <w:pPr>
+        <w:pStyle w:val="Code"/>
+      </w:pPr>
+      <w:r>
+        <w:t xml:space="preserve">    seats_container.clear()</w:t>
       </w:r>
     </w:p>
     <w:p>
@@ -3793,100 +3416,52 @@
         <w:pStyle w:val="Code"/>
       </w:pPr>
       <w:r>
-        <w:t xml:space="preserve">        row_container=Container(seats_</w:t>
-      </w:r>
-      <w:proofErr w:type="gramStart"/>
-      <w:r>
-        <w:t>container,expand</w:t>
-      </w:r>
-      <w:proofErr w:type="gramEnd"/>
-      <w:r>
-        <w:t>=1)</w:t>
-      </w:r>
-    </w:p>
-    <w:p>
-      <w:pPr>
-        <w:pStyle w:val="Code"/>
-      </w:pPr>
-      <w:r>
-        <w:t xml:space="preserve">        for seat_</w:t>
-      </w:r>
-      <w:proofErr w:type="gramStart"/>
-      <w:r>
-        <w:t>index,seat</w:t>
-      </w:r>
-      <w:proofErr w:type="gramEnd"/>
-      <w:r>
-        <w:t xml:space="preserve"> in enumerate(room[row_index]):</w:t>
-      </w:r>
-    </w:p>
-    <w:p>
-      <w:pPr>
-        <w:pStyle w:val="Code"/>
-      </w:pPr>
-      <w:r>
-        <w:t xml:space="preserve">            seat_button=Button(row_</w:t>
-      </w:r>
-      <w:proofErr w:type="gramStart"/>
-      <w:r>
-        <w:t>container,background</w:t>
-      </w:r>
-      <w:proofErr w:type="gramEnd"/>
-      <w:r>
-        <w:t>=choose_button_color(seat))</w:t>
-      </w:r>
-    </w:p>
-    <w:p>
-      <w:pPr>
-        <w:pStyle w:val="Code"/>
-      </w:pPr>
-      <w:r>
-        <w:t xml:space="preserve">            place_</w:t>
-      </w:r>
-      <w:proofErr w:type="gramStart"/>
-      <w:r>
-        <w:t>button(</w:t>
-      </w:r>
-      <w:proofErr w:type="gramEnd"/>
-      <w:r>
-        <w:t>seat_button,lambda row_index=row_index,seat_index=seat_index,button_object=seat_button:on_seat_select(row_index,seat_index,button_object))</w:t>
-      </w:r>
-    </w:p>
-    <w:p>
-      <w:pPr>
-        <w:pStyle w:val="Code"/>
-      </w:pPr>
-    </w:p>
-    <w:p>
-      <w:pPr>
-        <w:pStyle w:val="Code"/>
-      </w:pPr>
-      <w:r>
-        <w:t>window=</w:t>
-      </w:r>
-      <w:proofErr w:type="gramStart"/>
-      <w:r>
-        <w:t>Window(</w:t>
-      </w:r>
-      <w:proofErr w:type="gramEnd"/>
-      <w:r>
-        <w:t>)</w:t>
-      </w:r>
-    </w:p>
-    <w:p>
-      <w:pPr>
-        <w:pStyle w:val="Code"/>
-      </w:pPr>
-      <w:r>
-        <w:t>movies=DataLoader.load_</w:t>
-      </w:r>
-      <w:proofErr w:type="gramStart"/>
-      <w:r>
-        <w:t>movies(</w:t>
-      </w:r>
-      <w:proofErr w:type="gramEnd"/>
-      <w:r>
-        <w:t>)</w:t>
+        <w:t xml:space="preserve">        row_container=Container(seats_container,expand=1)</w:t>
+      </w:r>
+    </w:p>
+    <w:p>
+      <w:pPr>
+        <w:pStyle w:val="Code"/>
+      </w:pPr>
+      <w:r>
+        <w:t xml:space="preserve">        for seat_index,seat in enumerate(room[row_index]):</w:t>
+      </w:r>
+    </w:p>
+    <w:p>
+      <w:pPr>
+        <w:pStyle w:val="Code"/>
+      </w:pPr>
+      <w:r>
+        <w:t xml:space="preserve">            seat_button=Button(row_container,background=choose_button_color(seat))</w:t>
+      </w:r>
+    </w:p>
+    <w:p>
+      <w:pPr>
+        <w:pStyle w:val="Code"/>
+      </w:pPr>
+      <w:r>
+        <w:t xml:space="preserve">            place_button(seat_button,lambda row_index=row_index,seat_index=seat_index,button_object=seat_button:on_seat_select(row_index,seat_index,button_object))</w:t>
+      </w:r>
+    </w:p>
+    <w:p>
+      <w:pPr>
+        <w:pStyle w:val="Code"/>
+      </w:pPr>
+    </w:p>
+    <w:p>
+      <w:pPr>
+        <w:pStyle w:val="Code"/>
+      </w:pPr>
+      <w:r>
+        <w:t>window=Window()</w:t>
+      </w:r>
+    </w:p>
+    <w:p>
+      <w:pPr>
+        <w:pStyle w:val="Code"/>
+      </w:pPr>
+      <w:r>
+        <w:t>movies=DataLoader.load_movies()</w:t>
       </w:r>
     </w:p>
     <w:p>
@@ -3915,49 +3490,28 @@
         <w:pStyle w:val="Code"/>
       </w:pPr>
       <w:r>
-        <w:t>seats_container=Container(</w:t>
-      </w:r>
-      <w:proofErr w:type="gramStart"/>
-      <w:r>
-        <w:t>window,expand</w:t>
-      </w:r>
-      <w:proofErr w:type="gramEnd"/>
-      <w:r>
-        <w:t>=1)</w:t>
-      </w:r>
-    </w:p>
-    <w:p>
-      <w:pPr>
-        <w:pStyle w:val="Code"/>
-      </w:pPr>
-    </w:p>
-    <w:p>
-      <w:pPr>
-        <w:pStyle w:val="Code"/>
-      </w:pPr>
-      <w:r>
-        <w:t>build_</w:t>
-      </w:r>
-      <w:proofErr w:type="gramStart"/>
-      <w:r>
-        <w:t>movies(</w:t>
-      </w:r>
-      <w:proofErr w:type="gramEnd"/>
-      <w:r>
-        <w:t>)</w:t>
-      </w:r>
-    </w:p>
-    <w:p>
-      <w:pPr>
-        <w:pStyle w:val="Code"/>
-      </w:pPr>
-      <w:proofErr w:type="gramStart"/>
-      <w:r>
-        <w:t>window.mainloop</w:t>
-      </w:r>
-      <w:proofErr w:type="gramEnd"/>
-      <w:r>
-        <w:t>()</w:t>
+        <w:t>seats_container=Container(window,expand=1)</w:t>
+      </w:r>
+    </w:p>
+    <w:p>
+      <w:pPr>
+        <w:pStyle w:val="Code"/>
+      </w:pPr>
+    </w:p>
+    <w:p>
+      <w:pPr>
+        <w:pStyle w:val="Code"/>
+      </w:pPr>
+      <w:r>
+        <w:t>build_movies()</w:t>
+      </w:r>
+    </w:p>
+    <w:p>
+      <w:pPr>
+        <w:pStyle w:val="Code"/>
+      </w:pPr>
+      <w:r>
+        <w:t>window.mainloop()</w:t>
       </w:r>
     </w:p>
     <w:p>
@@ -4047,6 +3601,14 @@
     <w:p>
       <w:pPr>
         <w:pStyle w:val="IMG"/>
+        <w:rPr>
+          <w:lang w:val="en-US"/>
+        </w:rPr>
+      </w:pPr>
+    </w:p>
+    <w:p>
+      <w:pPr>
+        <w:pStyle w:val="IMG"/>
       </w:pPr>
       <w:r>
         <w:rPr>
@@ -4393,19 +3955,11 @@
         </w:rPr>
         <w:t xml:space="preserve">: </w:t>
       </w:r>
-      <w:proofErr w:type="gramStart"/>
       <w:r>
         <w:rPr>
           <w:rStyle w:val="CodeChar"/>
         </w:rPr>
-        <w:t>m.sqrt</w:t>
-      </w:r>
-      <w:proofErr w:type="gramEnd"/>
-      <w:r>
-        <w:rPr>
-          <w:rStyle w:val="CodeChar"/>
-        </w:rPr>
-        <w:t>(7)</w:t>
+        <w:t>m.sqrt(7)</w:t>
       </w:r>
     </w:p>
     <w:p>
@@ -4760,19 +4314,11 @@
           <w:lang w:val="en-US"/>
         </w:rPr>
       </w:pPr>
-      <w:proofErr w:type="gramStart"/>
-      <w:r>
-        <w:rPr>
-          <w:lang w:val="en-US"/>
-        </w:rPr>
-        <w:t>pack(</w:t>
-      </w:r>
-      <w:proofErr w:type="gramEnd"/>
-      <w:r>
-        <w:rPr>
-          <w:lang w:val="en-US"/>
-        </w:rPr>
-        <w:t xml:space="preserve">), </w:t>
+      <w:r>
+        <w:rPr>
+          <w:lang w:val="en-US"/>
+        </w:rPr>
+        <w:t xml:space="preserve">pack(), </w:t>
       </w:r>
     </w:p>
     <w:p>
@@ -4786,19 +4332,11 @@
           <w:lang w:val="en-US"/>
         </w:rPr>
       </w:pPr>
-      <w:proofErr w:type="gramStart"/>
-      <w:r>
-        <w:rPr>
-          <w:lang w:val="en-US"/>
-        </w:rPr>
-        <w:t>grid(</w:t>
-      </w:r>
-      <w:proofErr w:type="gramEnd"/>
-      <w:r>
-        <w:rPr>
-          <w:lang w:val="en-US"/>
-        </w:rPr>
-        <w:t xml:space="preserve">), </w:t>
+      <w:r>
+        <w:rPr>
+          <w:lang w:val="en-US"/>
+        </w:rPr>
+        <w:t xml:space="preserve">grid(), </w:t>
       </w:r>
     </w:p>
     <w:p>
@@ -4812,19 +4350,11 @@
           <w:lang w:val="en-US"/>
         </w:rPr>
       </w:pPr>
-      <w:proofErr w:type="gramStart"/>
-      <w:r>
-        <w:rPr>
-          <w:lang w:val="en-US"/>
-        </w:rPr>
-        <w:t>place(</w:t>
-      </w:r>
-      <w:proofErr w:type="gramEnd"/>
-      <w:r>
-        <w:rPr>
-          <w:lang w:val="en-US"/>
-        </w:rPr>
-        <w:t>)</w:t>
+      <w:r>
+        <w:rPr>
+          <w:lang w:val="en-US"/>
+        </w:rPr>
+        <w:t>place()</w:t>
       </w:r>
     </w:p>
     <w:p>
@@ -5068,143 +4598,182 @@
         <w:rPr>
           <w:rStyle w:val="CodeChar"/>
         </w:rPr>
-        <w:t>__init_</w:t>
-      </w:r>
-      <w:proofErr w:type="gramStart"/>
+        <w:t>__init__</w:t>
+      </w:r>
       <w:r>
         <w:rPr>
           <w:rStyle w:val="CodeChar"/>
         </w:rPr>
-        <w:t>_</w:t>
+        <w:t>()</w:t>
+      </w:r>
+      <w:r>
+        <w:t>.</w:t>
+      </w:r>
+      <w:r>
+        <w:rPr>
+          <w:lang w:val="en-US"/>
+        </w:rPr>
+        <w:t xml:space="preserve"> Для кожного методу класу як перший параметр додається </w:t>
       </w:r>
       <w:r>
         <w:rPr>
           <w:rStyle w:val="CodeChar"/>
         </w:rPr>
-        <w:t>(</w:t>
-      </w:r>
-      <w:proofErr w:type="gramEnd"/>
+        <w:t>self</w:t>
+      </w:r>
+      <w:r>
+        <w:rPr>
+          <w:lang w:val="en-US"/>
+        </w:rPr>
+        <w:t xml:space="preserve"> для доступу до полів.</w:t>
+      </w:r>
+    </w:p>
+    <w:p>
+      <w:pPr>
+        <w:pStyle w:val="P"/>
+        <w:rPr>
+          <w:lang w:val="en-US"/>
+        </w:rPr>
+      </w:pPr>
+      <w:r>
+        <w:t xml:space="preserve">Статичний метод: додати </w:t>
+      </w:r>
+      <w:r>
+        <w:rPr>
+          <w:lang w:val="en-US"/>
+        </w:rPr>
+        <w:t xml:space="preserve">декоратор </w:t>
+      </w:r>
       <w:r>
         <w:rPr>
           <w:rStyle w:val="CodeChar"/>
         </w:rPr>
-        <w:t>)</w:t>
-      </w:r>
-      <w:r>
-        <w:t>.</w:t>
-      </w:r>
-      <w:r>
-        <w:rPr>
-          <w:lang w:val="en-US"/>
-        </w:rPr>
-        <w:t xml:space="preserve"> Для кожного методу класу як перший параметр додається </w:t>
-      </w:r>
-      <w:r>
+        <w:t>@staticmethod</w:t>
+      </w:r>
+      <w:r>
+        <w:rPr>
+          <w:lang w:val="en-US"/>
+        </w:rPr>
+        <w:t xml:space="preserve"> перед </w:t>
+      </w:r>
+      <w:r>
+        <w:t>о</w:t>
+      </w:r>
+      <w:r>
+        <w:rPr>
+          <w:lang w:val="en-US"/>
+        </w:rPr>
+        <w:t>голошення методу.</w:t>
+      </w:r>
+    </w:p>
+    <w:p>
+      <w:pPr>
+        <w:pStyle w:val="P"/>
+        <w:rPr>
+          <w:lang w:val="en-US"/>
+        </w:rPr>
+      </w:pPr>
+    </w:p>
+    <w:p>
+      <w:pPr>
+        <w:pStyle w:val="H2"/>
+        <w:rPr>
+          <w:lang w:val="en-US"/>
+        </w:rPr>
+      </w:pPr>
+      <w:bookmarkStart w:id="13" w:name="_Toc180046268"/>
+      <w:r>
+        <w:t>П</w:t>
+      </w:r>
+      <w:r>
+        <w:rPr>
+          <w:lang w:val="en-US"/>
+        </w:rPr>
+        <w:t xml:space="preserve">ринципи об’єктно-орієнтованого програмування </w:t>
+      </w:r>
+      <w:r>
+        <w:t>у</w:t>
+      </w:r>
+      <w:r>
+        <w:rPr>
+          <w:lang w:val="en-US"/>
+        </w:rPr>
+        <w:t xml:space="preserve"> </w:t>
+      </w:r>
+      <w:r>
+        <w:rPr>
+          <w:lang w:val="en-US"/>
+        </w:rPr>
+        <w:t>P</w:t>
+      </w:r>
+      <w:r>
+        <w:rPr>
+          <w:lang w:val="en-US"/>
+        </w:rPr>
+        <w:t>ython</w:t>
+      </w:r>
+      <w:bookmarkEnd w:id="13"/>
+    </w:p>
+    <w:p>
+      <w:pPr>
+        <w:pStyle w:val="P"/>
+        <w:rPr>
+          <w:lang w:val="en-US"/>
+        </w:rPr>
+      </w:pPr>
+    </w:p>
+    <w:p>
+      <w:pPr>
+        <w:pStyle w:val="P"/>
         <w:rPr>
           <w:rStyle w:val="CodeChar"/>
         </w:rPr>
-        <w:t>self</w:t>
-      </w:r>
-      <w:r>
-        <w:rPr>
-          <w:lang w:val="en-US"/>
-        </w:rPr>
-        <w:t xml:space="preserve"> для доступу до полів.</w:t>
-      </w:r>
-    </w:p>
-    <w:p>
-      <w:pPr>
-        <w:pStyle w:val="P"/>
-        <w:rPr>
-          <w:lang w:val="en-US"/>
-        </w:rPr>
-      </w:pPr>
-      <w:r>
-        <w:t xml:space="preserve">Статичний метод: додати </w:t>
-      </w:r>
-      <w:r>
-        <w:rPr>
-          <w:lang w:val="en-US"/>
-        </w:rPr>
-        <w:t xml:space="preserve">декоратор </w:t>
+      </w:pPr>
+      <w:r>
+        <w:rPr>
+          <w:lang w:val="en-US"/>
+        </w:rPr>
+        <w:t>Статуси полів класу</w:t>
+      </w:r>
+      <w:r>
+        <w:t xml:space="preserve"> (</w:t>
+      </w:r>
+      <w:r>
+        <w:rPr>
+          <w:lang w:val="en-US"/>
+        </w:rPr>
+        <w:t>private, public, protected)</w:t>
+      </w:r>
+      <w:r>
+        <w:rPr>
+          <w:lang w:val="en-US"/>
+        </w:rPr>
+        <w:t xml:space="preserve"> у пайтоні не передбачені, але можна </w:t>
+      </w:r>
+      <w:r>
+        <w:t>визначити «</w:t>
+      </w:r>
+      <w:r>
+        <w:rPr>
+          <w:lang w:val="en-US"/>
+        </w:rPr>
+        <w:t>приватне</w:t>
+      </w:r>
+      <w:r>
+        <w:t>»</w:t>
+      </w:r>
+      <w:r>
+        <w:rPr>
+          <w:lang w:val="en-US"/>
+        </w:rPr>
+        <w:t xml:space="preserve"> поле додавши нижнє підкреслення перед назвою: </w:t>
       </w:r>
       <w:r>
         <w:rPr>
           <w:rStyle w:val="CodeChar"/>
         </w:rPr>
-        <w:t>@staticmethod</w:t>
-      </w:r>
-      <w:r>
-        <w:rPr>
-          <w:lang w:val="en-US"/>
-        </w:rPr>
-        <w:t xml:space="preserve"> перед </w:t>
-      </w:r>
-      <w:r>
-        <w:t>о</w:t>
-      </w:r>
-      <w:r>
-        <w:rPr>
-          <w:lang w:val="en-US"/>
-        </w:rPr>
-        <w:t>голошення методу.</w:t>
-      </w:r>
-    </w:p>
-    <w:p>
-      <w:pPr>
-        <w:pStyle w:val="P"/>
-        <w:rPr>
-          <w:lang w:val="en-US"/>
-        </w:rPr>
-      </w:pPr>
-    </w:p>
-    <w:p>
-      <w:pPr>
-        <w:pStyle w:val="H2"/>
-        <w:rPr>
-          <w:lang w:val="en-US"/>
-        </w:rPr>
-      </w:pPr>
-      <w:bookmarkStart w:id="13" w:name="_Toc180046268"/>
-      <w:r>
-        <w:t>П</w:t>
-      </w:r>
-      <w:r>
-        <w:rPr>
-          <w:lang w:val="en-US"/>
-        </w:rPr>
-        <w:t xml:space="preserve">ринципи об’єктно-орієнтованого програмування </w:t>
-      </w:r>
-      <w:r>
-        <w:t>у</w:t>
-      </w:r>
-      <w:r>
-        <w:rPr>
-          <w:lang w:val="en-US"/>
-        </w:rPr>
-        <w:t xml:space="preserve"> </w:t>
-      </w:r>
-      <w:r>
-        <w:rPr>
-          <w:lang w:val="en-US"/>
-        </w:rPr>
-        <w:t>P</w:t>
-      </w:r>
-      <w:r>
-        <w:rPr>
-          <w:lang w:val="en-US"/>
-        </w:rPr>
-        <w:t>ython</w:t>
-      </w:r>
-      <w:bookmarkEnd w:id="13"/>
-    </w:p>
-    <w:p>
-      <w:pPr>
-        <w:pStyle w:val="P"/>
-        <w:rPr>
-          <w:lang w:val="en-US"/>
-        </w:rPr>
-      </w:pPr>
+        <w:t>self._seatNumber</w:t>
+      </w:r>
     </w:p>
     <w:p>
       <w:pPr>
@@ -5217,106 +4786,31 @@
         <w:rPr>
           <w:lang w:val="en-US"/>
         </w:rPr>
-        <w:t>Статуси полів класу</w:t>
-      </w:r>
-      <w:r>
-        <w:t xml:space="preserve"> (</w:t>
-      </w:r>
-      <w:r>
-        <w:rPr>
-          <w:lang w:val="en-US"/>
-        </w:rPr>
-        <w:t>private, public, protected)</w:t>
-      </w:r>
-      <w:r>
-        <w:rPr>
-          <w:lang w:val="en-US"/>
-        </w:rPr>
-        <w:t xml:space="preserve"> у пайтоні не передбачені, але можна </w:t>
-      </w:r>
-      <w:r>
-        <w:t>визначити «</w:t>
-      </w:r>
-      <w:r>
-        <w:rPr>
-          <w:lang w:val="en-US"/>
-        </w:rPr>
-        <w:t>приватне</w:t>
-      </w:r>
-      <w:r>
-        <w:t>»</w:t>
-      </w:r>
-      <w:r>
-        <w:rPr>
-          <w:lang w:val="en-US"/>
-        </w:rPr>
-        <w:t xml:space="preserve"> поле додавши нижнє підкреслення перед назвою: </w:t>
-      </w:r>
-      <w:proofErr w:type="gramStart"/>
+        <w:t>Наслідування класів реалізується додавання</w:t>
+      </w:r>
+      <w:r>
+        <w:t>м</w:t>
+      </w:r>
+      <w:r>
+        <w:rPr>
+          <w:lang w:val="en-US"/>
+        </w:rPr>
+        <w:t xml:space="preserve"> назв бажаних класів у дужки після назви класу </w:t>
+      </w:r>
+      <w:r>
+        <w:t>при оголошенні</w:t>
+      </w:r>
+      <w:r>
+        <w:rPr>
+          <w:lang w:val="en-US"/>
+        </w:rPr>
+        <w:t xml:space="preserve">: </w:t>
+      </w:r>
       <w:r>
         <w:rPr>
           <w:rStyle w:val="CodeChar"/>
         </w:rPr>
-        <w:t>self._</w:t>
-      </w:r>
-      <w:proofErr w:type="gramEnd"/>
-      <w:r>
-        <w:rPr>
-          <w:rStyle w:val="CodeChar"/>
-        </w:rPr>
-        <w:t>seatNumber</w:t>
-      </w:r>
-    </w:p>
-    <w:p>
-      <w:pPr>
-        <w:pStyle w:val="P"/>
-        <w:rPr>
-          <w:rStyle w:val="CodeChar"/>
-        </w:rPr>
-      </w:pPr>
-      <w:r>
-        <w:rPr>
-          <w:lang w:val="en-US"/>
-        </w:rPr>
-        <w:t>Наслідування класів реалізується додавання</w:t>
-      </w:r>
-      <w:r>
-        <w:t>м</w:t>
-      </w:r>
-      <w:r>
-        <w:rPr>
-          <w:lang w:val="en-US"/>
-        </w:rPr>
-        <w:t xml:space="preserve"> назв бажаних класів у дужки після назви класу </w:t>
-      </w:r>
-      <w:r>
-        <w:t>при оголошенні</w:t>
-      </w:r>
-      <w:r>
-        <w:rPr>
-          <w:lang w:val="en-US"/>
-        </w:rPr>
-        <w:t xml:space="preserve">: </w:t>
-      </w:r>
-      <w:r>
-        <w:rPr>
-          <w:rStyle w:val="CodeChar"/>
-        </w:rPr>
-        <w:t xml:space="preserve">class </w:t>
-      </w:r>
-      <w:proofErr w:type="gramStart"/>
-      <w:r>
-        <w:rPr>
-          <w:rStyle w:val="CodeChar"/>
-        </w:rPr>
-        <w:t>Plane(</w:t>
-      </w:r>
-      <w:proofErr w:type="gramEnd"/>
-      <w:r>
-        <w:rPr>
-          <w:rStyle w:val="CodeChar"/>
-        </w:rPr>
-        <w:t>Transport)</w:t>
+        <w:t>class Plane(Transport)</w:t>
       </w:r>
     </w:p>
     <w:p>
@@ -5452,36 +4946,20 @@
         <w:pStyle w:val="Code"/>
       </w:pPr>
       <w:r>
-        <w:t xml:space="preserve">        </w:t>
-      </w:r>
-      <w:proofErr w:type="gramStart"/>
-      <w:r>
-        <w:t>print(</w:t>
-      </w:r>
-      <w:proofErr w:type="gramEnd"/>
-      <w:r>
-        <w:t>"Звук ІСУСОВОЇ Дивовижної Благодаті")</w:t>
-      </w:r>
-    </w:p>
-    <w:p>
-      <w:pPr>
-        <w:pStyle w:val="Code"/>
-      </w:pPr>
-    </w:p>
-    <w:p>
-      <w:pPr>
-        <w:pStyle w:val="Code"/>
-      </w:pPr>
-      <w:r>
-        <w:t xml:space="preserve">class </w:t>
-      </w:r>
-      <w:proofErr w:type="gramStart"/>
-      <w:r>
-        <w:t>Golubka(</w:t>
-      </w:r>
-      <w:proofErr w:type="gramEnd"/>
-      <w:r>
-        <w:t>Tvaryna):</w:t>
+        <w:t xml:space="preserve">        print("Звук ІСУСОВОЇ Дивовижної Благодаті")</w:t>
+      </w:r>
+    </w:p>
+    <w:p>
+      <w:pPr>
+        <w:pStyle w:val="Code"/>
+      </w:pPr>
+    </w:p>
+    <w:p>
+      <w:pPr>
+        <w:pStyle w:val="Code"/>
+      </w:pPr>
+      <w:r>
+        <w:t>class Golubka(Tvaryna):</w:t>
       </w:r>
     </w:p>
     <w:p>
@@ -5497,36 +4975,20 @@
         <w:pStyle w:val="Code"/>
       </w:pPr>
       <w:r>
-        <w:t xml:space="preserve">        </w:t>
-      </w:r>
-      <w:proofErr w:type="gramStart"/>
-      <w:r>
-        <w:t>print(</w:t>
-      </w:r>
-      <w:proofErr w:type="gramEnd"/>
-      <w:r>
-        <w:t>f"Голубка каже: {super().fraza}")</w:t>
-      </w:r>
-    </w:p>
-    <w:p>
-      <w:pPr>
-        <w:pStyle w:val="Code"/>
-      </w:pPr>
-    </w:p>
-    <w:p>
-      <w:pPr>
-        <w:pStyle w:val="Code"/>
-      </w:pPr>
-      <w:r>
-        <w:t xml:space="preserve">class </w:t>
-      </w:r>
-      <w:proofErr w:type="gramStart"/>
-      <w:r>
-        <w:t>Lev(</w:t>
-      </w:r>
-      <w:proofErr w:type="gramEnd"/>
-      <w:r>
-        <w:t>Tvaryna):</w:t>
+        <w:t xml:space="preserve">        print(f"Голубка каже: {super().fraza}")</w:t>
+      </w:r>
+    </w:p>
+    <w:p>
+      <w:pPr>
+        <w:pStyle w:val="Code"/>
+      </w:pPr>
+    </w:p>
+    <w:p>
+      <w:pPr>
+        <w:pStyle w:val="Code"/>
+      </w:pPr>
+      <w:r>
+        <w:t>class Lev(Tvaryna):</w:t>
       </w:r>
     </w:p>
     <w:p>
@@ -5542,52 +5004,28 @@
         <w:pStyle w:val="Code"/>
       </w:pPr>
       <w:r>
-        <w:t xml:space="preserve">        </w:t>
-      </w:r>
-      <w:proofErr w:type="gramStart"/>
-      <w:r>
-        <w:t>print(</w:t>
-      </w:r>
-      <w:proofErr w:type="gramEnd"/>
-      <w:r>
-        <w:t>f"Лев каже: {super().fraza}")</w:t>
-      </w:r>
-    </w:p>
-    <w:p>
-      <w:pPr>
-        <w:pStyle w:val="Code"/>
-      </w:pPr>
-    </w:p>
-    <w:p>
-      <w:pPr>
-        <w:pStyle w:val="Code"/>
-      </w:pPr>
-      <w:r>
-        <w:t>def roby_</w:t>
-      </w:r>
-      <w:proofErr w:type="gramStart"/>
-      <w:r>
-        <w:t>zvuk(</w:t>
-      </w:r>
-      <w:proofErr w:type="gramEnd"/>
-      <w:r>
-        <w:t>tvaryna: Tvaryna):</w:t>
-      </w:r>
-    </w:p>
-    <w:p>
-      <w:pPr>
-        <w:pStyle w:val="Code"/>
-      </w:pPr>
-      <w:r>
-        <w:t xml:space="preserve">    </w:t>
-      </w:r>
-      <w:proofErr w:type="gramStart"/>
-      <w:r>
-        <w:t>tvaryna.kazhy</w:t>
-      </w:r>
-      <w:proofErr w:type="gramEnd"/>
-      <w:r>
-        <w:t>()</w:t>
+        <w:t xml:space="preserve">        print(f"Лев каже: {super().fraza}")</w:t>
+      </w:r>
+    </w:p>
+    <w:p>
+      <w:pPr>
+        <w:pStyle w:val="Code"/>
+      </w:pPr>
+    </w:p>
+    <w:p>
+      <w:pPr>
+        <w:pStyle w:val="Code"/>
+      </w:pPr>
+      <w:r>
+        <w:t>def roby_zvuk(tvaryna: Tvaryna):</w:t>
+      </w:r>
+    </w:p>
+    <w:p>
+      <w:pPr>
+        <w:pStyle w:val="Code"/>
+      </w:pPr>
+      <w:r>
+        <w:t xml:space="preserve">    tvaryna.kazhy()</w:t>
       </w:r>
     </w:p>
     <w:p>
@@ -5736,15 +5174,7 @@
         <w:pStyle w:val="Code"/>
       </w:pPr>
       <w:r>
-        <w:t xml:space="preserve">    def __init__(</w:t>
-      </w:r>
-      <w:proofErr w:type="gramStart"/>
-      <w:r>
-        <w:t>self,name</w:t>
-      </w:r>
-      <w:proofErr w:type="gramEnd"/>
-      <w:r>
-        <w:t>:str):</w:t>
+        <w:t xml:space="preserve">    def __init__(self,name:str):</w:t>
       </w:r>
     </w:p>
     <w:p>
@@ -5790,63 +5220,31 @@
       </w:pPr>
       <w:r>
         <w:lastRenderedPageBreak/>
-        <w:t xml:space="preserve">class </w:t>
-      </w:r>
-      <w:proofErr w:type="gramStart"/>
-      <w:r>
-        <w:t>Plane(</w:t>
-      </w:r>
-      <w:proofErr w:type="gramEnd"/>
-      <w:r>
-        <w:t>Transport):</w:t>
-      </w:r>
-    </w:p>
-    <w:p>
-      <w:pPr>
-        <w:pStyle w:val="Code"/>
-      </w:pPr>
-      <w:r>
-        <w:t xml:space="preserve">    def __init__(</w:t>
-      </w:r>
-      <w:proofErr w:type="gramStart"/>
-      <w:r>
-        <w:t>self,name</w:t>
-      </w:r>
-      <w:proofErr w:type="gramEnd"/>
-      <w:r>
-        <w:t>:str,kind:str):</w:t>
-      </w:r>
-    </w:p>
-    <w:p>
-      <w:pPr>
-        <w:pStyle w:val="Code"/>
-      </w:pPr>
-      <w:r>
-        <w:t xml:space="preserve">        super(</w:t>
-      </w:r>
-      <w:proofErr w:type="gramStart"/>
-      <w:r>
-        <w:t>)._</w:t>
-      </w:r>
-      <w:proofErr w:type="gramEnd"/>
-      <w:r>
-        <w:t>_init__(name)</w:t>
-      </w:r>
-    </w:p>
-    <w:p>
-      <w:pPr>
-        <w:pStyle w:val="Code"/>
-      </w:pPr>
-      <w:r>
-        <w:t xml:space="preserve">        </w:t>
-      </w:r>
-      <w:proofErr w:type="gramStart"/>
-      <w:r>
-        <w:t>self.kind</w:t>
-      </w:r>
-      <w:proofErr w:type="gramEnd"/>
-      <w:r>
-        <w:t>:str=kind</w:t>
+        <w:t>class Plane(Transport):</w:t>
+      </w:r>
+    </w:p>
+    <w:p>
+      <w:pPr>
+        <w:pStyle w:val="Code"/>
+      </w:pPr>
+      <w:r>
+        <w:t xml:space="preserve">    def __init__(self,name:str,kind:str):</w:t>
+      </w:r>
+    </w:p>
+    <w:p>
+      <w:pPr>
+        <w:pStyle w:val="Code"/>
+      </w:pPr>
+      <w:r>
+        <w:t xml:space="preserve">        super().__init__(name)</w:t>
+      </w:r>
+    </w:p>
+    <w:p>
+      <w:pPr>
+        <w:pStyle w:val="Code"/>
+      </w:pPr>
+      <w:r>
+        <w:t xml:space="preserve">        self.kind:str=kind</w:t>
       </w:r>
     </w:p>
     <w:p>
@@ -5862,52 +5260,28 @@
         <w:pStyle w:val="Code"/>
       </w:pPr>
       <w:r>
-        <w:t xml:space="preserve">    def show_kind(self): </w:t>
-      </w:r>
-      <w:proofErr w:type="gramStart"/>
-      <w:r>
-        <w:t>print(</w:t>
-      </w:r>
-      <w:proofErr w:type="gramEnd"/>
-      <w:r>
-        <w:t>f"Транспорт типу {self.kind}")</w:t>
-      </w:r>
-    </w:p>
-    <w:p>
-      <w:pPr>
-        <w:pStyle w:val="Code"/>
-      </w:pPr>
-    </w:p>
-    <w:p>
-      <w:pPr>
-        <w:pStyle w:val="Code"/>
-      </w:pPr>
-      <w:r>
-        <w:t>plane_object=</w:t>
-      </w:r>
-      <w:proofErr w:type="gramStart"/>
-      <w:r>
-        <w:t>Plane(</w:t>
-      </w:r>
-      <w:proofErr w:type="gramEnd"/>
-      <w:r>
-        <w:t>"Boeing 777","літак")</w:t>
-      </w:r>
-    </w:p>
-    <w:p>
-      <w:pPr>
-        <w:pStyle w:val="Code"/>
-      </w:pPr>
-      <w:r>
-        <w:t>plane_</w:t>
-      </w:r>
-      <w:proofErr w:type="gramStart"/>
-      <w:r>
-        <w:t>object.show</w:t>
-      </w:r>
-      <w:proofErr w:type="gramEnd"/>
-      <w:r>
-        <w:t>_kind()</w:t>
+        <w:t xml:space="preserve">    def show_kind(self): print(f"Транспорт типу {self.kind}")</w:t>
+      </w:r>
+    </w:p>
+    <w:p>
+      <w:pPr>
+        <w:pStyle w:val="Code"/>
+      </w:pPr>
+    </w:p>
+    <w:p>
+      <w:pPr>
+        <w:pStyle w:val="Code"/>
+      </w:pPr>
+      <w:r>
+        <w:t>plane_object=Plane("Boeing 777","літак")</w:t>
+      </w:r>
+    </w:p>
+    <w:p>
+      <w:pPr>
+        <w:pStyle w:val="Code"/>
+      </w:pPr>
+      <w:r>
+        <w:t>plane_object.show_kind()</w:t>
       </w:r>
     </w:p>
     <w:p>

</xml_diff>

<commit_message>
feat: AV report making JESUS THANK YOU LORD GOD ALMIGHTY
</commit_message>
<xml_diff>
--- a/31RP Rozrobka Prykladnyh-program/1/KNT-122_Onyshchenko_Variant-19_PR1.docx
+++ b/31RP Rozrobka Prykladnyh-program/1/KNT-122_Onyshchenko_Variant-19_PR1.docx
@@ -2205,6 +2205,7 @@
         <w:pStyle w:val="H2"/>
       </w:pPr>
       <w:bookmarkStart w:id="5" w:name="_Toc180046260"/>
+      <w:proofErr w:type="gramStart"/>
       <w:r>
         <w:rPr>
           <w:lang w:val="en-US"/>
@@ -2212,6 +2213,7 @@
         <w:t>movies.json</w:t>
       </w:r>
       <w:bookmarkEnd w:id="5"/>
+      <w:proofErr w:type="gramEnd"/>
     </w:p>
     <w:p>
       <w:pPr>
@@ -2580,7 +2582,15 @@
       </w:pPr>
       <w:r>
         <w:lastRenderedPageBreak/>
-        <w:t xml:space="preserve">    def __init__(self, name:str, description:str, year:int, image: str): </w:t>
+        <w:t xml:space="preserve">    def __init_</w:t>
+      </w:r>
+      <w:proofErr w:type="gramStart"/>
+      <w:r>
+        <w:t>_(</w:t>
+      </w:r>
+      <w:proofErr w:type="gramEnd"/>
+      <w:r>
+        <w:t xml:space="preserve">self, name:str, description:str, year:int, image: str): </w:t>
       </w:r>
     </w:p>
     <w:p>
@@ -2596,15 +2606,31 @@
         <w:pStyle w:val="Code"/>
       </w:pPr>
       <w:r>
-        <w:t xml:space="preserve">        self.description:str=description</w:t>
-      </w:r>
-    </w:p>
-    <w:p>
-      <w:pPr>
-        <w:pStyle w:val="Code"/>
-      </w:pPr>
-      <w:r>
-        <w:t xml:space="preserve">        self.year:int=year</w:t>
+        <w:t xml:space="preserve">        </w:t>
+      </w:r>
+      <w:proofErr w:type="gramStart"/>
+      <w:r>
+        <w:t>self.description</w:t>
+      </w:r>
+      <w:proofErr w:type="gramEnd"/>
+      <w:r>
+        <w:t>:str=description</w:t>
+      </w:r>
+    </w:p>
+    <w:p>
+      <w:pPr>
+        <w:pStyle w:val="Code"/>
+      </w:pPr>
+      <w:r>
+        <w:t xml:space="preserve">        </w:t>
+      </w:r>
+      <w:proofErr w:type="gramStart"/>
+      <w:r>
+        <w:t>self.year</w:t>
+      </w:r>
+      <w:proofErr w:type="gramEnd"/>
+      <w:r>
+        <w:t>:int=year</w:t>
       </w:r>
     </w:p>
     <w:p>
@@ -2620,15 +2646,31 @@
         <w:pStyle w:val="Code"/>
       </w:pPr>
       <w:r>
-        <w:t xml:space="preserve">        self.image:str=image</w:t>
-      </w:r>
-    </w:p>
-    <w:p>
-      <w:pPr>
-        <w:pStyle w:val="Code"/>
-      </w:pPr>
-      <w:r>
-        <w:t xml:space="preserve">        self.rooms=[</w:t>
+        <w:t xml:space="preserve">        </w:t>
+      </w:r>
+      <w:proofErr w:type="gramStart"/>
+      <w:r>
+        <w:t>self.image</w:t>
+      </w:r>
+      <w:proofErr w:type="gramEnd"/>
+      <w:r>
+        <w:t>:str=image</w:t>
+      </w:r>
+    </w:p>
+    <w:p>
+      <w:pPr>
+        <w:pStyle w:val="Code"/>
+      </w:pPr>
+      <w:r>
+        <w:t xml:space="preserve">        </w:t>
+      </w:r>
+      <w:proofErr w:type="gramStart"/>
+      <w:r>
+        <w:t>self.rooms</w:t>
+      </w:r>
+      <w:proofErr w:type="gramEnd"/>
+      <w:r>
+        <w:t>=[</w:t>
       </w:r>
     </w:p>
     <w:p>
@@ -2684,15 +2726,31 @@
         <w:pStyle w:val="Code"/>
       </w:pPr>
       <w:r>
-        <w:t xml:space="preserve">                    random.choice([0,1]) </w:t>
-      </w:r>
-    </w:p>
-    <w:p>
-      <w:pPr>
-        <w:pStyle w:val="Code"/>
-      </w:pPr>
-      <w:r>
-        <w:t xml:space="preserve">                    for seat in range(7)</w:t>
+        <w:t xml:space="preserve">                    </w:t>
+      </w:r>
+      <w:proofErr w:type="gramStart"/>
+      <w:r>
+        <w:t>random.choice</w:t>
+      </w:r>
+      <w:proofErr w:type="gramEnd"/>
+      <w:r>
+        <w:t xml:space="preserve">([0,1]) </w:t>
+      </w:r>
+    </w:p>
+    <w:p>
+      <w:pPr>
+        <w:pStyle w:val="Code"/>
+      </w:pPr>
+      <w:r>
+        <w:t xml:space="preserve">                    for seat in </w:t>
+      </w:r>
+      <w:proofErr w:type="gramStart"/>
+      <w:r>
+        <w:t>range(</w:t>
+      </w:r>
+      <w:proofErr w:type="gramEnd"/>
+      <w:r>
+        <w:t>7)</w:t>
       </w:r>
     </w:p>
     <w:p>
@@ -2708,7 +2766,15 @@
         <w:pStyle w:val="Code"/>
       </w:pPr>
       <w:r>
-        <w:t xml:space="preserve">                for row in range(3)</w:t>
+        <w:t xml:space="preserve">                for row in </w:t>
+      </w:r>
+      <w:proofErr w:type="gramStart"/>
+      <w:r>
+        <w:t>range(</w:t>
+      </w:r>
+      <w:proofErr w:type="gramEnd"/>
+      <w:r>
+        <w:t>3)</w:t>
       </w:r>
     </w:p>
     <w:p>
@@ -2724,7 +2790,15 @@
         <w:pStyle w:val="Code"/>
       </w:pPr>
       <w:r>
-        <w:t xml:space="preserve">            for room in range(3)</w:t>
+        <w:t xml:space="preserve">            for room in </w:t>
+      </w:r>
+      <w:proofErr w:type="gramStart"/>
+      <w:r>
+        <w:t>range(</w:t>
+      </w:r>
+      <w:proofErr w:type="gramEnd"/>
+      <w:r>
+        <w:t>3)</w:t>
       </w:r>
     </w:p>
     <w:p>
@@ -2761,7 +2835,15 @@
         <w:pStyle w:val="Code"/>
       </w:pPr>
       <w:r>
-        <w:t xml:space="preserve">    def load_movies() -&gt; list[Movie]:</w:t>
+        <w:t xml:space="preserve">    def load_</w:t>
+      </w:r>
+      <w:proofErr w:type="gramStart"/>
+      <w:r>
+        <w:t>movies(</w:t>
+      </w:r>
+      <w:proofErr w:type="gramEnd"/>
+      <w:r>
+        <w:t>) -&gt; list[Movie]:</w:t>
       </w:r>
     </w:p>
     <w:p>
@@ -2811,36 +2893,68 @@
         <w:pStyle w:val="Code"/>
       </w:pPr>
       <w:r>
-        <w:t xml:space="preserve">        current_folder:str=os.path.dirname(os.path.abspath(__file__))</w:t>
-      </w:r>
-    </w:p>
-    <w:p>
-      <w:pPr>
-        <w:pStyle w:val="Code"/>
-      </w:pPr>
-      <w:r>
-        <w:t xml:space="preserve">        movies_data_file_path:str=os.path.join(current_folder,"movies.json")</w:t>
-      </w:r>
-    </w:p>
-    <w:p>
-      <w:pPr>
-        <w:pStyle w:val="Code"/>
-      </w:pPr>
-      <w:r>
-        <w:t xml:space="preserve">        movies:list[Movie]=[]</w:t>
-      </w:r>
-    </w:p>
-    <w:p>
-      <w:pPr>
-        <w:pStyle w:val="Code"/>
-      </w:pPr>
-    </w:p>
-    <w:p>
-      <w:pPr>
-        <w:pStyle w:val="Code"/>
-      </w:pPr>
-      <w:r>
-        <w:t xml:space="preserve">        with open(movies_data_file_path,mode="r",encoding="utf-8") as f: movies_data:dict=json.load(f)</w:t>
+        <w:t xml:space="preserve">        current_folder:str=</w:t>
+      </w:r>
+      <w:proofErr w:type="gramStart"/>
+      <w:r>
+        <w:t>os.path</w:t>
+      </w:r>
+      <w:proofErr w:type="gramEnd"/>
+      <w:r>
+        <w:t>.dirname(os.path.abspath(__file__))</w:t>
+      </w:r>
+    </w:p>
+    <w:p>
+      <w:pPr>
+        <w:pStyle w:val="Code"/>
+      </w:pPr>
+      <w:r>
+        <w:t xml:space="preserve">        movies_data_file_path:str=</w:t>
+      </w:r>
+      <w:proofErr w:type="gramStart"/>
+      <w:r>
+        <w:t>os.path</w:t>
+      </w:r>
+      <w:proofErr w:type="gramEnd"/>
+      <w:r>
+        <w:t>.join(current_folder,"movies.json")</w:t>
+      </w:r>
+    </w:p>
+    <w:p>
+      <w:pPr>
+        <w:pStyle w:val="Code"/>
+      </w:pPr>
+      <w:r>
+        <w:t xml:space="preserve">        </w:t>
+      </w:r>
+      <w:proofErr w:type="gramStart"/>
+      <w:r>
+        <w:t>movies:list</w:t>
+      </w:r>
+      <w:proofErr w:type="gramEnd"/>
+      <w:r>
+        <w:t>[Movie]=[]</w:t>
+      </w:r>
+    </w:p>
+    <w:p>
+      <w:pPr>
+        <w:pStyle w:val="Code"/>
+      </w:pPr>
+    </w:p>
+    <w:p>
+      <w:pPr>
+        <w:pStyle w:val="Code"/>
+      </w:pPr>
+      <w:r>
+        <w:t xml:space="preserve">        with open(movies_data_file_</w:t>
+      </w:r>
+      <w:proofErr w:type="gramStart"/>
+      <w:r>
+        <w:t>path,mode</w:t>
+      </w:r>
+      <w:proofErr w:type="gramEnd"/>
+      <w:r>
+        <w:t>="r",encoding="utf-8") as f: movies_data:dict=json.load(f)</w:t>
       </w:r>
     </w:p>
     <w:p>
@@ -2872,15 +2986,31 @@
         <w:pStyle w:val="Code"/>
       </w:pPr>
       <w:r>
-        <w:t xml:space="preserve">            movie_object:Movie=Movie(**movie)</w:t>
-      </w:r>
-    </w:p>
-    <w:p>
-      <w:pPr>
-        <w:pStyle w:val="Code"/>
-      </w:pPr>
-      <w:r>
-        <w:t xml:space="preserve">            movies.append(movie_object)</w:t>
+        <w:t xml:space="preserve">            movie_</w:t>
+      </w:r>
+      <w:proofErr w:type="gramStart"/>
+      <w:r>
+        <w:t>object:Movie</w:t>
+      </w:r>
+      <w:proofErr w:type="gramEnd"/>
+      <w:r>
+        <w:t>=Movie(**movie)</w:t>
+      </w:r>
+    </w:p>
+    <w:p>
+      <w:pPr>
+        <w:pStyle w:val="Code"/>
+      </w:pPr>
+      <w:r>
+        <w:t xml:space="preserve">            </w:t>
+      </w:r>
+      <w:proofErr w:type="gramStart"/>
+      <w:r>
+        <w:t>movies.append</w:t>
+      </w:r>
+      <w:proofErr w:type="gramEnd"/>
+      <w:r>
+        <w:t>(movie_object)</w:t>
       </w:r>
     </w:p>
     <w:p>
@@ -2901,7 +3031,15 @@
         <w:pStyle w:val="Code"/>
       </w:pPr>
       <w:r>
-        <w:t>class Window(Tk):</w:t>
+        <w:t xml:space="preserve">class </w:t>
+      </w:r>
+      <w:proofErr w:type="gramStart"/>
+      <w:r>
+        <w:t>Window(</w:t>
+      </w:r>
+      <w:proofErr w:type="gramEnd"/>
+      <w:r>
+        <w:t>Tk):</w:t>
       </w:r>
     </w:p>
     <w:p>
@@ -2917,31 +3055,63 @@
         <w:pStyle w:val="Code"/>
       </w:pPr>
       <w:r>
-        <w:t xml:space="preserve">        super().__init__()</w:t>
-      </w:r>
-    </w:p>
-    <w:p>
-      <w:pPr>
-        <w:pStyle w:val="Code"/>
-      </w:pPr>
-      <w:r>
-        <w:t xml:space="preserve">        self.geometry("700x300")</w:t>
-      </w:r>
-    </w:p>
-    <w:p>
-      <w:pPr>
-        <w:pStyle w:val="Code"/>
-      </w:pPr>
-      <w:r>
-        <w:t xml:space="preserve">        self.resizable(0,0)</w:t>
-      </w:r>
-    </w:p>
-    <w:p>
-      <w:pPr>
-        <w:pStyle w:val="Code"/>
-      </w:pPr>
-      <w:r>
-        <w:t xml:space="preserve">        self.title("Кінотеатр 'ІСУСОВА Благодать'")</w:t>
+        <w:t xml:space="preserve">        super(</w:t>
+      </w:r>
+      <w:proofErr w:type="gramStart"/>
+      <w:r>
+        <w:t>)._</w:t>
+      </w:r>
+      <w:proofErr w:type="gramEnd"/>
+      <w:r>
+        <w:t>_init__()</w:t>
+      </w:r>
+    </w:p>
+    <w:p>
+      <w:pPr>
+        <w:pStyle w:val="Code"/>
+      </w:pPr>
+      <w:r>
+        <w:t xml:space="preserve">        </w:t>
+      </w:r>
+      <w:proofErr w:type="gramStart"/>
+      <w:r>
+        <w:t>self.geometry</w:t>
+      </w:r>
+      <w:proofErr w:type="gramEnd"/>
+      <w:r>
+        <w:t>("700x300")</w:t>
+      </w:r>
+    </w:p>
+    <w:p>
+      <w:pPr>
+        <w:pStyle w:val="Code"/>
+      </w:pPr>
+      <w:r>
+        <w:t xml:space="preserve">        </w:t>
+      </w:r>
+      <w:proofErr w:type="gramStart"/>
+      <w:r>
+        <w:t>self.resizable</w:t>
+      </w:r>
+      <w:proofErr w:type="gramEnd"/>
+      <w:r>
+        <w:t>(0,0)</w:t>
+      </w:r>
+    </w:p>
+    <w:p>
+      <w:pPr>
+        <w:pStyle w:val="Code"/>
+      </w:pPr>
+      <w:r>
+        <w:t xml:space="preserve">        </w:t>
+      </w:r>
+      <w:proofErr w:type="gramStart"/>
+      <w:r>
+        <w:t>self.title</w:t>
+      </w:r>
+      <w:proofErr w:type="gramEnd"/>
+      <w:r>
+        <w:t>("Кінотеатр 'ІСУСОВА Благодать'")</w:t>
       </w:r>
     </w:p>
     <w:p>
@@ -2957,28 +3127,52 @@
         <w:pStyle w:val="Code"/>
       </w:pPr>
       <w:r>
-        <w:t xml:space="preserve">        self.bind("&lt;Escape&gt;",lambda _: window.destroy())</w:t>
-      </w:r>
-    </w:p>
-    <w:p>
-      <w:pPr>
-        <w:pStyle w:val="Code"/>
-      </w:pPr>
-    </w:p>
-    <w:p>
-      <w:pPr>
-        <w:pStyle w:val="Code"/>
-      </w:pPr>
-      <w:r>
-        <w:t>class Container(Frame):</w:t>
-      </w:r>
-    </w:p>
-    <w:p>
-      <w:pPr>
-        <w:pStyle w:val="Code"/>
-      </w:pPr>
-      <w:r>
-        <w:t xml:space="preserve">    def __init__(self,parent,expand:bool=0):</w:t>
+        <w:t xml:space="preserve">        </w:t>
+      </w:r>
+      <w:proofErr w:type="gramStart"/>
+      <w:r>
+        <w:t>self.bind</w:t>
+      </w:r>
+      <w:proofErr w:type="gramEnd"/>
+      <w:r>
+        <w:t>("&lt;Escape&gt;",lambda _: window.destroy())</w:t>
+      </w:r>
+    </w:p>
+    <w:p>
+      <w:pPr>
+        <w:pStyle w:val="Code"/>
+      </w:pPr>
+    </w:p>
+    <w:p>
+      <w:pPr>
+        <w:pStyle w:val="Code"/>
+      </w:pPr>
+      <w:r>
+        <w:t xml:space="preserve">class </w:t>
+      </w:r>
+      <w:proofErr w:type="gramStart"/>
+      <w:r>
+        <w:t>Container(</w:t>
+      </w:r>
+      <w:proofErr w:type="gramEnd"/>
+      <w:r>
+        <w:t>Frame):</w:t>
+      </w:r>
+    </w:p>
+    <w:p>
+      <w:pPr>
+        <w:pStyle w:val="Code"/>
+      </w:pPr>
+      <w:r>
+        <w:t xml:space="preserve">    def __init__(</w:t>
+      </w:r>
+      <w:proofErr w:type="gramStart"/>
+      <w:r>
+        <w:t>self,parent</w:t>
+      </w:r>
+      <w:proofErr w:type="gramEnd"/>
+      <w:r>
+        <w:t>,expand:bool=0):</w:t>
       </w:r>
     </w:p>
     <w:p>
@@ -2987,15 +3181,31 @@
       </w:pPr>
       <w:r>
         <w:lastRenderedPageBreak/>
-        <w:t xml:space="preserve">        super().__init__(parent,background="white")</w:t>
-      </w:r>
-    </w:p>
-    <w:p>
-      <w:pPr>
-        <w:pStyle w:val="Code"/>
-      </w:pPr>
-      <w:r>
-        <w:t xml:space="preserve">        self.pack(fill=BOTH,expand=expand)</w:t>
+        <w:t xml:space="preserve">        super(</w:t>
+      </w:r>
+      <w:proofErr w:type="gramStart"/>
+      <w:r>
+        <w:t>)._</w:t>
+      </w:r>
+      <w:proofErr w:type="gramEnd"/>
+      <w:r>
+        <w:t>_init__(parent,background="white")</w:t>
+      </w:r>
+    </w:p>
+    <w:p>
+      <w:pPr>
+        <w:pStyle w:val="Code"/>
+      </w:pPr>
+      <w:r>
+        <w:t xml:space="preserve">        </w:t>
+      </w:r>
+      <w:proofErr w:type="gramStart"/>
+      <w:r>
+        <w:t>self.pack</w:t>
+      </w:r>
+      <w:proofErr w:type="gramEnd"/>
+      <w:r>
+        <w:t>(fill=BOTH,expand=expand)</w:t>
       </w:r>
     </w:p>
     <w:p>
@@ -3016,28 +3226,52 @@
         <w:pStyle w:val="Code"/>
       </w:pPr>
       <w:r>
-        <w:t xml:space="preserve">        for widget in self.winfo_children():</w:t>
-      </w:r>
-    </w:p>
-    <w:p>
-      <w:pPr>
-        <w:pStyle w:val="Code"/>
-      </w:pPr>
-      <w:r>
-        <w:t xml:space="preserve">            widget.destroy()</w:t>
-      </w:r>
-    </w:p>
-    <w:p>
-      <w:pPr>
-        <w:pStyle w:val="Code"/>
-      </w:pPr>
-    </w:p>
-    <w:p>
-      <w:pPr>
-        <w:pStyle w:val="Code"/>
-      </w:pPr>
-      <w:r>
-        <w:t>def place_button(button_object:Button,command):</w:t>
+        <w:t xml:space="preserve">        for widget in </w:t>
+      </w:r>
+      <w:proofErr w:type="gramStart"/>
+      <w:r>
+        <w:t>self.winfo</w:t>
+      </w:r>
+      <w:proofErr w:type="gramEnd"/>
+      <w:r>
+        <w:t>_children():</w:t>
+      </w:r>
+    </w:p>
+    <w:p>
+      <w:pPr>
+        <w:pStyle w:val="Code"/>
+      </w:pPr>
+      <w:r>
+        <w:t xml:space="preserve">            </w:t>
+      </w:r>
+      <w:proofErr w:type="gramStart"/>
+      <w:r>
+        <w:t>widget.destroy</w:t>
+      </w:r>
+      <w:proofErr w:type="gramEnd"/>
+      <w:r>
+        <w:t>()</w:t>
+      </w:r>
+    </w:p>
+    <w:p>
+      <w:pPr>
+        <w:pStyle w:val="Code"/>
+      </w:pPr>
+    </w:p>
+    <w:p>
+      <w:pPr>
+        <w:pStyle w:val="Code"/>
+      </w:pPr>
+      <w:r>
+        <w:t>def place_button(button_</w:t>
+      </w:r>
+      <w:proofErr w:type="gramStart"/>
+      <w:r>
+        <w:t>object:Button</w:t>
+      </w:r>
+      <w:proofErr w:type="gramEnd"/>
+      <w:r>
+        <w:t>,command):</w:t>
       </w:r>
     </w:p>
     <w:p>
@@ -3053,7 +3287,15 @@
         <w:pStyle w:val="Code"/>
       </w:pPr>
       <w:r>
-        <w:t xml:space="preserve">    button_object.pack(side=LEFT,expand=1,fill=BOTH)</w:t>
+        <w:t xml:space="preserve">    button_</w:t>
+      </w:r>
+      <w:proofErr w:type="gramStart"/>
+      <w:r>
+        <w:t>object.pack</w:t>
+      </w:r>
+      <w:proofErr w:type="gramEnd"/>
+      <w:r>
+        <w:t>(side=LEFT,expand=1,fill=BOTH)</w:t>
       </w:r>
     </w:p>
     <w:p>
@@ -3090,45 +3332,82 @@
         <w:pStyle w:val="Code"/>
       </w:pPr>
       <w:r>
-        <w:t xml:space="preserve">    build_rooms()</w:t>
-      </w:r>
-    </w:p>
-    <w:p>
-      <w:pPr>
-        <w:pStyle w:val="Code"/>
-      </w:pPr>
-    </w:p>
-    <w:p>
-      <w:pPr>
-        <w:pStyle w:val="Code"/>
-      </w:pPr>
-      <w:r>
-        <w:t>def build_movies():</w:t>
-      </w:r>
-    </w:p>
-    <w:p>
-      <w:pPr>
-        <w:pStyle w:val="Code"/>
-      </w:pPr>
-      <w:r>
-        <w:t xml:space="preserve">    movies_container.clear()</w:t>
-      </w:r>
-    </w:p>
-    <w:p>
-      <w:pPr>
-        <w:pStyle w:val="Code"/>
-      </w:pPr>
-      <w:r>
-        <w:t xml:space="preserve">    for movie_index,movie in enumerate(movies):</w:t>
-      </w:r>
-    </w:p>
-    <w:p>
-      <w:pPr>
-        <w:pStyle w:val="Code"/>
-      </w:pPr>
-      <w:r>
-        <w:t xml:space="preserve">        movie_button=Button(</w:t>
-      </w:r>
+        <w:t xml:space="preserve">    build_</w:t>
+      </w:r>
+      <w:proofErr w:type="gramStart"/>
+      <w:r>
+        <w:t>rooms(</w:t>
+      </w:r>
+      <w:proofErr w:type="gramEnd"/>
+      <w:r>
+        <w:t>)</w:t>
+      </w:r>
+    </w:p>
+    <w:p>
+      <w:pPr>
+        <w:pStyle w:val="Code"/>
+      </w:pPr>
+    </w:p>
+    <w:p>
+      <w:pPr>
+        <w:pStyle w:val="Code"/>
+      </w:pPr>
+      <w:r>
+        <w:t>def build_</w:t>
+      </w:r>
+      <w:proofErr w:type="gramStart"/>
+      <w:r>
+        <w:t>movies(</w:t>
+      </w:r>
+      <w:proofErr w:type="gramEnd"/>
+      <w:r>
+        <w:t>):</w:t>
+      </w:r>
+    </w:p>
+    <w:p>
+      <w:pPr>
+        <w:pStyle w:val="Code"/>
+      </w:pPr>
+      <w:r>
+        <w:t xml:space="preserve">    movies_</w:t>
+      </w:r>
+      <w:proofErr w:type="gramStart"/>
+      <w:r>
+        <w:t>container.clear</w:t>
+      </w:r>
+      <w:proofErr w:type="gramEnd"/>
+      <w:r>
+        <w:t>()</w:t>
+      </w:r>
+    </w:p>
+    <w:p>
+      <w:pPr>
+        <w:pStyle w:val="Code"/>
+      </w:pPr>
+      <w:r>
+        <w:t xml:space="preserve">    for movie_</w:t>
+      </w:r>
+      <w:proofErr w:type="gramStart"/>
+      <w:r>
+        <w:t>index,movie</w:t>
+      </w:r>
+      <w:proofErr w:type="gramEnd"/>
+      <w:r>
+        <w:t xml:space="preserve"> in enumerate(movies):</w:t>
+      </w:r>
+    </w:p>
+    <w:p>
+      <w:pPr>
+        <w:pStyle w:val="Code"/>
+      </w:pPr>
+      <w:r>
+        <w:t xml:space="preserve">        movie_button=</w:t>
+      </w:r>
+      <w:proofErr w:type="gramStart"/>
+      <w:r>
+        <w:t>Button(</w:t>
+      </w:r>
+      <w:proofErr w:type="gramEnd"/>
     </w:p>
     <w:p>
       <w:pPr>
@@ -3167,7 +3446,15 @@
         <w:pStyle w:val="Code"/>
       </w:pPr>
       <w:r>
-        <w:t xml:space="preserve">            background=f"{COLORS[movie_index]}1"</w:t>
+        <w:t xml:space="preserve">            background=f"{</w:t>
+      </w:r>
+      <w:proofErr w:type="gramStart"/>
+      <w:r>
+        <w:t>COLORS[</w:t>
+      </w:r>
+      <w:proofErr w:type="gramEnd"/>
+      <w:r>
+        <w:t>movie_index]}1"</w:t>
       </w:r>
     </w:p>
     <w:p>
@@ -3183,7 +3470,15 @@
         <w:pStyle w:val="Code"/>
       </w:pPr>
       <w:r>
-        <w:t xml:space="preserve">        place_button(movie_button,lambda movie_index=movie_index:on_movie_select(movie_index))</w:t>
+        <w:t xml:space="preserve">        place_</w:t>
+      </w:r>
+      <w:proofErr w:type="gramStart"/>
+      <w:r>
+        <w:t>button(</w:t>
+      </w:r>
+      <w:proofErr w:type="gramEnd"/>
+      <w:r>
+        <w:t>movie_button,lambda movie_index=movie_index:on_movie_select(movie_index))</w:t>
       </w:r>
     </w:p>
     <w:p>
@@ -3212,53 +3507,98 @@
         <w:pStyle w:val="Code"/>
       </w:pPr>
       <w:r>
-        <w:t xml:space="preserve">    room=movie.rooms[room_index]</w:t>
-      </w:r>
-    </w:p>
-    <w:p>
-      <w:pPr>
-        <w:pStyle w:val="Code"/>
-      </w:pPr>
-      <w:r>
-        <w:t xml:space="preserve">    build_seats()</w:t>
-      </w:r>
-    </w:p>
-    <w:p>
-      <w:pPr>
-        <w:pStyle w:val="Code"/>
-      </w:pPr>
-    </w:p>
-    <w:p>
-      <w:pPr>
-        <w:pStyle w:val="Code"/>
-      </w:pPr>
-      <w:r>
-        <w:t>def build_rooms():</w:t>
-      </w:r>
-    </w:p>
-    <w:p>
-      <w:pPr>
-        <w:pStyle w:val="Code"/>
-      </w:pPr>
-      <w:r>
-        <w:t xml:space="preserve">    rooms_container.clear()</w:t>
-      </w:r>
-    </w:p>
-    <w:p>
-      <w:pPr>
-        <w:pStyle w:val="Code"/>
-      </w:pPr>
-      <w:r>
-        <w:t xml:space="preserve">    for room_index,room in enumerate(movie.rooms):</w:t>
-      </w:r>
-    </w:p>
-    <w:p>
-      <w:pPr>
-        <w:pStyle w:val="Code"/>
-      </w:pPr>
-      <w:r>
-        <w:t xml:space="preserve">        room_button=Button(</w:t>
-      </w:r>
+        <w:t xml:space="preserve">    room=</w:t>
+      </w:r>
+      <w:proofErr w:type="gramStart"/>
+      <w:r>
+        <w:t>movie.rooms</w:t>
+      </w:r>
+      <w:proofErr w:type="gramEnd"/>
+      <w:r>
+        <w:t>[room_index]</w:t>
+      </w:r>
+    </w:p>
+    <w:p>
+      <w:pPr>
+        <w:pStyle w:val="Code"/>
+      </w:pPr>
+      <w:r>
+        <w:t xml:space="preserve">    build_</w:t>
+      </w:r>
+      <w:proofErr w:type="gramStart"/>
+      <w:r>
+        <w:t>seats(</w:t>
+      </w:r>
+      <w:proofErr w:type="gramEnd"/>
+      <w:r>
+        <w:t>)</w:t>
+      </w:r>
+    </w:p>
+    <w:p>
+      <w:pPr>
+        <w:pStyle w:val="Code"/>
+      </w:pPr>
+    </w:p>
+    <w:p>
+      <w:pPr>
+        <w:pStyle w:val="Code"/>
+      </w:pPr>
+      <w:r>
+        <w:t>def build_</w:t>
+      </w:r>
+      <w:proofErr w:type="gramStart"/>
+      <w:r>
+        <w:t>rooms(</w:t>
+      </w:r>
+      <w:proofErr w:type="gramEnd"/>
+      <w:r>
+        <w:t>):</w:t>
+      </w:r>
+    </w:p>
+    <w:p>
+      <w:pPr>
+        <w:pStyle w:val="Code"/>
+      </w:pPr>
+      <w:r>
+        <w:t xml:space="preserve">    rooms_</w:t>
+      </w:r>
+      <w:proofErr w:type="gramStart"/>
+      <w:r>
+        <w:t>container.clear</w:t>
+      </w:r>
+      <w:proofErr w:type="gramEnd"/>
+      <w:r>
+        <w:t>()</w:t>
+      </w:r>
+    </w:p>
+    <w:p>
+      <w:pPr>
+        <w:pStyle w:val="Code"/>
+      </w:pPr>
+      <w:r>
+        <w:t xml:space="preserve">    for room_</w:t>
+      </w:r>
+      <w:proofErr w:type="gramStart"/>
+      <w:r>
+        <w:t>index,room</w:t>
+      </w:r>
+      <w:proofErr w:type="gramEnd"/>
+      <w:r>
+        <w:t xml:space="preserve"> in enumerate(movie.rooms):</w:t>
+      </w:r>
+    </w:p>
+    <w:p>
+      <w:pPr>
+        <w:pStyle w:val="Code"/>
+      </w:pPr>
+      <w:r>
+        <w:t xml:space="preserve">        room_button=</w:t>
+      </w:r>
+      <w:proofErr w:type="gramStart"/>
+      <w:r>
+        <w:t>Button(</w:t>
+      </w:r>
+      <w:proofErr w:type="gramEnd"/>
     </w:p>
     <w:p>
       <w:pPr>
@@ -3297,7 +3637,15 @@
         <w:pStyle w:val="Code"/>
       </w:pPr>
       <w:r>
-        <w:t xml:space="preserve">            background=f"{COLORS[movies.index(movie)]}1"</w:t>
+        <w:t xml:space="preserve">            background=f"{</w:t>
+      </w:r>
+      <w:proofErr w:type="gramStart"/>
+      <w:r>
+        <w:t>COLORS[</w:t>
+      </w:r>
+      <w:proofErr w:type="gramEnd"/>
+      <w:r>
+        <w:t>movies.index(movie)]}1"</w:t>
       </w:r>
     </w:p>
     <w:p>
@@ -3313,7 +3661,15 @@
         <w:pStyle w:val="Code"/>
       </w:pPr>
       <w:r>
-        <w:t xml:space="preserve">        place_button(room_button,lambda room_index=room_index:on_room_select(room_index))</w:t>
+        <w:t xml:space="preserve">        place_</w:t>
+      </w:r>
+      <w:proofErr w:type="gramStart"/>
+      <w:r>
+        <w:t>button(</w:t>
+      </w:r>
+      <w:proofErr w:type="gramEnd"/>
+      <w:r>
+        <w:t>room_button,lambda room_index=room_index:on_room_select(room_index))</w:t>
       </w:r>
     </w:p>
     <w:p>
@@ -3339,7 +3695,15 @@
         <w:pStyle w:val="Code"/>
       </w:pPr>
       <w:r>
-        <w:t>def on_seat_select(row_index,seat_index,button_object):</w:t>
+        <w:t>def on_seat_select(row_</w:t>
+      </w:r>
+      <w:proofErr w:type="gramStart"/>
+      <w:r>
+        <w:t>index,seat</w:t>
+      </w:r>
+      <w:proofErr w:type="gramEnd"/>
+      <w:r>
+        <w:t>_index,button_object):</w:t>
       </w:r>
     </w:p>
     <w:p>
@@ -3363,7 +3727,15 @@
         <w:pStyle w:val="Code"/>
       </w:pPr>
       <w:r>
-        <w:t xml:space="preserve">    room[row_index][seat_index]=0 if room[row_index][seat_index] else 1</w:t>
+        <w:t xml:space="preserve">    room[row_</w:t>
+      </w:r>
+      <w:proofErr w:type="gramStart"/>
+      <w:r>
+        <w:t>index][</w:t>
+      </w:r>
+      <w:proofErr w:type="gramEnd"/>
+      <w:r>
+        <w:t>seat_index]=0 if room[row_index][seat_index] else 1</w:t>
       </w:r>
     </w:p>
     <w:p>
@@ -3379,28 +3751,52 @@
         <w:pStyle w:val="Code"/>
       </w:pPr>
       <w:r>
-        <w:t xml:space="preserve">    button_object.config(background=choose_button_color(room[row_index][seat_index]))</w:t>
-      </w:r>
-    </w:p>
-    <w:p>
-      <w:pPr>
-        <w:pStyle w:val="Code"/>
-      </w:pPr>
-    </w:p>
-    <w:p>
-      <w:pPr>
-        <w:pStyle w:val="Code"/>
-      </w:pPr>
-      <w:r>
-        <w:t>def build_seats():</w:t>
-      </w:r>
-    </w:p>
-    <w:p>
-      <w:pPr>
-        <w:pStyle w:val="Code"/>
-      </w:pPr>
-      <w:r>
-        <w:t xml:space="preserve">    seats_container.clear()</w:t>
+        <w:t xml:space="preserve">    button_object.config(background=choose_button_color(room[row_</w:t>
+      </w:r>
+      <w:proofErr w:type="gramStart"/>
+      <w:r>
+        <w:t>index][</w:t>
+      </w:r>
+      <w:proofErr w:type="gramEnd"/>
+      <w:r>
+        <w:t>seat_index]))</w:t>
+      </w:r>
+    </w:p>
+    <w:p>
+      <w:pPr>
+        <w:pStyle w:val="Code"/>
+      </w:pPr>
+    </w:p>
+    <w:p>
+      <w:pPr>
+        <w:pStyle w:val="Code"/>
+      </w:pPr>
+      <w:r>
+        <w:t>def build_</w:t>
+      </w:r>
+      <w:proofErr w:type="gramStart"/>
+      <w:r>
+        <w:t>seats(</w:t>
+      </w:r>
+      <w:proofErr w:type="gramEnd"/>
+      <w:r>
+        <w:t>):</w:t>
+      </w:r>
+    </w:p>
+    <w:p>
+      <w:pPr>
+        <w:pStyle w:val="Code"/>
+      </w:pPr>
+      <w:r>
+        <w:t xml:space="preserve">    seats_</w:t>
+      </w:r>
+      <w:proofErr w:type="gramStart"/>
+      <w:r>
+        <w:t>container.clear</w:t>
+      </w:r>
+      <w:proofErr w:type="gramEnd"/>
+      <w:r>
+        <w:t>()</w:t>
       </w:r>
     </w:p>
     <w:p>
@@ -3416,52 +3812,100 @@
         <w:pStyle w:val="Code"/>
       </w:pPr>
       <w:r>
-        <w:t xml:space="preserve">        row_container=Container(seats_container,expand=1)</w:t>
-      </w:r>
-    </w:p>
-    <w:p>
-      <w:pPr>
-        <w:pStyle w:val="Code"/>
-      </w:pPr>
-      <w:r>
-        <w:t xml:space="preserve">        for seat_index,seat in enumerate(room[row_index]):</w:t>
-      </w:r>
-    </w:p>
-    <w:p>
-      <w:pPr>
-        <w:pStyle w:val="Code"/>
-      </w:pPr>
-      <w:r>
-        <w:t xml:space="preserve">            seat_button=Button(row_container,background=choose_button_color(seat))</w:t>
-      </w:r>
-    </w:p>
-    <w:p>
-      <w:pPr>
-        <w:pStyle w:val="Code"/>
-      </w:pPr>
-      <w:r>
-        <w:t xml:space="preserve">            place_button(seat_button,lambda row_index=row_index,seat_index=seat_index,button_object=seat_button:on_seat_select(row_index,seat_index,button_object))</w:t>
-      </w:r>
-    </w:p>
-    <w:p>
-      <w:pPr>
-        <w:pStyle w:val="Code"/>
-      </w:pPr>
-    </w:p>
-    <w:p>
-      <w:pPr>
-        <w:pStyle w:val="Code"/>
-      </w:pPr>
-      <w:r>
-        <w:t>window=Window()</w:t>
-      </w:r>
-    </w:p>
-    <w:p>
-      <w:pPr>
-        <w:pStyle w:val="Code"/>
-      </w:pPr>
-      <w:r>
-        <w:t>movies=DataLoader.load_movies()</w:t>
+        <w:t xml:space="preserve">        row_container=Container(seats_</w:t>
+      </w:r>
+      <w:proofErr w:type="gramStart"/>
+      <w:r>
+        <w:t>container,expand</w:t>
+      </w:r>
+      <w:proofErr w:type="gramEnd"/>
+      <w:r>
+        <w:t>=1)</w:t>
+      </w:r>
+    </w:p>
+    <w:p>
+      <w:pPr>
+        <w:pStyle w:val="Code"/>
+      </w:pPr>
+      <w:r>
+        <w:t xml:space="preserve">        for seat_</w:t>
+      </w:r>
+      <w:proofErr w:type="gramStart"/>
+      <w:r>
+        <w:t>index,seat</w:t>
+      </w:r>
+      <w:proofErr w:type="gramEnd"/>
+      <w:r>
+        <w:t xml:space="preserve"> in enumerate(room[row_index]):</w:t>
+      </w:r>
+    </w:p>
+    <w:p>
+      <w:pPr>
+        <w:pStyle w:val="Code"/>
+      </w:pPr>
+      <w:r>
+        <w:t xml:space="preserve">            seat_button=Button(row_</w:t>
+      </w:r>
+      <w:proofErr w:type="gramStart"/>
+      <w:r>
+        <w:t>container,background</w:t>
+      </w:r>
+      <w:proofErr w:type="gramEnd"/>
+      <w:r>
+        <w:t>=choose_button_color(seat))</w:t>
+      </w:r>
+    </w:p>
+    <w:p>
+      <w:pPr>
+        <w:pStyle w:val="Code"/>
+      </w:pPr>
+      <w:r>
+        <w:t xml:space="preserve">            place_</w:t>
+      </w:r>
+      <w:proofErr w:type="gramStart"/>
+      <w:r>
+        <w:t>button(</w:t>
+      </w:r>
+      <w:proofErr w:type="gramEnd"/>
+      <w:r>
+        <w:t>seat_button,lambda row_index=row_index,seat_index=seat_index,button_object=seat_button:on_seat_select(row_index,seat_index,button_object))</w:t>
+      </w:r>
+    </w:p>
+    <w:p>
+      <w:pPr>
+        <w:pStyle w:val="Code"/>
+      </w:pPr>
+    </w:p>
+    <w:p>
+      <w:pPr>
+        <w:pStyle w:val="Code"/>
+      </w:pPr>
+      <w:r>
+        <w:t>window=</w:t>
+      </w:r>
+      <w:proofErr w:type="gramStart"/>
+      <w:r>
+        <w:t>Window(</w:t>
+      </w:r>
+      <w:proofErr w:type="gramEnd"/>
+      <w:r>
+        <w:t>)</w:t>
+      </w:r>
+    </w:p>
+    <w:p>
+      <w:pPr>
+        <w:pStyle w:val="Code"/>
+      </w:pPr>
+      <w:r>
+        <w:t>movies=DataLoader.load_</w:t>
+      </w:r>
+      <w:proofErr w:type="gramStart"/>
+      <w:r>
+        <w:t>movies(</w:t>
+      </w:r>
+      <w:proofErr w:type="gramEnd"/>
+      <w:r>
+        <w:t>)</w:t>
       </w:r>
     </w:p>
     <w:p>
@@ -3490,28 +3934,49 @@
         <w:pStyle w:val="Code"/>
       </w:pPr>
       <w:r>
-        <w:t>seats_container=Container(window,expand=1)</w:t>
-      </w:r>
-    </w:p>
-    <w:p>
-      <w:pPr>
-        <w:pStyle w:val="Code"/>
-      </w:pPr>
-    </w:p>
-    <w:p>
-      <w:pPr>
-        <w:pStyle w:val="Code"/>
-      </w:pPr>
-      <w:r>
-        <w:t>build_movies()</w:t>
-      </w:r>
-    </w:p>
-    <w:p>
-      <w:pPr>
-        <w:pStyle w:val="Code"/>
-      </w:pPr>
-      <w:r>
-        <w:t>window.mainloop()</w:t>
+        <w:t>seats_container=Container(</w:t>
+      </w:r>
+      <w:proofErr w:type="gramStart"/>
+      <w:r>
+        <w:t>window,expand</w:t>
+      </w:r>
+      <w:proofErr w:type="gramEnd"/>
+      <w:r>
+        <w:t>=1)</w:t>
+      </w:r>
+    </w:p>
+    <w:p>
+      <w:pPr>
+        <w:pStyle w:val="Code"/>
+      </w:pPr>
+    </w:p>
+    <w:p>
+      <w:pPr>
+        <w:pStyle w:val="Code"/>
+      </w:pPr>
+      <w:r>
+        <w:t>build_</w:t>
+      </w:r>
+      <w:proofErr w:type="gramStart"/>
+      <w:r>
+        <w:t>movies(</w:t>
+      </w:r>
+      <w:proofErr w:type="gramEnd"/>
+      <w:r>
+        <w:t>)</w:t>
+      </w:r>
+    </w:p>
+    <w:p>
+      <w:pPr>
+        <w:pStyle w:val="Code"/>
+      </w:pPr>
+      <w:proofErr w:type="gramStart"/>
+      <w:r>
+        <w:t>window.mainloop</w:t>
+      </w:r>
+      <w:proofErr w:type="gramEnd"/>
+      <w:r>
+        <w:t>()</w:t>
       </w:r>
     </w:p>
     <w:p>
@@ -3546,6 +4011,9 @@
     <w:p>
       <w:pPr>
         <w:pStyle w:val="IMG"/>
+        <w:rPr>
+          <w:lang w:val="en-US"/>
+        </w:rPr>
       </w:pPr>
       <w:r>
         <w:drawing>
@@ -3601,14 +4069,6 @@
     <w:p>
       <w:pPr>
         <w:pStyle w:val="IMG"/>
-        <w:rPr>
-          <w:lang w:val="en-US"/>
-        </w:rPr>
-      </w:pPr>
-    </w:p>
-    <w:p>
-      <w:pPr>
-        <w:pStyle w:val="IMG"/>
       </w:pPr>
       <w:r>
         <w:rPr>
@@ -3955,11 +4415,19 @@
         </w:rPr>
         <w:t xml:space="preserve">: </w:t>
       </w:r>
+      <w:proofErr w:type="gramStart"/>
       <w:r>
         <w:rPr>
           <w:rStyle w:val="CodeChar"/>
         </w:rPr>
-        <w:t>m.sqrt(7)</w:t>
+        <w:t>m.sqrt</w:t>
+      </w:r>
+      <w:proofErr w:type="gramEnd"/>
+      <w:r>
+        <w:rPr>
+          <w:rStyle w:val="CodeChar"/>
+        </w:rPr>
+        <w:t>(7)</w:t>
       </w:r>
     </w:p>
     <w:p>
@@ -4314,11 +4782,19 @@
           <w:lang w:val="en-US"/>
         </w:rPr>
       </w:pPr>
-      <w:r>
-        <w:rPr>
-          <w:lang w:val="en-US"/>
-        </w:rPr>
-        <w:t xml:space="preserve">pack(), </w:t>
+      <w:proofErr w:type="gramStart"/>
+      <w:r>
+        <w:rPr>
+          <w:lang w:val="en-US"/>
+        </w:rPr>
+        <w:t>pack(</w:t>
+      </w:r>
+      <w:proofErr w:type="gramEnd"/>
+      <w:r>
+        <w:rPr>
+          <w:lang w:val="en-US"/>
+        </w:rPr>
+        <w:t xml:space="preserve">), </w:t>
       </w:r>
     </w:p>
     <w:p>
@@ -4332,11 +4808,19 @@
           <w:lang w:val="en-US"/>
         </w:rPr>
       </w:pPr>
-      <w:r>
-        <w:rPr>
-          <w:lang w:val="en-US"/>
-        </w:rPr>
-        <w:t xml:space="preserve">grid(), </w:t>
+      <w:proofErr w:type="gramStart"/>
+      <w:r>
+        <w:rPr>
+          <w:lang w:val="en-US"/>
+        </w:rPr>
+        <w:t>grid(</w:t>
+      </w:r>
+      <w:proofErr w:type="gramEnd"/>
+      <w:r>
+        <w:rPr>
+          <w:lang w:val="en-US"/>
+        </w:rPr>
+        <w:t xml:space="preserve">), </w:t>
       </w:r>
     </w:p>
     <w:p>
@@ -4350,11 +4834,19 @@
           <w:lang w:val="en-US"/>
         </w:rPr>
       </w:pPr>
-      <w:r>
-        <w:rPr>
-          <w:lang w:val="en-US"/>
-        </w:rPr>
-        <w:t>place()</w:t>
+      <w:proofErr w:type="gramStart"/>
+      <w:r>
+        <w:rPr>
+          <w:lang w:val="en-US"/>
+        </w:rPr>
+        <w:t>place(</w:t>
+      </w:r>
+      <w:proofErr w:type="gramEnd"/>
+      <w:r>
+        <w:rPr>
+          <w:lang w:val="en-US"/>
+        </w:rPr>
+        <w:t>)</w:t>
       </w:r>
     </w:p>
     <w:p>
@@ -4598,13 +5090,27 @@
         <w:rPr>
           <w:rStyle w:val="CodeChar"/>
         </w:rPr>
-        <w:t>__init__</w:t>
-      </w:r>
+        <w:t>__init_</w:t>
+      </w:r>
+      <w:proofErr w:type="gramStart"/>
       <w:r>
         <w:rPr>
           <w:rStyle w:val="CodeChar"/>
         </w:rPr>
-        <w:t>()</w:t>
+        <w:t>_</w:t>
+      </w:r>
+      <w:r>
+        <w:rPr>
+          <w:rStyle w:val="CodeChar"/>
+        </w:rPr>
+        <w:t>(</w:t>
+      </w:r>
+      <w:proofErr w:type="gramEnd"/>
+      <w:r>
+        <w:rPr>
+          <w:rStyle w:val="CodeChar"/>
+        </w:rPr>
+        <w:t>)</w:t>
       </w:r>
       <w:r>
         <w:t>.</w:t>
@@ -4768,11 +5274,19 @@
         </w:rPr>
         <w:t xml:space="preserve"> поле додавши нижнє підкреслення перед назвою: </w:t>
       </w:r>
+      <w:proofErr w:type="gramStart"/>
       <w:r>
         <w:rPr>
           <w:rStyle w:val="CodeChar"/>
         </w:rPr>
-        <w:t>self._seatNumber</w:t>
+        <w:t>self._</w:t>
+      </w:r>
+      <w:proofErr w:type="gramEnd"/>
+      <w:r>
+        <w:rPr>
+          <w:rStyle w:val="CodeChar"/>
+        </w:rPr>
+        <w:t>seatNumber</w:t>
       </w:r>
     </w:p>
     <w:p>
@@ -4810,7 +5324,21 @@
         <w:rPr>
           <w:rStyle w:val="CodeChar"/>
         </w:rPr>
-        <w:t>class Plane(Transport)</w:t>
+        <w:t xml:space="preserve">class </w:t>
+      </w:r>
+      <w:proofErr w:type="gramStart"/>
+      <w:r>
+        <w:rPr>
+          <w:rStyle w:val="CodeChar"/>
+        </w:rPr>
+        <w:t>Plane(</w:t>
+      </w:r>
+      <w:proofErr w:type="gramEnd"/>
+      <w:r>
+        <w:rPr>
+          <w:rStyle w:val="CodeChar"/>
+        </w:rPr>
+        <w:t>Transport)</w:t>
       </w:r>
     </w:p>
     <w:p>
@@ -4946,20 +5474,36 @@
         <w:pStyle w:val="Code"/>
       </w:pPr>
       <w:r>
-        <w:t xml:space="preserve">        print("Звук ІСУСОВОЇ Дивовижної Благодаті")</w:t>
-      </w:r>
-    </w:p>
-    <w:p>
-      <w:pPr>
-        <w:pStyle w:val="Code"/>
-      </w:pPr>
-    </w:p>
-    <w:p>
-      <w:pPr>
-        <w:pStyle w:val="Code"/>
-      </w:pPr>
-      <w:r>
-        <w:t>class Golubka(Tvaryna):</w:t>
+        <w:t xml:space="preserve">        </w:t>
+      </w:r>
+      <w:proofErr w:type="gramStart"/>
+      <w:r>
+        <w:t>print(</w:t>
+      </w:r>
+      <w:proofErr w:type="gramEnd"/>
+      <w:r>
+        <w:t>"Звук ІСУСОВОЇ Дивовижної Благодаті")</w:t>
+      </w:r>
+    </w:p>
+    <w:p>
+      <w:pPr>
+        <w:pStyle w:val="Code"/>
+      </w:pPr>
+    </w:p>
+    <w:p>
+      <w:pPr>
+        <w:pStyle w:val="Code"/>
+      </w:pPr>
+      <w:r>
+        <w:t xml:space="preserve">class </w:t>
+      </w:r>
+      <w:proofErr w:type="gramStart"/>
+      <w:r>
+        <w:t>Golubka(</w:t>
+      </w:r>
+      <w:proofErr w:type="gramEnd"/>
+      <w:r>
+        <w:t>Tvaryna):</w:t>
       </w:r>
     </w:p>
     <w:p>
@@ -4975,20 +5519,36 @@
         <w:pStyle w:val="Code"/>
       </w:pPr>
       <w:r>
-        <w:t xml:space="preserve">        print(f"Голубка каже: {super().fraza}")</w:t>
-      </w:r>
-    </w:p>
-    <w:p>
-      <w:pPr>
-        <w:pStyle w:val="Code"/>
-      </w:pPr>
-    </w:p>
-    <w:p>
-      <w:pPr>
-        <w:pStyle w:val="Code"/>
-      </w:pPr>
-      <w:r>
-        <w:t>class Lev(Tvaryna):</w:t>
+        <w:t xml:space="preserve">        </w:t>
+      </w:r>
+      <w:proofErr w:type="gramStart"/>
+      <w:r>
+        <w:t>print(</w:t>
+      </w:r>
+      <w:proofErr w:type="gramEnd"/>
+      <w:r>
+        <w:t>f"Голубка каже: {super().fraza}")</w:t>
+      </w:r>
+    </w:p>
+    <w:p>
+      <w:pPr>
+        <w:pStyle w:val="Code"/>
+      </w:pPr>
+    </w:p>
+    <w:p>
+      <w:pPr>
+        <w:pStyle w:val="Code"/>
+      </w:pPr>
+      <w:r>
+        <w:t xml:space="preserve">class </w:t>
+      </w:r>
+      <w:proofErr w:type="gramStart"/>
+      <w:r>
+        <w:t>Lev(</w:t>
+      </w:r>
+      <w:proofErr w:type="gramEnd"/>
+      <w:r>
+        <w:t>Tvaryna):</w:t>
       </w:r>
     </w:p>
     <w:p>
@@ -5004,28 +5564,52 @@
         <w:pStyle w:val="Code"/>
       </w:pPr>
       <w:r>
-        <w:t xml:space="preserve">        print(f"Лев каже: {super().fraza}")</w:t>
-      </w:r>
-    </w:p>
-    <w:p>
-      <w:pPr>
-        <w:pStyle w:val="Code"/>
-      </w:pPr>
-    </w:p>
-    <w:p>
-      <w:pPr>
-        <w:pStyle w:val="Code"/>
-      </w:pPr>
-      <w:r>
-        <w:t>def roby_zvuk(tvaryna: Tvaryna):</w:t>
-      </w:r>
-    </w:p>
-    <w:p>
-      <w:pPr>
-        <w:pStyle w:val="Code"/>
-      </w:pPr>
-      <w:r>
-        <w:t xml:space="preserve">    tvaryna.kazhy()</w:t>
+        <w:t xml:space="preserve">        </w:t>
+      </w:r>
+      <w:proofErr w:type="gramStart"/>
+      <w:r>
+        <w:t>print(</w:t>
+      </w:r>
+      <w:proofErr w:type="gramEnd"/>
+      <w:r>
+        <w:t>f"Лев каже: {super().fraza}")</w:t>
+      </w:r>
+    </w:p>
+    <w:p>
+      <w:pPr>
+        <w:pStyle w:val="Code"/>
+      </w:pPr>
+    </w:p>
+    <w:p>
+      <w:pPr>
+        <w:pStyle w:val="Code"/>
+      </w:pPr>
+      <w:r>
+        <w:t>def roby_</w:t>
+      </w:r>
+      <w:proofErr w:type="gramStart"/>
+      <w:r>
+        <w:t>zvuk(</w:t>
+      </w:r>
+      <w:proofErr w:type="gramEnd"/>
+      <w:r>
+        <w:t>tvaryna: Tvaryna):</w:t>
+      </w:r>
+    </w:p>
+    <w:p>
+      <w:pPr>
+        <w:pStyle w:val="Code"/>
+      </w:pPr>
+      <w:r>
+        <w:t xml:space="preserve">    </w:t>
+      </w:r>
+      <w:proofErr w:type="gramStart"/>
+      <w:r>
+        <w:t>tvaryna.kazhy</w:t>
+      </w:r>
+      <w:proofErr w:type="gramEnd"/>
+      <w:r>
+        <w:t>()</w:t>
       </w:r>
     </w:p>
     <w:p>
@@ -5174,7 +5758,15 @@
         <w:pStyle w:val="Code"/>
       </w:pPr>
       <w:r>
-        <w:t xml:space="preserve">    def __init__(self,name:str):</w:t>
+        <w:t xml:space="preserve">    def __init__(</w:t>
+      </w:r>
+      <w:proofErr w:type="gramStart"/>
+      <w:r>
+        <w:t>self,name</w:t>
+      </w:r>
+      <w:proofErr w:type="gramEnd"/>
+      <w:r>
+        <w:t>:str):</w:t>
       </w:r>
     </w:p>
     <w:p>
@@ -5220,31 +5812,63 @@
       </w:pPr>
       <w:r>
         <w:lastRenderedPageBreak/>
-        <w:t>class Plane(Transport):</w:t>
-      </w:r>
-    </w:p>
-    <w:p>
-      <w:pPr>
-        <w:pStyle w:val="Code"/>
-      </w:pPr>
-      <w:r>
-        <w:t xml:space="preserve">    def __init__(self,name:str,kind:str):</w:t>
-      </w:r>
-    </w:p>
-    <w:p>
-      <w:pPr>
-        <w:pStyle w:val="Code"/>
-      </w:pPr>
-      <w:r>
-        <w:t xml:space="preserve">        super().__init__(name)</w:t>
-      </w:r>
-    </w:p>
-    <w:p>
-      <w:pPr>
-        <w:pStyle w:val="Code"/>
-      </w:pPr>
-      <w:r>
-        <w:t xml:space="preserve">        self.kind:str=kind</w:t>
+        <w:t xml:space="preserve">class </w:t>
+      </w:r>
+      <w:proofErr w:type="gramStart"/>
+      <w:r>
+        <w:t>Plane(</w:t>
+      </w:r>
+      <w:proofErr w:type="gramEnd"/>
+      <w:r>
+        <w:t>Transport):</w:t>
+      </w:r>
+    </w:p>
+    <w:p>
+      <w:pPr>
+        <w:pStyle w:val="Code"/>
+      </w:pPr>
+      <w:r>
+        <w:t xml:space="preserve">    def __init__(</w:t>
+      </w:r>
+      <w:proofErr w:type="gramStart"/>
+      <w:r>
+        <w:t>self,name</w:t>
+      </w:r>
+      <w:proofErr w:type="gramEnd"/>
+      <w:r>
+        <w:t>:str,kind:str):</w:t>
+      </w:r>
+    </w:p>
+    <w:p>
+      <w:pPr>
+        <w:pStyle w:val="Code"/>
+      </w:pPr>
+      <w:r>
+        <w:t xml:space="preserve">        super(</w:t>
+      </w:r>
+      <w:proofErr w:type="gramStart"/>
+      <w:r>
+        <w:t>)._</w:t>
+      </w:r>
+      <w:proofErr w:type="gramEnd"/>
+      <w:r>
+        <w:t>_init__(name)</w:t>
+      </w:r>
+    </w:p>
+    <w:p>
+      <w:pPr>
+        <w:pStyle w:val="Code"/>
+      </w:pPr>
+      <w:r>
+        <w:t xml:space="preserve">        </w:t>
+      </w:r>
+      <w:proofErr w:type="gramStart"/>
+      <w:r>
+        <w:t>self.kind</w:t>
+      </w:r>
+      <w:proofErr w:type="gramEnd"/>
+      <w:r>
+        <w:t>:str=kind</w:t>
       </w:r>
     </w:p>
     <w:p>
@@ -5260,28 +5884,52 @@
         <w:pStyle w:val="Code"/>
       </w:pPr>
       <w:r>
-        <w:t xml:space="preserve">    def show_kind(self): print(f"Транспорт типу {self.kind}")</w:t>
-      </w:r>
-    </w:p>
-    <w:p>
-      <w:pPr>
-        <w:pStyle w:val="Code"/>
-      </w:pPr>
-    </w:p>
-    <w:p>
-      <w:pPr>
-        <w:pStyle w:val="Code"/>
-      </w:pPr>
-      <w:r>
-        <w:t>plane_object=Plane("Boeing 777","літак")</w:t>
-      </w:r>
-    </w:p>
-    <w:p>
-      <w:pPr>
-        <w:pStyle w:val="Code"/>
-      </w:pPr>
-      <w:r>
-        <w:t>plane_object.show_kind()</w:t>
+        <w:t xml:space="preserve">    def show_kind(self): </w:t>
+      </w:r>
+      <w:proofErr w:type="gramStart"/>
+      <w:r>
+        <w:t>print(</w:t>
+      </w:r>
+      <w:proofErr w:type="gramEnd"/>
+      <w:r>
+        <w:t>f"Транспорт типу {self.kind}")</w:t>
+      </w:r>
+    </w:p>
+    <w:p>
+      <w:pPr>
+        <w:pStyle w:val="Code"/>
+      </w:pPr>
+    </w:p>
+    <w:p>
+      <w:pPr>
+        <w:pStyle w:val="Code"/>
+      </w:pPr>
+      <w:r>
+        <w:t>plane_object=</w:t>
+      </w:r>
+      <w:proofErr w:type="gramStart"/>
+      <w:r>
+        <w:t>Plane(</w:t>
+      </w:r>
+      <w:proofErr w:type="gramEnd"/>
+      <w:r>
+        <w:t>"Boeing 777","літак")</w:t>
+      </w:r>
+    </w:p>
+    <w:p>
+      <w:pPr>
+        <w:pStyle w:val="Code"/>
+      </w:pPr>
+      <w:r>
+        <w:t>plane_</w:t>
+      </w:r>
+      <w:proofErr w:type="gramStart"/>
+      <w:r>
+        <w:t>object.show</w:t>
+      </w:r>
+      <w:proofErr w:type="gramEnd"/>
+      <w:r>
+        <w:t>_kind()</w:t>
       </w:r>
     </w:p>
     <w:p>

</xml_diff>